<commit_message>
MusicalAnalyzer has new overloads to AnalyzeAudio method. It now creates SoundSources by itself
</commit_message>
<xml_diff>
--- a/Songer/Documentos/Monografia.docx
+++ b/Songer/Documentos/Monografia.docx
@@ -2230,6 +2230,7 @@
         <w:pStyle w:val="Sumrio3"/>
         <w:tabs>
           <w:tab w:val="left" w:pos="1320"/>
+          <w:tab w:val="left" w:pos="7938"/>
           <w:tab w:val="right" w:leader="dot" w:pos="9061"/>
         </w:tabs>
         <w:rPr>
@@ -3552,6 +3553,852 @@
     </w:p>
     <w:p>
       <w:pPr>
+        <w:jc w:val="center"/>
+        <w:rPr>
+          <w:b/>
+        </w:rPr>
+      </w:pPr>
+      <w:r>
+        <w:rPr>
+          <w:b/>
+        </w:rPr>
+        <w:t>Lista de Figuras</w:t>
+      </w:r>
+    </w:p>
+    <w:p>
+      <w:pPr>
+        <w:pStyle w:val="ndicedeilustraes"/>
+        <w:tabs>
+          <w:tab w:val="right" w:leader="dot" w:pos="9061"/>
+        </w:tabs>
+        <w:rPr>
+          <w:rFonts w:asciiTheme="minorHAnsi" w:eastAsiaTheme="minorEastAsia" w:hAnsiTheme="minorHAnsi"/>
+          <w:noProof/>
+          <w:sz w:val="22"/>
+          <w:lang w:eastAsia="pt-BR"/>
+        </w:rPr>
+      </w:pPr>
+      <w:r>
+        <w:fldChar w:fldCharType="begin"/>
+      </w:r>
+      <w:r>
+        <w:instrText xml:space="preserve"> TOC \h \z \c "Figura" </w:instrText>
+      </w:r>
+      <w:r>
+        <w:fldChar w:fldCharType="separate"/>
+      </w:r>
+      <w:hyperlink w:anchor="_Toc260403038" w:history="1">
+        <w:r>
+          <w:rPr>
+            <w:rStyle w:val="Hyperlink"/>
+            <w:noProof/>
+          </w:rPr>
+          <w:t>Figura 4</w:t>
+        </w:r>
+        <w:r>
+          <w:rPr>
+            <w:rStyle w:val="Hyperlink"/>
+            <w:noProof/>
+          </w:rPr>
+          <w:noBreakHyphen/>
+          <w:t>1: Fluxo da metodologia utilizada</w:t>
+        </w:r>
+        <w:r>
+          <w:rPr>
+            <w:noProof/>
+            <w:webHidden/>
+          </w:rPr>
+          <w:tab/>
+        </w:r>
+        <w:r>
+          <w:rPr>
+            <w:noProof/>
+            <w:webHidden/>
+          </w:rPr>
+          <w:fldChar w:fldCharType="begin"/>
+        </w:r>
+        <w:r>
+          <w:rPr>
+            <w:noProof/>
+            <w:webHidden/>
+          </w:rPr>
+          <w:instrText xml:space="preserve"> PAGEREF _Toc260403038 \h </w:instrText>
+        </w:r>
+        <w:r>
+          <w:rPr>
+            <w:noProof/>
+            <w:webHidden/>
+          </w:rPr>
+        </w:r>
+        <w:r>
+          <w:rPr>
+            <w:noProof/>
+            <w:webHidden/>
+          </w:rPr>
+          <w:fldChar w:fldCharType="separate"/>
+        </w:r>
+        <w:r>
+          <w:rPr>
+            <w:noProof/>
+            <w:webHidden/>
+          </w:rPr>
+          <w:t>7</w:t>
+        </w:r>
+        <w:r>
+          <w:rPr>
+            <w:noProof/>
+            <w:webHidden/>
+          </w:rPr>
+          <w:fldChar w:fldCharType="end"/>
+        </w:r>
+      </w:hyperlink>
+    </w:p>
+    <w:p>
+      <w:pPr>
+        <w:pStyle w:val="ndicedeilustraes"/>
+        <w:tabs>
+          <w:tab w:val="right" w:leader="dot" w:pos="9061"/>
+        </w:tabs>
+        <w:rPr>
+          <w:rFonts w:asciiTheme="minorHAnsi" w:eastAsiaTheme="minorEastAsia" w:hAnsiTheme="minorHAnsi"/>
+          <w:noProof/>
+          <w:sz w:val="22"/>
+          <w:lang w:eastAsia="pt-BR"/>
+        </w:rPr>
+      </w:pPr>
+      <w:hyperlink w:anchor="_Toc260403039" w:history="1">
+        <w:r>
+          <w:rPr>
+            <w:rStyle w:val="Hyperlink"/>
+            <w:noProof/>
+          </w:rPr>
+          <w:t>Figura 4</w:t>
+        </w:r>
+        <w:r>
+          <w:rPr>
+            <w:rStyle w:val="Hyperlink"/>
+            <w:noProof/>
+          </w:rPr>
+          <w:noBreakHyphen/>
+          <w:t>2: Exemplo do menu Generate Method Stub que permite adicionar métodos ainda não implementados a uma classe.</w:t>
+        </w:r>
+        <w:r>
+          <w:rPr>
+            <w:noProof/>
+            <w:webHidden/>
+          </w:rPr>
+          <w:tab/>
+        </w:r>
+        <w:r>
+          <w:rPr>
+            <w:noProof/>
+            <w:webHidden/>
+          </w:rPr>
+          <w:fldChar w:fldCharType="begin"/>
+        </w:r>
+        <w:r>
+          <w:rPr>
+            <w:noProof/>
+            <w:webHidden/>
+          </w:rPr>
+          <w:instrText xml:space="preserve"> PAGEREF _Toc260403039 \h </w:instrText>
+        </w:r>
+        <w:r>
+          <w:rPr>
+            <w:noProof/>
+            <w:webHidden/>
+          </w:rPr>
+        </w:r>
+        <w:r>
+          <w:rPr>
+            <w:noProof/>
+            <w:webHidden/>
+          </w:rPr>
+          <w:fldChar w:fldCharType="separate"/>
+        </w:r>
+        <w:r>
+          <w:rPr>
+            <w:noProof/>
+            <w:webHidden/>
+          </w:rPr>
+          <w:t>8</w:t>
+        </w:r>
+        <w:r>
+          <w:rPr>
+            <w:noProof/>
+            <w:webHidden/>
+          </w:rPr>
+          <w:fldChar w:fldCharType="end"/>
+        </w:r>
+      </w:hyperlink>
+    </w:p>
+    <w:p>
+      <w:pPr>
+        <w:pStyle w:val="ndicedeilustraes"/>
+        <w:tabs>
+          <w:tab w:val="right" w:leader="dot" w:pos="9061"/>
+        </w:tabs>
+        <w:rPr>
+          <w:rFonts w:asciiTheme="minorHAnsi" w:eastAsiaTheme="minorEastAsia" w:hAnsiTheme="minorHAnsi"/>
+          <w:noProof/>
+          <w:sz w:val="22"/>
+          <w:lang w:eastAsia="pt-BR"/>
+        </w:rPr>
+      </w:pPr>
+      <w:hyperlink w:anchor="_Toc260403040" w:history="1">
+        <w:r>
+          <w:rPr>
+            <w:rStyle w:val="Hyperlink"/>
+            <w:noProof/>
+          </w:rPr>
+          <w:t>Figura 5</w:t>
+        </w:r>
+        <w:r>
+          <w:rPr>
+            <w:rStyle w:val="Hyperlink"/>
+            <w:noProof/>
+          </w:rPr>
+          <w:noBreakHyphen/>
+          <w:t>1: Diagrama dos módulos do projeto.</w:t>
+        </w:r>
+        <w:r>
+          <w:rPr>
+            <w:noProof/>
+            <w:webHidden/>
+          </w:rPr>
+          <w:tab/>
+        </w:r>
+        <w:r>
+          <w:rPr>
+            <w:noProof/>
+            <w:webHidden/>
+          </w:rPr>
+          <w:fldChar w:fldCharType="begin"/>
+        </w:r>
+        <w:r>
+          <w:rPr>
+            <w:noProof/>
+            <w:webHidden/>
+          </w:rPr>
+          <w:instrText xml:space="preserve"> PAGEREF _Toc260403040 \h </w:instrText>
+        </w:r>
+        <w:r>
+          <w:rPr>
+            <w:noProof/>
+            <w:webHidden/>
+          </w:rPr>
+        </w:r>
+        <w:r>
+          <w:rPr>
+            <w:noProof/>
+            <w:webHidden/>
+          </w:rPr>
+          <w:fldChar w:fldCharType="separate"/>
+        </w:r>
+        <w:r>
+          <w:rPr>
+            <w:noProof/>
+            <w:webHidden/>
+          </w:rPr>
+          <w:t>11</w:t>
+        </w:r>
+        <w:r>
+          <w:rPr>
+            <w:noProof/>
+            <w:webHidden/>
+          </w:rPr>
+          <w:fldChar w:fldCharType="end"/>
+        </w:r>
+      </w:hyperlink>
+    </w:p>
+    <w:p>
+      <w:pPr>
+        <w:pStyle w:val="ndicedeilustraes"/>
+        <w:tabs>
+          <w:tab w:val="right" w:leader="dot" w:pos="9061"/>
+        </w:tabs>
+        <w:rPr>
+          <w:rFonts w:asciiTheme="minorHAnsi" w:eastAsiaTheme="minorEastAsia" w:hAnsiTheme="minorHAnsi"/>
+          <w:noProof/>
+          <w:sz w:val="22"/>
+          <w:lang w:eastAsia="pt-BR"/>
+        </w:rPr>
+      </w:pPr>
+      <w:hyperlink w:anchor="_Toc260403041" w:history="1">
+        <w:r>
+          <w:rPr>
+            <w:rStyle w:val="Hyperlink"/>
+            <w:noProof/>
+          </w:rPr>
+          <w:t>Figura 5</w:t>
+        </w:r>
+        <w:r>
+          <w:rPr>
+            <w:rStyle w:val="Hyperlink"/>
+            <w:noProof/>
+          </w:rPr>
+          <w:noBreakHyphen/>
+          <w:t>2: Diagrama de classes do módulo Songer.UnitTests</w:t>
+        </w:r>
+        <w:r>
+          <w:rPr>
+            <w:noProof/>
+            <w:webHidden/>
+          </w:rPr>
+          <w:tab/>
+        </w:r>
+        <w:r>
+          <w:rPr>
+            <w:noProof/>
+            <w:webHidden/>
+          </w:rPr>
+          <w:fldChar w:fldCharType="begin"/>
+        </w:r>
+        <w:r>
+          <w:rPr>
+            <w:noProof/>
+            <w:webHidden/>
+          </w:rPr>
+          <w:instrText xml:space="preserve"> PAGEREF _Toc260403041 \h </w:instrText>
+        </w:r>
+        <w:r>
+          <w:rPr>
+            <w:noProof/>
+            <w:webHidden/>
+          </w:rPr>
+        </w:r>
+        <w:r>
+          <w:rPr>
+            <w:noProof/>
+            <w:webHidden/>
+          </w:rPr>
+          <w:fldChar w:fldCharType="separate"/>
+        </w:r>
+        <w:r>
+          <w:rPr>
+            <w:noProof/>
+            <w:webHidden/>
+          </w:rPr>
+          <w:t>12</w:t>
+        </w:r>
+        <w:r>
+          <w:rPr>
+            <w:noProof/>
+            <w:webHidden/>
+          </w:rPr>
+          <w:fldChar w:fldCharType="end"/>
+        </w:r>
+      </w:hyperlink>
+    </w:p>
+    <w:p>
+      <w:pPr>
+        <w:pStyle w:val="ndicedeilustraes"/>
+        <w:tabs>
+          <w:tab w:val="right" w:leader="dot" w:pos="9061"/>
+        </w:tabs>
+        <w:rPr>
+          <w:rFonts w:asciiTheme="minorHAnsi" w:eastAsiaTheme="minorEastAsia" w:hAnsiTheme="minorHAnsi"/>
+          <w:noProof/>
+          <w:sz w:val="22"/>
+          <w:lang w:eastAsia="pt-BR"/>
+        </w:rPr>
+      </w:pPr>
+      <w:hyperlink w:anchor="_Toc260403042" w:history="1">
+        <w:r>
+          <w:rPr>
+            <w:rStyle w:val="Hyperlink"/>
+            <w:noProof/>
+          </w:rPr>
+          <w:t>Figura 5</w:t>
+        </w:r>
+        <w:r>
+          <w:rPr>
+            <w:rStyle w:val="Hyperlink"/>
+            <w:noProof/>
+          </w:rPr>
+          <w:noBreakHyphen/>
+          <w:t>3: Exemplo de falha de teste. Na linha de código número 18, ele espera por um retorno de valor 132, mas o valor retornado foi de 0, como informa a mensagem de erro na janela Test Results.</w:t>
+        </w:r>
+        <w:r>
+          <w:rPr>
+            <w:noProof/>
+            <w:webHidden/>
+          </w:rPr>
+          <w:tab/>
+        </w:r>
+        <w:r>
+          <w:rPr>
+            <w:noProof/>
+            <w:webHidden/>
+          </w:rPr>
+          <w:fldChar w:fldCharType="begin"/>
+        </w:r>
+        <w:r>
+          <w:rPr>
+            <w:noProof/>
+            <w:webHidden/>
+          </w:rPr>
+          <w:instrText xml:space="preserve"> PAGEREF _Toc260403042 \h </w:instrText>
+        </w:r>
+        <w:r>
+          <w:rPr>
+            <w:noProof/>
+            <w:webHidden/>
+          </w:rPr>
+        </w:r>
+        <w:r>
+          <w:rPr>
+            <w:noProof/>
+            <w:webHidden/>
+          </w:rPr>
+          <w:fldChar w:fldCharType="separate"/>
+        </w:r>
+        <w:r>
+          <w:rPr>
+            <w:noProof/>
+            <w:webHidden/>
+          </w:rPr>
+          <w:t>13</w:t>
+        </w:r>
+        <w:r>
+          <w:rPr>
+            <w:noProof/>
+            <w:webHidden/>
+          </w:rPr>
+          <w:fldChar w:fldCharType="end"/>
+        </w:r>
+      </w:hyperlink>
+    </w:p>
+    <w:p>
+      <w:pPr>
+        <w:pStyle w:val="ndicedeilustraes"/>
+        <w:tabs>
+          <w:tab w:val="right" w:leader="dot" w:pos="9061"/>
+        </w:tabs>
+        <w:rPr>
+          <w:rFonts w:asciiTheme="minorHAnsi" w:eastAsiaTheme="minorEastAsia" w:hAnsiTheme="minorHAnsi"/>
+          <w:noProof/>
+          <w:sz w:val="22"/>
+          <w:lang w:eastAsia="pt-BR"/>
+        </w:rPr>
+      </w:pPr>
+      <w:hyperlink w:anchor="_Toc260403043" w:history="1">
+        <w:r>
+          <w:rPr>
+            <w:rStyle w:val="Hyperlink"/>
+            <w:noProof/>
+          </w:rPr>
+          <w:t>Figura 5</w:t>
+        </w:r>
+        <w:r>
+          <w:rPr>
+            <w:rStyle w:val="Hyperlink"/>
+            <w:noProof/>
+          </w:rPr>
+          <w:noBreakHyphen/>
+          <w:t>4: Diagrama de classes do módulo Songer.SoundInput</w:t>
+        </w:r>
+        <w:r>
+          <w:rPr>
+            <w:noProof/>
+            <w:webHidden/>
+          </w:rPr>
+          <w:tab/>
+        </w:r>
+        <w:r>
+          <w:rPr>
+            <w:noProof/>
+            <w:webHidden/>
+          </w:rPr>
+          <w:fldChar w:fldCharType="begin"/>
+        </w:r>
+        <w:r>
+          <w:rPr>
+            <w:noProof/>
+            <w:webHidden/>
+          </w:rPr>
+          <w:instrText xml:space="preserve"> PAGEREF _Toc260403043 \h </w:instrText>
+        </w:r>
+        <w:r>
+          <w:rPr>
+            <w:noProof/>
+            <w:webHidden/>
+          </w:rPr>
+        </w:r>
+        <w:r>
+          <w:rPr>
+            <w:noProof/>
+            <w:webHidden/>
+          </w:rPr>
+          <w:fldChar w:fldCharType="separate"/>
+        </w:r>
+        <w:r>
+          <w:rPr>
+            <w:noProof/>
+            <w:webHidden/>
+          </w:rPr>
+          <w:t>14</w:t>
+        </w:r>
+        <w:r>
+          <w:rPr>
+            <w:noProof/>
+            <w:webHidden/>
+          </w:rPr>
+          <w:fldChar w:fldCharType="end"/>
+        </w:r>
+      </w:hyperlink>
+    </w:p>
+    <w:p>
+      <w:pPr>
+        <w:pStyle w:val="ndicedeilustraes"/>
+        <w:tabs>
+          <w:tab w:val="right" w:leader="dot" w:pos="9061"/>
+        </w:tabs>
+        <w:rPr>
+          <w:rFonts w:asciiTheme="minorHAnsi" w:eastAsiaTheme="minorEastAsia" w:hAnsiTheme="minorHAnsi"/>
+          <w:noProof/>
+          <w:sz w:val="22"/>
+          <w:lang w:eastAsia="pt-BR"/>
+        </w:rPr>
+      </w:pPr>
+      <w:hyperlink w:anchor="_Toc260403044" w:history="1">
+        <w:r>
+          <w:rPr>
+            <w:rStyle w:val="Hyperlink"/>
+            <w:noProof/>
+          </w:rPr>
+          <w:t>Figura 5</w:t>
+        </w:r>
+        <w:r>
+          <w:rPr>
+            <w:rStyle w:val="Hyperlink"/>
+            <w:noProof/>
+          </w:rPr>
+          <w:noBreakHyphen/>
+          <w:t>5: Diagrama de classes do módulo Songer.SoundAnalysis</w:t>
+        </w:r>
+        <w:r>
+          <w:rPr>
+            <w:noProof/>
+            <w:webHidden/>
+          </w:rPr>
+          <w:tab/>
+        </w:r>
+        <w:r>
+          <w:rPr>
+            <w:noProof/>
+            <w:webHidden/>
+          </w:rPr>
+          <w:fldChar w:fldCharType="begin"/>
+        </w:r>
+        <w:r>
+          <w:rPr>
+            <w:noProof/>
+            <w:webHidden/>
+          </w:rPr>
+          <w:instrText xml:space="preserve"> PAGEREF _Toc260403044 \h </w:instrText>
+        </w:r>
+        <w:r>
+          <w:rPr>
+            <w:noProof/>
+            <w:webHidden/>
+          </w:rPr>
+        </w:r>
+        <w:r>
+          <w:rPr>
+            <w:noProof/>
+            <w:webHidden/>
+          </w:rPr>
+          <w:fldChar w:fldCharType="separate"/>
+        </w:r>
+        <w:r>
+          <w:rPr>
+            <w:noProof/>
+            <w:webHidden/>
+          </w:rPr>
+          <w:t>17</w:t>
+        </w:r>
+        <w:r>
+          <w:rPr>
+            <w:noProof/>
+            <w:webHidden/>
+          </w:rPr>
+          <w:fldChar w:fldCharType="end"/>
+        </w:r>
+      </w:hyperlink>
+    </w:p>
+    <w:p>
+      <w:pPr>
+        <w:pStyle w:val="ndicedeilustraes"/>
+        <w:tabs>
+          <w:tab w:val="right" w:leader="dot" w:pos="9061"/>
+        </w:tabs>
+        <w:rPr>
+          <w:rFonts w:asciiTheme="minorHAnsi" w:eastAsiaTheme="minorEastAsia" w:hAnsiTheme="minorHAnsi"/>
+          <w:noProof/>
+          <w:sz w:val="22"/>
+          <w:lang w:eastAsia="pt-BR"/>
+        </w:rPr>
+      </w:pPr>
+      <w:hyperlink w:anchor="_Toc260403045" w:history="1">
+        <w:r>
+          <w:rPr>
+            <w:rStyle w:val="Hyperlink"/>
+            <w:noProof/>
+          </w:rPr>
+          <w:t>Figura 5</w:t>
+        </w:r>
+        <w:r>
+          <w:rPr>
+            <w:rStyle w:val="Hyperlink"/>
+            <w:noProof/>
+          </w:rPr>
+          <w:noBreakHyphen/>
+          <w:t>6: Diagrama de classes do módulo Songer.MusicalInterpreter</w:t>
+        </w:r>
+        <w:r>
+          <w:rPr>
+            <w:noProof/>
+            <w:webHidden/>
+          </w:rPr>
+          <w:tab/>
+        </w:r>
+        <w:r>
+          <w:rPr>
+            <w:noProof/>
+            <w:webHidden/>
+          </w:rPr>
+          <w:fldChar w:fldCharType="begin"/>
+        </w:r>
+        <w:r>
+          <w:rPr>
+            <w:noProof/>
+            <w:webHidden/>
+          </w:rPr>
+          <w:instrText xml:space="preserve"> PAGEREF _Toc260403045 \h </w:instrText>
+        </w:r>
+        <w:r>
+          <w:rPr>
+            <w:noProof/>
+            <w:webHidden/>
+          </w:rPr>
+        </w:r>
+        <w:r>
+          <w:rPr>
+            <w:noProof/>
+            <w:webHidden/>
+          </w:rPr>
+          <w:fldChar w:fldCharType="separate"/>
+        </w:r>
+        <w:r>
+          <w:rPr>
+            <w:noProof/>
+            <w:webHidden/>
+          </w:rPr>
+          <w:t>18</w:t>
+        </w:r>
+        <w:r>
+          <w:rPr>
+            <w:noProof/>
+            <w:webHidden/>
+          </w:rPr>
+          <w:fldChar w:fldCharType="end"/>
+        </w:r>
+      </w:hyperlink>
+    </w:p>
+    <w:p>
+      <w:r>
+        <w:fldChar w:fldCharType="end"/>
+      </w:r>
+    </w:p>
+    <w:p>
+      <w:pPr>
+        <w:jc w:val="center"/>
+        <w:rPr>
+          <w:b/>
+        </w:rPr>
+      </w:pPr>
+      <w:r>
+        <w:rPr>
+          <w:b/>
+        </w:rPr>
+        <w:t>Lista de Quadros</w:t>
+      </w:r>
+    </w:p>
+    <w:p>
+      <w:pPr>
+        <w:pStyle w:val="ndicedeilustraes"/>
+        <w:tabs>
+          <w:tab w:val="right" w:leader="dot" w:pos="9061"/>
+        </w:tabs>
+        <w:rPr>
+          <w:rFonts w:asciiTheme="minorHAnsi" w:eastAsiaTheme="minorEastAsia" w:hAnsiTheme="minorHAnsi"/>
+          <w:noProof/>
+          <w:sz w:val="22"/>
+          <w:lang w:eastAsia="pt-BR"/>
+        </w:rPr>
+      </w:pPr>
+      <w:r>
+        <w:fldChar w:fldCharType="begin"/>
+      </w:r>
+      <w:r>
+        <w:instrText xml:space="preserve"> TOC \h \z \c "Quadro" </w:instrText>
+      </w:r>
+      <w:r>
+        <w:fldChar w:fldCharType="separate"/>
+      </w:r>
+      <w:hyperlink w:anchor="_Toc260403046" w:history="1">
+        <w:r>
+          <w:rPr>
+            <w:rStyle w:val="Hyperlink"/>
+            <w:noProof/>
+          </w:rPr>
+          <w:t>Quadro 4</w:t>
+        </w:r>
+        <w:r>
+          <w:rPr>
+            <w:rStyle w:val="Hyperlink"/>
+            <w:noProof/>
+          </w:rPr>
+          <w:noBreakHyphen/>
+          <w:t>1: Exemplo do método gerado pelo Visual Studio</w:t>
+        </w:r>
+        <w:r>
+          <w:rPr>
+            <w:noProof/>
+            <w:webHidden/>
+          </w:rPr>
+          <w:tab/>
+        </w:r>
+        <w:r>
+          <w:rPr>
+            <w:noProof/>
+            <w:webHidden/>
+          </w:rPr>
+          <w:fldChar w:fldCharType="begin"/>
+        </w:r>
+        <w:r>
+          <w:rPr>
+            <w:noProof/>
+            <w:webHidden/>
+          </w:rPr>
+          <w:instrText xml:space="preserve"> PAGEREF _Toc260403046 \h </w:instrText>
+        </w:r>
+        <w:r>
+          <w:rPr>
+            <w:noProof/>
+            <w:webHidden/>
+          </w:rPr>
+        </w:r>
+        <w:r>
+          <w:rPr>
+            <w:noProof/>
+            <w:webHidden/>
+          </w:rPr>
+          <w:fldChar w:fldCharType="separate"/>
+        </w:r>
+        <w:r>
+          <w:rPr>
+            <w:noProof/>
+            <w:webHidden/>
+          </w:rPr>
+          <w:t>9</w:t>
+        </w:r>
+        <w:r>
+          <w:rPr>
+            <w:noProof/>
+            <w:webHidden/>
+          </w:rPr>
+          <w:fldChar w:fldCharType="end"/>
+        </w:r>
+      </w:hyperlink>
+    </w:p>
+    <w:p>
+      <w:pPr>
+        <w:pStyle w:val="ndicedeilustraes"/>
+        <w:tabs>
+          <w:tab w:val="right" w:leader="dot" w:pos="9061"/>
+        </w:tabs>
+        <w:rPr>
+          <w:rFonts w:asciiTheme="minorHAnsi" w:eastAsiaTheme="minorEastAsia" w:hAnsiTheme="minorHAnsi"/>
+          <w:noProof/>
+          <w:sz w:val="22"/>
+          <w:lang w:eastAsia="pt-BR"/>
+        </w:rPr>
+      </w:pPr>
+      <w:hyperlink w:anchor="_Toc260403047" w:history="1">
+        <w:r>
+          <w:rPr>
+            <w:rStyle w:val="Hyperlink"/>
+            <w:noProof/>
+          </w:rPr>
+          <w:t>Quadro 5</w:t>
+        </w:r>
+        <w:r>
+          <w:rPr>
+            <w:rStyle w:val="Hyperlink"/>
+            <w:noProof/>
+          </w:rPr>
+          <w:noBreakHyphen/>
+          <w:t>1: Código-fonte do método Chord.Matches</w:t>
+        </w:r>
+        <w:r>
+          <w:rPr>
+            <w:noProof/>
+            <w:webHidden/>
+          </w:rPr>
+          <w:tab/>
+        </w:r>
+        <w:r>
+          <w:rPr>
+            <w:noProof/>
+            <w:webHidden/>
+          </w:rPr>
+          <w:fldChar w:fldCharType="begin"/>
+        </w:r>
+        <w:r>
+          <w:rPr>
+            <w:noProof/>
+            <w:webHidden/>
+          </w:rPr>
+          <w:instrText xml:space="preserve"> PAGEREF _Toc260403047 \h </w:instrText>
+        </w:r>
+        <w:r>
+          <w:rPr>
+            <w:noProof/>
+            <w:webHidden/>
+          </w:rPr>
+        </w:r>
+        <w:r>
+          <w:rPr>
+            <w:noProof/>
+            <w:webHidden/>
+          </w:rPr>
+          <w:fldChar w:fldCharType="separate"/>
+        </w:r>
+        <w:r>
+          <w:rPr>
+            <w:noProof/>
+            <w:webHidden/>
+          </w:rPr>
+          <w:t>20</w:t>
+        </w:r>
+        <w:r>
+          <w:rPr>
+            <w:noProof/>
+            <w:webHidden/>
+          </w:rPr>
+          <w:fldChar w:fldCharType="end"/>
+        </w:r>
+      </w:hyperlink>
+    </w:p>
+    <w:p>
+      <w:r>
+        <w:fldChar w:fldCharType="end"/>
+      </w:r>
+    </w:p>
+    <w:p>
+      <w:pPr>
         <w:pStyle w:val="Ttulo1"/>
       </w:pPr>
       <w:bookmarkStart w:id="0" w:name="_Toc260251229"/>
@@ -3821,6 +4668,7 @@
     <w:p>
       <w:pPr>
         <w:pStyle w:val="Normal-CorpodeTexto"/>
+        <w:keepNext/>
         <w:ind w:firstLine="0"/>
         <w:jc w:val="center"/>
       </w:pPr>
@@ -3878,40 +4726,73 @@
     </w:p>
     <w:p>
       <w:pPr>
-        <w:pStyle w:val="DescrioFigura-Tabela"/>
-      </w:pPr>
-      <w:r>
-        <w:t>Figura 4.1: Fluxo da metodologia do trabalho científico</w:t>
-      </w:r>
+        <w:pStyle w:val="Legenda"/>
+      </w:pPr>
+      <w:bookmarkStart w:id="12" w:name="_Toc260403038"/>
+      <w:r>
+        <w:t xml:space="preserve">Figura </w:t>
+      </w:r>
+      <w:fldSimple w:instr=" STYLEREF 1 \s ">
+        <w:r>
+          <w:rPr>
+            <w:noProof/>
+          </w:rPr>
+          <w:t>4</w:t>
+        </w:r>
+      </w:fldSimple>
+      <w:r>
+        <w:noBreakHyphen/>
+      </w:r>
+      <w:fldSimple w:instr=" SEQ Figura \* ARABIC \s 1 ">
+        <w:r>
+          <w:rPr>
+            <w:noProof/>
+          </w:rPr>
+          <w:t>1</w:t>
+        </w:r>
+      </w:fldSimple>
+      <w:r>
+        <w:t>: Fluxo da metodologia utilizada</w:t>
+      </w:r>
+      <w:bookmarkEnd w:id="12"/>
     </w:p>
     <w:p>
       <w:pPr>
         <w:pStyle w:val="Ttulo2"/>
       </w:pPr>
-      <w:bookmarkStart w:id="12" w:name="_Toc260251241"/>
+      <w:bookmarkStart w:id="13" w:name="_Toc260251241"/>
       <w:r>
         <w:t>Pesquisa Inicial</w:t>
       </w:r>
-      <w:bookmarkEnd w:id="12"/>
+      <w:bookmarkEnd w:id="13"/>
     </w:p>
     <w:p>
       <w:pPr>
         <w:pStyle w:val="Normal-CorpodeTexto"/>
       </w:pPr>
       <w:r>
-        <w:t>Estudar implementações das tarefas básicas do sistema, como a obtenção de dados de áudio, através de arquivos do tipo Wave e captura de som pela entrada de linha, além da obtenção do espectrograma do sinal de áudio, para sua posterior análise.</w:t>
+        <w:t>Estudar implementações das tarefas</w:t>
+      </w:r>
+      <w:r>
+        <w:t xml:space="preserve"> </w:t>
+      </w:r>
+      <w:r>
+        <w:t>básicas do sistema, como a obtenção de dados de áudio, através de arquivos do tipo Wave e captura de som pela entrada de linha, além da obtenção do espectrograma do sinal de áudio, para sua posterior análise.</w:t>
+      </w:r>
+      <w:r>
+        <w:t xml:space="preserve"> Este trabalho não irá se deter a melhorar estes algoritmos já que os mesmos são utilizados em outros sistemas há bastante tempo e são considerados triviais.</w:t>
       </w:r>
     </w:p>
     <w:p>
       <w:pPr>
         <w:pStyle w:val="Ttulo2"/>
       </w:pPr>
-      <w:bookmarkStart w:id="13" w:name="_Toc260251242"/>
+      <w:bookmarkStart w:id="14" w:name="_Toc260251242"/>
       <w:r>
         <w:lastRenderedPageBreak/>
         <w:t>Especificação das Classes</w:t>
       </w:r>
-      <w:bookmarkEnd w:id="13"/>
+      <w:bookmarkEnd w:id="14"/>
     </w:p>
     <w:p>
       <w:pPr>
@@ -3934,11 +4815,11 @@
       <w:pPr>
         <w:pStyle w:val="Ttulo2"/>
       </w:pPr>
-      <w:bookmarkStart w:id="14" w:name="_Toc260251243"/>
+      <w:bookmarkStart w:id="15" w:name="_Toc260251243"/>
       <w:r>
         <w:t>Especificação dos Casos de Teste</w:t>
       </w:r>
-      <w:bookmarkEnd w:id="14"/>
+      <w:bookmarkEnd w:id="15"/>
     </w:p>
     <w:p>
       <w:pPr>
@@ -3992,6 +4873,7 @@
     <w:p>
       <w:pPr>
         <w:pStyle w:val="Normal-CorpodeTexto"/>
+        <w:keepNext/>
         <w:ind w:firstLine="0"/>
         <w:jc w:val="center"/>
       </w:pPr>
@@ -4049,14 +4931,38 @@
     </w:p>
     <w:p>
       <w:pPr>
-        <w:pStyle w:val="DescrioFigura-Tabela"/>
-      </w:pPr>
-      <w:r>
-        <w:t>Figura 4.2</w:t>
-      </w:r>
-      <w:r>
-        <w:t>: Exemplo do menu Generate Method Stub que permite adicionar métodos ainda não implementados a uma classe.</w:t>
-      </w:r>
+        <w:pStyle w:val="Legenda"/>
+      </w:pPr>
+      <w:bookmarkStart w:id="16" w:name="_Toc260403039"/>
+      <w:r>
+        <w:t xml:space="preserve">Figura </w:t>
+      </w:r>
+      <w:fldSimple w:instr=" STYLEREF 1 \s ">
+        <w:r>
+          <w:rPr>
+            <w:noProof/>
+          </w:rPr>
+          <w:t>4</w:t>
+        </w:r>
+      </w:fldSimple>
+      <w:r>
+        <w:noBreakHyphen/>
+      </w:r>
+      <w:fldSimple w:instr=" SEQ Figura \* ARABIC \s 1 ">
+        <w:r>
+          <w:rPr>
+            <w:noProof/>
+          </w:rPr>
+          <w:t>2</w:t>
+        </w:r>
+      </w:fldSimple>
+      <w:r>
+        <w:t xml:space="preserve">: </w:t>
+      </w:r>
+      <w:r>
+        <w:t>Exemplo do menu Generate Method Stub que permite adicionar métodos ainda não implementados a uma classe.</w:t>
+      </w:r>
+      <w:bookmarkEnd w:id="16"/>
     </w:p>
     <w:p>
       <w:pPr>
@@ -4497,6 +5403,7 @@
           <w:p>
             <w:pPr>
               <w:pStyle w:val="Normal-CorpodeTexto"/>
+              <w:keepNext/>
               <w:ind w:firstLine="0"/>
             </w:pPr>
             <w:r>
@@ -4514,11 +5421,35 @@
     </w:tbl>
     <w:p>
       <w:pPr>
-        <w:pStyle w:val="DescrioFigura-Tabela"/>
-      </w:pPr>
-      <w:r>
-        <w:t>Quadro 4.1: Exemplo do método gerado pelo Visual Studio.</w:t>
-      </w:r>
+        <w:pStyle w:val="Legenda"/>
+      </w:pPr>
+      <w:bookmarkStart w:id="17" w:name="_Toc260403046"/>
+      <w:r>
+        <w:t xml:space="preserve">Quadro </w:t>
+      </w:r>
+      <w:fldSimple w:instr=" STYLEREF 1 \s ">
+        <w:r>
+          <w:rPr>
+            <w:noProof/>
+          </w:rPr>
+          <w:t>4</w:t>
+        </w:r>
+      </w:fldSimple>
+      <w:r>
+        <w:noBreakHyphen/>
+      </w:r>
+      <w:fldSimple w:instr=" SEQ Quadro \* ARABIC \s 1 ">
+        <w:r>
+          <w:rPr>
+            <w:noProof/>
+          </w:rPr>
+          <w:t>1</w:t>
+        </w:r>
+      </w:fldSimple>
+      <w:r>
+        <w:t>: Exemplo do método gerado pelo Visual Studio</w:t>
+      </w:r>
+      <w:bookmarkEnd w:id="17"/>
     </w:p>
     <w:p>
       <w:pPr>
@@ -4535,11 +5466,11 @@
       <w:pPr>
         <w:pStyle w:val="Ttulo2"/>
       </w:pPr>
-      <w:bookmarkStart w:id="15" w:name="_Toc260251244"/>
+      <w:bookmarkStart w:id="18" w:name="_Toc260251244"/>
       <w:r>
         <w:t>Implementação das Classes</w:t>
       </w:r>
-      <w:bookmarkEnd w:id="15"/>
+      <w:bookmarkEnd w:id="18"/>
     </w:p>
     <w:p>
       <w:pPr>
@@ -4570,11 +5501,11 @@
       <w:pPr>
         <w:pStyle w:val="Ttulo2"/>
       </w:pPr>
-      <w:bookmarkStart w:id="16" w:name="_Toc260251245"/>
+      <w:bookmarkStart w:id="19" w:name="_Toc260251245"/>
       <w:r>
         <w:t>Validação dos Casos de Teste</w:t>
       </w:r>
-      <w:bookmarkEnd w:id="16"/>
+      <w:bookmarkEnd w:id="19"/>
     </w:p>
     <w:p>
       <w:pPr>
@@ -4653,11 +5584,11 @@
       <w:pPr>
         <w:pStyle w:val="Ttulo2"/>
       </w:pPr>
-      <w:bookmarkStart w:id="17" w:name="_Toc260251246"/>
+      <w:bookmarkStart w:id="20" w:name="_Toc260251246"/>
       <w:r>
         <w:t>Experimentos</w:t>
       </w:r>
-      <w:bookmarkEnd w:id="17"/>
+      <w:bookmarkEnd w:id="20"/>
     </w:p>
     <w:p>
       <w:pPr>
@@ -4671,12 +5602,12 @@
       <w:pPr>
         <w:pStyle w:val="Ttulo1"/>
       </w:pPr>
-      <w:bookmarkStart w:id="18" w:name="_Toc260251247"/>
+      <w:bookmarkStart w:id="21" w:name="_Toc260251247"/>
       <w:r>
         <w:lastRenderedPageBreak/>
         <w:t>Implementação</w:t>
       </w:r>
-      <w:bookmarkEnd w:id="18"/>
+      <w:bookmarkEnd w:id="21"/>
     </w:p>
     <w:p>
       <w:pPr>
@@ -4727,11 +5658,7 @@
     </w:p>
     <w:p>
       <w:pPr>
-        <w:pStyle w:val="Normal-CorpodeTexto"/>
-      </w:pPr>
-    </w:p>
-    <w:p>
-      <w:pPr>
+        <w:keepNext/>
         <w:jc w:val="center"/>
       </w:pPr>
       <w:r>
@@ -4788,28 +5715,49 @@
     </w:p>
     <w:p>
       <w:pPr>
-        <w:pStyle w:val="DescrioFigura-Tabela"/>
-      </w:pPr>
-      <w:r>
-        <w:t>Figura</w:t>
-      </w:r>
-      <w:r>
-        <w:t xml:space="preserve"> 5.1: </w:t>
+        <w:pStyle w:val="Legenda"/>
+      </w:pPr>
+      <w:bookmarkStart w:id="22" w:name="_Toc260403040"/>
+      <w:r>
+        <w:t xml:space="preserve">Figura </w:t>
+      </w:r>
+      <w:fldSimple w:instr=" STYLEREF 1 \s ">
+        <w:r>
+          <w:rPr>
+            <w:noProof/>
+          </w:rPr>
+          <w:t>5</w:t>
+        </w:r>
+      </w:fldSimple>
+      <w:r>
+        <w:noBreakHyphen/>
+      </w:r>
+      <w:fldSimple w:instr=" SEQ Figura \* ARABIC \s 1 ">
+        <w:r>
+          <w:rPr>
+            <w:noProof/>
+          </w:rPr>
+          <w:t>1</w:t>
+        </w:r>
+      </w:fldSimple>
+      <w:r>
+        <w:t xml:space="preserve">: </w:t>
       </w:r>
       <w:r>
         <w:t>Diagrama dos módulos do projeto.</w:t>
       </w:r>
+      <w:bookmarkEnd w:id="22"/>
     </w:p>
     <w:p>
       <w:pPr>
         <w:pStyle w:val="Normal-CorpodeTexto"/>
       </w:pPr>
       <w:r>
-        <w:t xml:space="preserve">O sistema foi divido em módulos para facilitar a implementação e futuro entendimento do mesmo. Como o Visual Studio possui o conceito de uma área de </w:t>
+        <w:t xml:space="preserve">O sistema foi divido em módulos para facilitar a implementação e futuro entendimento do mesmo. Como o Visual Studio possui o conceito de uma área de trabalho (conhecida como solução) composta de um ou mais projetos, cada modulo foi desenvolvido como um projeto separado dentro de uma única solução chamada </w:t>
       </w:r>
       <w:r>
         <w:lastRenderedPageBreak/>
-        <w:t>trabalho (conhecida como solução) composta de um ou mais projetos, cada modulo foi desenvolvido como um projeto separado dentro de uma única solução chamada Songer. A figura 5.1 apresenta a representação gráfica da solução, mostrando os módulos e seus namespaces</w:t>
+        <w:t>Songer. A figura 5.1 apresenta a representação gráfica da solução, mostrando os módulos e seus namespaces</w:t>
       </w:r>
       <w:r>
         <w:rPr>
@@ -4825,11 +5773,11 @@
       <w:pPr>
         <w:pStyle w:val="Ttulo2"/>
       </w:pPr>
-      <w:bookmarkStart w:id="19" w:name="_Toc260251248"/>
+      <w:bookmarkStart w:id="23" w:name="_Toc260251248"/>
       <w:r>
         <w:t>Songer.UnitTests</w:t>
       </w:r>
-      <w:bookmarkEnd w:id="19"/>
+      <w:bookmarkEnd w:id="23"/>
     </w:p>
     <w:p>
       <w:pPr>
@@ -4845,6 +5793,7 @@
     <w:p>
       <w:pPr>
         <w:pStyle w:val="Normal-CorpodeTexto"/>
+        <w:keepNext/>
         <w:ind w:firstLine="0"/>
         <w:jc w:val="center"/>
       </w:pPr>
@@ -4855,9 +5804,9 @@
         </w:rPr>
         <w:drawing>
           <wp:inline distT="0" distB="0" distL="0" distR="0">
-            <wp:extent cx="4981575" cy="2124075"/>
+            <wp:extent cx="4981575" cy="3362325"/>
             <wp:effectExtent l="19050" t="0" r="9525" b="0"/>
-            <wp:docPr id="1" name="Imagem 1"/>
+            <wp:docPr id="8" name="Imagem 10"/>
             <wp:cNvGraphicFramePr>
               <a:graphicFrameLocks xmlns:a="http://schemas.openxmlformats.org/drawingml/2006/main" noChangeAspect="1"/>
             </wp:cNvGraphicFramePr>
@@ -4865,7 +5814,7 @@
               <a:graphicData uri="http://schemas.openxmlformats.org/drawingml/2006/picture">
                 <pic:pic xmlns:pic="http://schemas.openxmlformats.org/drawingml/2006/picture">
                   <pic:nvPicPr>
-                    <pic:cNvPr id="0" name="Picture 1"/>
+                    <pic:cNvPr id="0" name="Picture 10"/>
                     <pic:cNvPicPr>
                       <a:picLocks noChangeAspect="1" noChangeArrowheads="1"/>
                     </pic:cNvPicPr>
@@ -4880,7 +5829,7 @@
                   <pic:spPr bwMode="auto">
                     <a:xfrm>
                       <a:off x="0" y="0"/>
-                      <a:ext cx="4981575" cy="2124075"/>
+                      <a:ext cx="4981575" cy="3362325"/>
                     </a:xfrm>
                     <a:prstGeom prst="rect">
                       <a:avLst/>
@@ -4902,11 +5851,41 @@
     </w:p>
     <w:p>
       <w:pPr>
-        <w:pStyle w:val="DescrioFigura-Tabela"/>
-      </w:pPr>
-      <w:r>
-        <w:t>Figura 5.2: Classes do módulo Songer.UnitTests</w:t>
-      </w:r>
+        <w:pStyle w:val="Legenda"/>
+      </w:pPr>
+      <w:bookmarkStart w:id="24" w:name="_Toc260403041"/>
+      <w:r>
+        <w:t xml:space="preserve">Figura </w:t>
+      </w:r>
+      <w:fldSimple w:instr=" STYLEREF 1 \s ">
+        <w:r>
+          <w:rPr>
+            <w:noProof/>
+          </w:rPr>
+          <w:t>5</w:t>
+        </w:r>
+      </w:fldSimple>
+      <w:r>
+        <w:noBreakHyphen/>
+      </w:r>
+      <w:fldSimple w:instr=" SEQ Figura \* ARABIC \s 1 ">
+        <w:r>
+          <w:rPr>
+            <w:noProof/>
+          </w:rPr>
+          <w:t>2</w:t>
+        </w:r>
+      </w:fldSimple>
+      <w:r>
+        <w:t xml:space="preserve">: </w:t>
+      </w:r>
+      <w:r>
+        <w:t>Diagrama de c</w:t>
+      </w:r>
+      <w:r>
+        <w:t>lasses do módulo Songer.UnitTests</w:t>
+      </w:r>
+      <w:bookmarkEnd w:id="24"/>
     </w:p>
     <w:p>
       <w:pPr>
@@ -4920,30 +5899,33 @@
       <w:pPr>
         <w:pStyle w:val="Ttulo3"/>
       </w:pPr>
-      <w:bookmarkStart w:id="20" w:name="_Toc260251249"/>
+      <w:bookmarkStart w:id="25" w:name="_Toc260251249"/>
       <w:r>
         <w:t>Classe MusicalAnalyzerTests</w:t>
       </w:r>
-      <w:bookmarkEnd w:id="20"/>
+      <w:bookmarkEnd w:id="25"/>
     </w:p>
     <w:p>
       <w:pPr>
         <w:pStyle w:val="Normal-CorpodeTexto"/>
       </w:pPr>
       <w:r>
-        <w:t>Esta classe possui do conjunto dos três principais testes do projeto. Eles verificarão se o sistema consegue extrair um conjunto de notas musicais a partir de uma leitura de entrada de áudio, em seguida se ele consegue informar qual acorde é formado por este conjunto de notas, e por último se ele é capaz de mostrar toda a seqüência de acordes contida em uma passagem de uma música.</w:t>
+        <w:t xml:space="preserve">Esta classe possui do conjunto dos três principais testes do projeto. Eles verificarão se o sistema consegue extrair um conjunto de notas musicais a partir de uma leitura de entrada de áudio, em seguida se ele consegue informar qual acorde é </w:t>
+      </w:r>
+      <w:r>
+        <w:lastRenderedPageBreak/>
+        <w:t>formado por este conjunto de notas, e por último se ele é capaz de mostrar toda a seqüência de acordes contida em uma passagem de uma música.</w:t>
       </w:r>
     </w:p>
     <w:p>
       <w:pPr>
         <w:pStyle w:val="Ttulo3"/>
       </w:pPr>
-      <w:bookmarkStart w:id="21" w:name="_Toc260251250"/>
-      <w:r>
-        <w:lastRenderedPageBreak/>
+      <w:bookmarkStart w:id="26" w:name="_Toc260251250"/>
+      <w:r>
         <w:t>Classe NotesAndChordsTests</w:t>
       </w:r>
-      <w:bookmarkEnd w:id="21"/>
+      <w:bookmarkEnd w:id="26"/>
     </w:p>
     <w:p>
       <w:pPr>
@@ -4970,6 +5952,7 @@
     <w:p>
       <w:pPr>
         <w:pStyle w:val="Normal-CorpodeTexto"/>
+        <w:keepNext/>
         <w:ind w:firstLine="0"/>
       </w:pPr>
       <w:r>
@@ -5026,21 +6009,49 @@
     </w:p>
     <w:p>
       <w:pPr>
-        <w:pStyle w:val="DescrioFigura-Tabela"/>
-      </w:pPr>
-      <w:r>
-        <w:t>Figura 5.3: Exemplo de falha de teste. Na linha de código número 18, ele espera por um retorno de valor 132, mas o valor retornado foi de 0, como informa a mensagem de erro na janela Test Results.</w:t>
-      </w:r>
+        <w:pStyle w:val="Legenda"/>
+        <w:jc w:val="both"/>
+      </w:pPr>
+      <w:bookmarkStart w:id="27" w:name="_Toc260403042"/>
+      <w:r>
+        <w:t xml:space="preserve">Figura </w:t>
+      </w:r>
+      <w:fldSimple w:instr=" STYLEREF 1 \s ">
+        <w:r>
+          <w:rPr>
+            <w:noProof/>
+          </w:rPr>
+          <w:t>5</w:t>
+        </w:r>
+      </w:fldSimple>
+      <w:r>
+        <w:noBreakHyphen/>
+      </w:r>
+      <w:fldSimple w:instr=" SEQ Figura \* ARABIC \s 1 ">
+        <w:r>
+          <w:rPr>
+            <w:noProof/>
+          </w:rPr>
+          <w:t>3</w:t>
+        </w:r>
+      </w:fldSimple>
+      <w:r>
+        <w:t xml:space="preserve">: </w:t>
+      </w:r>
+      <w:r>
+        <w:t>Exemplo de falha de teste. Na linha de código número 18, ele espera por um retorno de valor 132, mas o valor retornado foi de 0, como informa a mensagem de erro na janela Test Results.</w:t>
+      </w:r>
+      <w:bookmarkEnd w:id="27"/>
     </w:p>
     <w:p>
       <w:pPr>
         <w:pStyle w:val="Ttulo2"/>
       </w:pPr>
-      <w:bookmarkStart w:id="22" w:name="_Toc260251251"/>
+      <w:bookmarkStart w:id="28" w:name="_Toc260251251"/>
       <w:r>
         <w:t>Songer.SoundInput</w:t>
       </w:r>
-      <w:bookmarkEnd w:id="22"/>
+      <w:bookmarkEnd w:id="28"/>
     </w:p>
     <w:p>
       <w:pPr>
@@ -5062,7 +6073,13 @@
         <w:t xml:space="preserve"> possam</w:t>
       </w:r>
       <w:r>
-        <w:t xml:space="preserve"> ser posteriormente analisados pelo módulo Songer.SoundAnalysis. A figura 5.2 apresenta as classes que o compõe.</w:t>
+        <w:t xml:space="preserve"> ser posteriormente analisados pelo módulo Songer.SoundAnalysis. A figura 5.</w:t>
+      </w:r>
+      <w:r>
+        <w:t>4</w:t>
+      </w:r>
+      <w:r>
+        <w:t xml:space="preserve"> apresenta as classes que o compõe.</w:t>
       </w:r>
     </w:p>
     <w:p>
@@ -5073,6 +6090,7 @@
     <w:p>
       <w:pPr>
         <w:pStyle w:val="Normal-CorpodeTexto"/>
+        <w:keepNext/>
         <w:ind w:firstLine="0"/>
         <w:jc w:val="center"/>
       </w:pPr>
@@ -5084,9 +6102,9 @@
         <w:lastRenderedPageBreak/>
         <w:drawing>
           <wp:inline distT="0" distB="0" distL="0" distR="0">
-            <wp:extent cx="5760085" cy="4587596"/>
+            <wp:extent cx="5760085" cy="4941204"/>
             <wp:effectExtent l="19050" t="0" r="0" b="0"/>
-            <wp:docPr id="19" name="Imagem 19"/>
+            <wp:docPr id="4" name="Imagem 4"/>
             <wp:cNvGraphicFramePr>
               <a:graphicFrameLocks xmlns:a="http://schemas.openxmlformats.org/drawingml/2006/main" noChangeAspect="1"/>
             </wp:cNvGraphicFramePr>
@@ -5094,7 +6112,7 @@
               <a:graphicData uri="http://schemas.openxmlformats.org/drawingml/2006/picture">
                 <pic:pic xmlns:pic="http://schemas.openxmlformats.org/drawingml/2006/picture">
                   <pic:nvPicPr>
-                    <pic:cNvPr id="0" name="Picture 19"/>
+                    <pic:cNvPr id="0" name="Picture 4"/>
                     <pic:cNvPicPr>
                       <a:picLocks noChangeAspect="1" noChangeArrowheads="1"/>
                     </pic:cNvPicPr>
@@ -5109,7 +6127,7 @@
                   <pic:spPr bwMode="auto">
                     <a:xfrm>
                       <a:off x="0" y="0"/>
-                      <a:ext cx="5760085" cy="4587596"/>
+                      <a:ext cx="5760085" cy="4941204"/>
                     </a:xfrm>
                     <a:prstGeom prst="rect">
                       <a:avLst/>
@@ -5131,11 +6149,40 @@
     </w:p>
     <w:p>
       <w:pPr>
-        <w:pStyle w:val="DescrioFigura-Tabela"/>
-        <w:jc w:val="center"/>
-      </w:pPr>
-      <w:r>
-        <w:t>Figura 5.2: Classes do módulo Songer.SoundInput</w:t>
+        <w:pStyle w:val="Legenda"/>
+      </w:pPr>
+      <w:bookmarkStart w:id="29" w:name="_Toc260403043"/>
+      <w:r>
+        <w:t xml:space="preserve">Figura </w:t>
+      </w:r>
+      <w:fldSimple w:instr=" STYLEREF 1 \s ">
+        <w:r>
+          <w:rPr>
+            <w:noProof/>
+          </w:rPr>
+          <w:t>5</w:t>
+        </w:r>
+      </w:fldSimple>
+      <w:r>
+        <w:noBreakHyphen/>
+      </w:r>
+      <w:fldSimple w:instr=" SEQ Figura \* ARABIC \s 1 ">
+        <w:r>
+          <w:rPr>
+            <w:noProof/>
+          </w:rPr>
+          <w:t>4</w:t>
+        </w:r>
+      </w:fldSimple>
+      <w:r>
+        <w:t>: Diagrama de c</w:t>
+      </w:r>
+      <w:r>
+        <w:t>lasses do módulo Songer.SoundInput</w:t>
+      </w:r>
+      <w:bookmarkEnd w:id="29"/>
+      <w:r>
+        <w:t xml:space="preserve"> </w:t>
       </w:r>
     </w:p>
     <w:p>
@@ -5150,18 +6197,24 @@
       <w:pPr>
         <w:pStyle w:val="Ttulo3"/>
       </w:pPr>
-      <w:bookmarkStart w:id="23" w:name="_Toc260251252"/>
+      <w:bookmarkStart w:id="30" w:name="_Toc260251252"/>
       <w:r>
         <w:t>Classe SoundSource</w:t>
       </w:r>
-      <w:bookmarkEnd w:id="23"/>
+      <w:bookmarkEnd w:id="30"/>
     </w:p>
     <w:p>
       <w:pPr>
         <w:pStyle w:val="Normal-CorpodeTexto"/>
       </w:pPr>
       <w:r>
-        <w:t xml:space="preserve">Esta é uma classe abstrata, não sendo utilizada diretamente mas servindo de base às classes WaveFileCapture e LineInCapture. Ela é responsável por criar um modelo de funções que as classes que herdam dela devem implementar, além de implementar algumas funções </w:t>
+        <w:t>Esta é uma classe abstrata, não sendo utilizada diretamente</w:t>
+      </w:r>
+      <w:r>
+        <w:t>,</w:t>
+      </w:r>
+      <w:r>
+        <w:t xml:space="preserve"> mas servindo de base às classes WaveFileCapture e LineInCapture. Ela é responsável por criar um modelo de funções que as classes que herdam dela devem implementar, além de implementar algumas funções </w:t>
       </w:r>
       <w:r>
         <w:t>essenciais, como por exemplo, fornecer o formato padrão de arquivo wave utilizado</w:t>
@@ -5175,11 +6228,11 @@
         <w:pStyle w:val="Normal-CorpodeTexto"/>
       </w:pPr>
       <w:r>
-        <w:t xml:space="preserve">A função GenerateWaveFormat cria um instancia da classe WaveFormat, que contém as informações de formato do arquivo wave com o qual se está trabalhando. Para este trabalho, o formato é o mesmo utilizado em CD-Áudio, com 44100 amostragens de 16 bits por segundo (44100Hz/16-bit), mas com apenas um canal </w:t>
+        <w:t xml:space="preserve">A função GenerateWaveFormat cria um instancia da classe WaveFormat, que contém as informações de formato do arquivo wave com o qual se está trabalhando. Para este trabalho, o formato é o mesmo utilizado em CD-Áudio, com 44100 </w:t>
       </w:r>
       <w:r>
         <w:lastRenderedPageBreak/>
-        <w:t>(mono), já que o instrumento utilizado nos testes (guitarra) fornece apenas um único canal de áudio.</w:t>
+        <w:t>amostragens de 16 bits por segundo (44100Hz/16-bit), mas com apenas um canal (mono), já que o instrumento utilizado nos testes (guitarra) fornece apenas um único canal de áudio.</w:t>
       </w:r>
     </w:p>
     <w:p>
@@ -5187,10 +6240,43 @@
         <w:pStyle w:val="Normal-CorpodeTexto"/>
       </w:pPr>
       <w:r>
-        <w:t>A classe SoundSource fornece também um evento SoundDetected</w:t>
-      </w:r>
-      <w:r>
-        <w:t>, que é disparado sempre que um conjunto de dados de som está disponível para ser processado.</w:t>
+        <w:t xml:space="preserve">A classe SoundSource fornece também </w:t>
+      </w:r>
+      <w:r>
+        <w:t>dois</w:t>
+      </w:r>
+      <w:r>
+        <w:t xml:space="preserve"> evento</w:t>
+      </w:r>
+      <w:r>
+        <w:t>s:</w:t>
+      </w:r>
+      <w:r>
+        <w:t xml:space="preserve"> SoundDetected</w:t>
+      </w:r>
+      <w:r>
+        <w:t xml:space="preserve"> e CaptureFinish</w:t>
+      </w:r>
+      <w:r>
+        <w:t>e</w:t>
+      </w:r>
+      <w:r>
+        <w:t>d</w:t>
+      </w:r>
+      <w:r>
+        <w:t>, que são</w:t>
+      </w:r>
+      <w:r>
+        <w:t xml:space="preserve"> disparado</w:t>
+      </w:r>
+      <w:r>
+        <w:t>s, respectivamente,</w:t>
+      </w:r>
+      <w:r>
+        <w:t xml:space="preserve"> sempre que um conjunto de dados de som está</w:t>
+      </w:r>
+      <w:r>
+        <w:t xml:space="preserve"> disponível para ser processado e quando não há mais dados a serem processados.</w:t>
       </w:r>
     </w:p>
     <w:p>
@@ -5217,14 +6303,14 @@
       <w:pPr>
         <w:pStyle w:val="Ttulo3"/>
       </w:pPr>
-      <w:bookmarkStart w:id="24" w:name="_Toc260251253"/>
+      <w:bookmarkStart w:id="31" w:name="_Toc260251253"/>
       <w:r>
         <w:t xml:space="preserve">Classe </w:t>
       </w:r>
       <w:r>
         <w:t>LineInCapture</w:t>
       </w:r>
-      <w:bookmarkEnd w:id="24"/>
+      <w:bookmarkEnd w:id="31"/>
     </w:p>
     <w:p>
       <w:pPr>
@@ -5252,7 +6338,13 @@
         <w:pStyle w:val="Normal-CorpodeTexto"/>
       </w:pPr>
       <w:r>
-        <w:t>No método Start são criadas instancias destas duas classes, para se realizar a captura. Além disso, são criadas também posições de notificação (2 a cada segundo), que fará o papel de semáforo, permitindo que o buffer do som que já foi capturado seja lido rapidamente e repassado para o processamento nas classes de análise de sinal.</w:t>
+        <w:t>No método Start são criadas instancias destas duas classes, para se realizar a captura. Além disso, são criadas também posições de notificação (</w:t>
+      </w:r>
+      <w:r>
+        <w:t>duas</w:t>
+      </w:r>
+      <w:r>
+        <w:t xml:space="preserve"> a cada segundo), que fará o papel de semáforo, permitindo que o buffer do som que já foi capturado seja lido rapidamente e repassado para o processamento nas classes de análise de sinal.</w:t>
       </w:r>
     </w:p>
     <w:p>
@@ -5271,22 +6363,25 @@
         <w:pStyle w:val="Normal-CorpodeTexto"/>
       </w:pPr>
       <w:r>
+        <w:lastRenderedPageBreak/>
         <w:t>Por fim, o método Stop elimina a thread, fechando todos os objetos de captura.</w:t>
       </w:r>
+      <w:r>
+        <w:t xml:space="preserve"> Vale salientar que esta classe funciona de forma automática. Quando o usuário informar que quer gravar um som, a mesma deve ler o buffer continuamente até que seja detectado um sinal de entrada de som, e quando o mesmo acabar (o que implica que o usuário parou de tocar), a própria classe deve chamar o método Stop automaticamente.</w:t>
+      </w:r>
     </w:p>
     <w:p>
       <w:pPr>
         <w:pStyle w:val="Ttulo3"/>
       </w:pPr>
-      <w:bookmarkStart w:id="25" w:name="_Toc260251254"/>
-      <w:r>
-        <w:lastRenderedPageBreak/>
+      <w:bookmarkStart w:id="32" w:name="_Toc260251254"/>
+      <w:r>
         <w:t xml:space="preserve">Classe </w:t>
       </w:r>
       <w:r>
         <w:t>WaveFileCapture</w:t>
       </w:r>
-      <w:bookmarkEnd w:id="25"/>
+      <w:bookmarkEnd w:id="32"/>
     </w:p>
     <w:p>
       <w:pPr>
@@ -5328,18 +6423,24 @@
         <w:pStyle w:val="Normal-CorpodeTexto"/>
       </w:pPr>
       <w:r>
-        <w:t>O método Stop desta classe aborta a thread imediamente, útil quando se quiser cancelar a leitura de um arquivo.</w:t>
+        <w:t xml:space="preserve">O método Stop desta classe aborta a thread imediamente, </w:t>
+      </w:r>
+      <w:r>
+        <w:t xml:space="preserve">sendo </w:t>
+      </w:r>
+      <w:r>
+        <w:t>útil quando se quiser cancelar a leitura de um arquivo.</w:t>
       </w:r>
     </w:p>
     <w:p>
       <w:pPr>
         <w:pStyle w:val="Ttulo3"/>
       </w:pPr>
-      <w:bookmarkStart w:id="26" w:name="_Toc260251255"/>
+      <w:bookmarkStart w:id="33" w:name="_Toc260251255"/>
       <w:r>
         <w:t>Classe SoundDetectedEventArgs</w:t>
       </w:r>
-      <w:bookmarkEnd w:id="26"/>
+      <w:bookmarkEnd w:id="33"/>
     </w:p>
     <w:p>
       <w:pPr>
@@ -5375,23 +6476,31 @@
       <w:pPr>
         <w:pStyle w:val="Ttulo2"/>
       </w:pPr>
-      <w:bookmarkStart w:id="27" w:name="_Toc260251256"/>
-      <w:r>
+      <w:bookmarkStart w:id="34" w:name="_Toc260251256"/>
+      <w:r>
+        <w:lastRenderedPageBreak/>
         <w:t>Songer.SoundAnalysis</w:t>
       </w:r>
-      <w:bookmarkEnd w:id="27"/>
+      <w:bookmarkEnd w:id="34"/>
     </w:p>
     <w:p>
       <w:pPr>
         <w:pStyle w:val="Normal-CorpodeTexto"/>
       </w:pPr>
       <w:r>
-        <w:t>Este módulo é responsável pelo processamento do áudio capturado pelo Songer.SoundInput e geração do espectrograma do mesmo, que será analisado posteriormente pelo módulo Songer.MusicalInterpreter. A figura 5.3 apresenta as classes pertencentes a este módulo.</w:t>
+        <w:t>Este módulo é responsável pelo processamento do áudio capturado pelo Songer.SoundInput e geração do espectrograma do mesmo, que será analisado posteriormente pelo módulo Songer.</w:t>
+      </w:r>
+      <w:r>
+        <w:t>MusicalInterpreter. A figura 5.5</w:t>
+      </w:r>
+      <w:r>
+        <w:t xml:space="preserve"> apresenta as classes pertencentes a este módulo.</w:t>
       </w:r>
     </w:p>
     <w:p>
       <w:pPr>
         <w:pStyle w:val="Normal-CorpodeTexto"/>
+        <w:keepNext/>
         <w:ind w:firstLine="0"/>
         <w:jc w:val="center"/>
       </w:pPr>
@@ -5400,7 +6509,6 @@
           <w:noProof/>
           <w:lang w:eastAsia="pt-BR"/>
         </w:rPr>
-        <w:lastRenderedPageBreak/>
         <w:drawing>
           <wp:inline distT="0" distB="0" distL="0" distR="0">
             <wp:extent cx="4981575" cy="2781300"/>
@@ -5450,11 +6558,38 @@
     </w:p>
     <w:p>
       <w:pPr>
-        <w:pStyle w:val="DescrioFigura-Tabela"/>
-      </w:pPr>
-      <w:r>
-        <w:t>Figura 5.3: Classes do módulo Songer.SoundAnalysis</w:t>
-      </w:r>
+        <w:pStyle w:val="Legenda"/>
+      </w:pPr>
+      <w:bookmarkStart w:id="35" w:name="_Toc260403044"/>
+      <w:r>
+        <w:t xml:space="preserve">Figura </w:t>
+      </w:r>
+      <w:fldSimple w:instr=" STYLEREF 1 \s ">
+        <w:r>
+          <w:rPr>
+            <w:noProof/>
+          </w:rPr>
+          <w:t>5</w:t>
+        </w:r>
+      </w:fldSimple>
+      <w:r>
+        <w:noBreakHyphen/>
+      </w:r>
+      <w:fldSimple w:instr=" SEQ Figura \* ARABIC \s 1 ">
+        <w:r>
+          <w:rPr>
+            <w:noProof/>
+          </w:rPr>
+          <w:t>5</w:t>
+        </w:r>
+      </w:fldSimple>
+      <w:r>
+        <w:t>: Diagrama de c</w:t>
+      </w:r>
+      <w:r>
+        <w:t>lasses do módulo Songer.SoundAnalysis</w:t>
+      </w:r>
+      <w:bookmarkEnd w:id="35"/>
     </w:p>
     <w:p>
       <w:pPr>
@@ -5480,11 +6615,11 @@
       <w:pPr>
         <w:pStyle w:val="Ttulo3"/>
       </w:pPr>
-      <w:bookmarkStart w:id="28" w:name="_Toc260251257"/>
+      <w:bookmarkStart w:id="36" w:name="_Toc260251257"/>
       <w:r>
         <w:t>Estrutura ComplexNumber</w:t>
       </w:r>
-      <w:bookmarkEnd w:id="28"/>
+      <w:bookmarkEnd w:id="36"/>
     </w:p>
     <w:p>
       <w:pPr>
@@ -5504,11 +6639,11 @@
       <w:pPr>
         <w:pStyle w:val="Ttulo3"/>
       </w:pPr>
-      <w:bookmarkStart w:id="29" w:name="_Toc260251258"/>
+      <w:bookmarkStart w:id="37" w:name="_Toc260251258"/>
       <w:r>
         <w:t>Classe CooleyTukeyFFT</w:t>
       </w:r>
-      <w:bookmarkEnd w:id="29"/>
+      <w:bookmarkEnd w:id="37"/>
     </w:p>
     <w:p>
       <w:pPr>
@@ -5521,7 +6656,11 @@
         <w:t xml:space="preserve"> se certifica de que o tamanho do vetor é uma potencia de dois (senão, adiciona itens zerados até que seja uma potencia de dois), </w:t>
       </w:r>
       <w:r>
-        <w:t>em seguida gera um vetor inverso dos dados de som</w:t>
+        <w:t xml:space="preserve">em </w:t>
+      </w:r>
+      <w:r>
+        <w:lastRenderedPageBreak/>
+        <w:t>seguida gera um vetor inverso dos dados de som</w:t>
       </w:r>
       <w:r>
         <w:t>, calculando então a FFT. Com o resultado da FFT, cria-se um vetor to tipo Double[], onde cada item é uma representação de uma freqüência, e o seu valor é a amplitude do som referente àquela freqüência</w:t>
@@ -5534,12 +6673,11 @@
       <w:pPr>
         <w:pStyle w:val="Ttulo2"/>
       </w:pPr>
-      <w:bookmarkStart w:id="30" w:name="_Toc260251259"/>
-      <w:r>
-        <w:lastRenderedPageBreak/>
+      <w:bookmarkStart w:id="38" w:name="_Toc260251259"/>
+      <w:r>
         <w:t>Songer.MusicalInterpreter</w:t>
       </w:r>
-      <w:bookmarkEnd w:id="30"/>
+      <w:bookmarkEnd w:id="38"/>
     </w:p>
     <w:p>
       <w:pPr>
@@ -5555,6 +6693,7 @@
     <w:p>
       <w:pPr>
         <w:pStyle w:val="Normal-CorpodeTexto"/>
+        <w:keepNext/>
         <w:ind w:firstLine="0"/>
       </w:pPr>
       <w:r>
@@ -5564,9 +6703,9 @@
         </w:rPr>
         <w:drawing>
           <wp:inline distT="0" distB="0" distL="0" distR="0">
-            <wp:extent cx="5667375" cy="3743325"/>
+            <wp:extent cx="5667375" cy="4286250"/>
             <wp:effectExtent l="19050" t="0" r="9525" b="0"/>
-            <wp:docPr id="31" name="Imagem 31"/>
+            <wp:docPr id="6" name="Imagem 7"/>
             <wp:cNvGraphicFramePr>
               <a:graphicFrameLocks xmlns:a="http://schemas.openxmlformats.org/drawingml/2006/main" noChangeAspect="1"/>
             </wp:cNvGraphicFramePr>
@@ -5574,7 +6713,7 @@
               <a:graphicData uri="http://schemas.openxmlformats.org/drawingml/2006/picture">
                 <pic:pic xmlns:pic="http://schemas.openxmlformats.org/drawingml/2006/picture">
                   <pic:nvPicPr>
-                    <pic:cNvPr id="0" name="Picture 31"/>
+                    <pic:cNvPr id="0" name="Picture 7"/>
                     <pic:cNvPicPr>
                       <a:picLocks noChangeAspect="1" noChangeArrowheads="1"/>
                     </pic:cNvPicPr>
@@ -5589,7 +6728,7 @@
                   <pic:spPr bwMode="auto">
                     <a:xfrm>
                       <a:off x="0" y="0"/>
-                      <a:ext cx="5667375" cy="3743325"/>
+                      <a:ext cx="5667375" cy="4286250"/>
                     </a:xfrm>
                     <a:prstGeom prst="rect">
                       <a:avLst/>
@@ -5611,11 +6750,39 @@
     </w:p>
     <w:p>
       <w:pPr>
-        <w:pStyle w:val="DescrioFigura-Tabela"/>
-      </w:pPr>
-      <w:r>
-        <w:t>Figura 5.4: Classes do módulo Songer.MusicalInterpreter</w:t>
-      </w:r>
+        <w:pStyle w:val="Legenda"/>
+        <w:jc w:val="both"/>
+      </w:pPr>
+      <w:bookmarkStart w:id="39" w:name="_Toc260403045"/>
+      <w:r>
+        <w:t xml:space="preserve">Figura </w:t>
+      </w:r>
+      <w:fldSimple w:instr=" STYLEREF 1 \s ">
+        <w:r>
+          <w:rPr>
+            <w:noProof/>
+          </w:rPr>
+          <w:t>5</w:t>
+        </w:r>
+      </w:fldSimple>
+      <w:r>
+        <w:noBreakHyphen/>
+      </w:r>
+      <w:fldSimple w:instr=" SEQ Figura \* ARABIC \s 1 ">
+        <w:r>
+          <w:rPr>
+            <w:noProof/>
+          </w:rPr>
+          <w:t>6</w:t>
+        </w:r>
+      </w:fldSimple>
+      <w:r>
+        <w:t>: Diagrama de c</w:t>
+      </w:r>
+      <w:r>
+        <w:t>lasses do módulo Songer.MusicalInterpreter</w:t>
+      </w:r>
+      <w:bookmarkEnd w:id="39"/>
     </w:p>
     <w:p>
       <w:pPr>
@@ -5625,7 +6792,10 @@
         <w:t xml:space="preserve">O módulo é composto de </w:t>
       </w:r>
       <w:r>
-        <w:t>cindo</w:t>
+        <w:t>cinc</w:t>
+      </w:r>
+      <w:r>
+        <w:t>o</w:t>
       </w:r>
       <w:r>
         <w:t xml:space="preserve"> cla</w:t>
@@ -5649,7 +6819,11 @@
         <w:t>,</w:t>
       </w:r>
       <w:r>
-        <w:t xml:space="preserve"> outras duas para representar dicionários de notas e acordes (MusicalNoteDictionary e ChordDictionary),</w:t>
+        <w:t xml:space="preserve"> outras duas para representar dicionários de notas e acordes (MusicalNoteDictionary e </w:t>
+      </w:r>
+      <w:r>
+        <w:lastRenderedPageBreak/>
+        <w:t>ChordDictionary),</w:t>
       </w:r>
       <w:r>
         <w:t xml:space="preserve"> e a última responsável pela análise de espectrograma</w:t>
@@ -5662,161 +6836,753 @@
       <w:pPr>
         <w:pStyle w:val="Ttulo3"/>
       </w:pPr>
-      <w:bookmarkStart w:id="31" w:name="_Toc260251260"/>
+      <w:bookmarkStart w:id="40" w:name="_Toc260251260"/>
       <w:r>
         <w:t>Classe MusicalNote</w:t>
       </w:r>
-      <w:bookmarkEnd w:id="31"/>
+      <w:bookmarkEnd w:id="40"/>
     </w:p>
     <w:p>
       <w:pPr>
         <w:pStyle w:val="Normal-CorpodeTexto"/>
       </w:pPr>
       <w:r>
-        <w:t xml:space="preserve">Esta classe representa uma nota musical, tendo o seu nome (no padrão &lt;nota&gt;&lt;oitava&gt;&lt;sustenido?&gt;), sua freqüência fundamental (que representa a nota), e os harmônicos que esta nota também gera. Para se criar um instancia dessa </w:t>
-      </w:r>
+        <w:t xml:space="preserve">Esta classe representa uma nota musical, tendo o seu nome (no padrão &lt;nota&gt;&lt;oitava&gt;&lt;sustenido?&gt;), sua freqüência fundamental (que representa a nota), e os harmônicos que esta nota também gera. Para se criar um instancia dessa classe, todas estas informações devem </w:t>
+      </w:r>
+      <w:r>
+        <w:t>ser passadas em forma de string, no padrão &lt;nome nota&gt;,&lt;freqüência fundamental&gt;,&lt;harmônico 1&gt;,...,&lt;harmônico n&gt;.</w:t>
+      </w:r>
+    </w:p>
+    <w:p>
+      <w:pPr>
+        <w:pStyle w:val="Normal-CorpodeTexto"/>
+      </w:pPr>
+      <w:r>
+        <w:t>Esta classe implementa a interface IEquatable, que será útil para fazer a comparação de duas instancias apenas pelo seu nome, ignorando as freqüências, e tornando-a mais rápida.</w:t>
+      </w:r>
+    </w:p>
+    <w:p>
+      <w:pPr>
+        <w:pStyle w:val="Ttulo3"/>
+      </w:pPr>
+      <w:bookmarkStart w:id="41" w:name="_Toc260251261"/>
+      <w:r>
+        <w:t>Classe MusicalNoteDictionary</w:t>
+      </w:r>
+      <w:bookmarkEnd w:id="41"/>
+    </w:p>
+    <w:p>
+      <w:pPr>
+        <w:pStyle w:val="Normal-CorpodeTexto"/>
+      </w:pPr>
+      <w:r>
+        <w:t>Esta classe representa o conjunto de todas as notas musicais audíveis, da oitava 0 (C0 ou Dó 0) até a oitava 10 (B10 ou Si 10). Ela o faz através da leitura do arquivo Notes.txt, que possui todas as informações de nota no padrão informado no parágrafo anterior, sendo uma nota por linha lida. Ao ler o arquivo, a classe armazena a posição da coleção onde estão armazenadas as informações das notas correspondentes às cordas soltas da guitarra, disponibilizando esta informação através da propriedade StringNotes.</w:t>
+      </w:r>
+    </w:p>
+    <w:p>
+      <w:pPr>
+        <w:pStyle w:val="Normal-CorpodeTexto"/>
+      </w:pPr>
+      <w:r>
+        <w:t>O único método disponível nesta classe, FindClosestNote, é responsável por encontrar a nota mais próxima à freqüência informada. Ela é necessário pois nem todas as freqüências que espectrograma disponibilizou são absolutas em relação às notas musicas, além de a guitarra poder estar um pouco desafinada ou até mesmo a posição do dedo pode causar uma variação na casa de décimos de hertz</w:t>
+      </w:r>
+      <w:r>
+        <w:t>, imperceptível ao ouvido humano, mas não para o computador, que é mais sensível a estas mudanças de freqüência.</w:t>
+      </w:r>
+    </w:p>
+    <w:p>
+      <w:pPr>
+        <w:pStyle w:val="Ttulo3"/>
+      </w:pPr>
+      <w:bookmarkStart w:id="42" w:name="_Toc260251262"/>
       <w:r>
         <w:lastRenderedPageBreak/>
-        <w:t xml:space="preserve">classe, todas estas informações devem </w:t>
-      </w:r>
-      <w:r>
-        <w:t>ser passadas em forma de string, no padrão &lt;nome nota&gt;,&lt;freqüência fundamental&gt;,&lt;harmônico 1&gt;,...,&lt;harmônico n&gt;.</w:t>
-      </w:r>
+        <w:t>Classe Chord</w:t>
+      </w:r>
+      <w:bookmarkEnd w:id="42"/>
+    </w:p>
+    <w:p>
+      <w:pPr>
+        <w:pStyle w:val="Normal-CorpodeTexto"/>
+      </w:pPr>
+      <w:r>
+        <w:t>Semelhante à classe MusicalNote, esta classe armazena as informações de um acorde, sendo elas o nome do mesmo (por exemplo Gm, para Sol Menor) e as notas que compõem o mesmo (de 3 a 6 notas).</w:t>
+      </w:r>
+    </w:p>
+    <w:p>
+      <w:pPr>
+        <w:pStyle w:val="Normal-CorpodeTexto"/>
+      </w:pPr>
+      <w:r>
+        <w:t>Assim como a classe MusicalNote, esta classe é instanciada a partir de uma string com as informações do acorde, no padrão &lt;nome&gt; &lt;6 5 4 3 2 1&gt;, onde os números representam a posição do dedo no braço da guitarra para a formação de um acorde.</w:t>
+      </w:r>
+      <w:r>
+        <w:t xml:space="preserve"> A partir da nota da corda solta (como mencionado anteriormente, disponibilizada pela classe MusicalNoteDictionary), é possível somar o número de casas até e saber qual exatamente é a nota musical naquela casa específica.</w:t>
+      </w:r>
+      <w:r>
+        <w:t xml:space="preserve"> </w:t>
+      </w:r>
+    </w:p>
+    <w:p>
+      <w:pPr>
+        <w:pStyle w:val="Normal-CorpodeTexto"/>
+      </w:pPr>
+      <w:r>
+        <w:t>Esta classe também implementa o método Matches, que recebe como parâmetro um conjunto de notas musicas e verifica se o acorde da mesma pode ser formado com estas notas, sendo este método um dos pontos chave do sistema</w:t>
+      </w:r>
+      <w:r>
+        <w:t>. O quadro 5.1 mostra a sua implementação. TODO – Colocar a imp. Final.</w:t>
+      </w:r>
+    </w:p>
+    <w:tbl>
+      <w:tblPr>
+        <w:tblStyle w:val="Tabelacomgrade"/>
+        <w:tblW w:w="0" w:type="auto"/>
+        <w:tblLook w:val="04A0"/>
+      </w:tblPr>
+      <w:tblGrid>
+        <w:gridCol w:w="9211"/>
+      </w:tblGrid>
+      <w:tr>
+        <w:tc>
+          <w:tcPr>
+            <w:tcW w:w="9211" w:type="dxa"/>
+          </w:tcPr>
+          <w:p>
+            <w:pPr>
+              <w:autoSpaceDE w:val="0"/>
+              <w:autoSpaceDN w:val="0"/>
+              <w:adjustRightInd w:val="0"/>
+              <w:spacing w:after="0" w:line="240" w:lineRule="auto"/>
+              <w:jc w:val="left"/>
+              <w:rPr>
+                <w:rFonts w:ascii="Courier New" w:hAnsi="Courier New" w:cs="Courier New"/>
+                <w:noProof/>
+                <w:sz w:val="20"/>
+                <w:szCs w:val="20"/>
+                <w:lang w:val="en-US"/>
+              </w:rPr>
+            </w:pPr>
+            <w:r>
+              <w:rPr>
+                <w:rFonts w:ascii="Courier New" w:hAnsi="Courier New" w:cs="Courier New"/>
+                <w:noProof/>
+                <w:color w:val="0000FF"/>
+                <w:sz w:val="20"/>
+                <w:szCs w:val="20"/>
+                <w:lang w:val="en-US"/>
+              </w:rPr>
+              <w:t>internal</w:t>
+            </w:r>
+            <w:r>
+              <w:rPr>
+                <w:rFonts w:ascii="Courier New" w:hAnsi="Courier New" w:cs="Courier New"/>
+                <w:noProof/>
+                <w:sz w:val="20"/>
+                <w:szCs w:val="20"/>
+                <w:lang w:val="en-US"/>
+              </w:rPr>
+              <w:t xml:space="preserve"> </w:t>
+            </w:r>
+            <w:r>
+              <w:rPr>
+                <w:rFonts w:ascii="Courier New" w:hAnsi="Courier New" w:cs="Courier New"/>
+                <w:noProof/>
+                <w:color w:val="0000FF"/>
+                <w:sz w:val="20"/>
+                <w:szCs w:val="20"/>
+                <w:lang w:val="en-US"/>
+              </w:rPr>
+              <w:t>bool</w:t>
+            </w:r>
+            <w:r>
+              <w:rPr>
+                <w:rFonts w:ascii="Courier New" w:hAnsi="Courier New" w:cs="Courier New"/>
+                <w:noProof/>
+                <w:sz w:val="20"/>
+                <w:szCs w:val="20"/>
+                <w:lang w:val="en-US"/>
+              </w:rPr>
+              <w:t xml:space="preserve"> Matches(</w:t>
+            </w:r>
+            <w:r>
+              <w:rPr>
+                <w:rFonts w:ascii="Courier New" w:hAnsi="Courier New" w:cs="Courier New"/>
+                <w:noProof/>
+                <w:color w:val="2B91AF"/>
+                <w:sz w:val="20"/>
+                <w:szCs w:val="20"/>
+                <w:lang w:val="en-US"/>
+              </w:rPr>
+              <w:t>List</w:t>
+            </w:r>
+            <w:r>
+              <w:rPr>
+                <w:rFonts w:ascii="Courier New" w:hAnsi="Courier New" w:cs="Courier New"/>
+                <w:noProof/>
+                <w:sz w:val="20"/>
+                <w:szCs w:val="20"/>
+                <w:lang w:val="en-US"/>
+              </w:rPr>
+              <w:t>&lt;</w:t>
+            </w:r>
+            <w:r>
+              <w:rPr>
+                <w:rFonts w:ascii="Courier New" w:hAnsi="Courier New" w:cs="Courier New"/>
+                <w:noProof/>
+                <w:color w:val="2B91AF"/>
+                <w:sz w:val="20"/>
+                <w:szCs w:val="20"/>
+                <w:lang w:val="en-US"/>
+              </w:rPr>
+              <w:t>MusicalNote</w:t>
+            </w:r>
+            <w:r>
+              <w:rPr>
+                <w:rFonts w:ascii="Courier New" w:hAnsi="Courier New" w:cs="Courier New"/>
+                <w:noProof/>
+                <w:sz w:val="20"/>
+                <w:szCs w:val="20"/>
+                <w:lang w:val="en-US"/>
+              </w:rPr>
+              <w:t>&gt; notesBeingPlayed)</w:t>
+            </w:r>
+          </w:p>
+          <w:p>
+            <w:pPr>
+              <w:autoSpaceDE w:val="0"/>
+              <w:autoSpaceDN w:val="0"/>
+              <w:adjustRightInd w:val="0"/>
+              <w:spacing w:after="0" w:line="240" w:lineRule="auto"/>
+              <w:jc w:val="left"/>
+              <w:rPr>
+                <w:rFonts w:ascii="Courier New" w:hAnsi="Courier New" w:cs="Courier New"/>
+                <w:noProof/>
+                <w:sz w:val="20"/>
+                <w:szCs w:val="20"/>
+                <w:lang w:val="en-US"/>
+              </w:rPr>
+            </w:pPr>
+            <w:r>
+              <w:rPr>
+                <w:rFonts w:ascii="Courier New" w:hAnsi="Courier New" w:cs="Courier New"/>
+                <w:noProof/>
+                <w:sz w:val="20"/>
+                <w:szCs w:val="20"/>
+                <w:lang w:val="en-US"/>
+              </w:rPr>
+              <w:t>{</w:t>
+            </w:r>
+          </w:p>
+          <w:p>
+            <w:pPr>
+              <w:autoSpaceDE w:val="0"/>
+              <w:autoSpaceDN w:val="0"/>
+              <w:adjustRightInd w:val="0"/>
+              <w:spacing w:after="0" w:line="240" w:lineRule="auto"/>
+              <w:jc w:val="left"/>
+              <w:rPr>
+                <w:rFonts w:ascii="Courier New" w:hAnsi="Courier New" w:cs="Courier New"/>
+                <w:noProof/>
+                <w:sz w:val="20"/>
+                <w:szCs w:val="20"/>
+                <w:lang w:val="en-US"/>
+              </w:rPr>
+            </w:pPr>
+            <w:r>
+              <w:rPr>
+                <w:rFonts w:ascii="Courier New" w:hAnsi="Courier New" w:cs="Courier New"/>
+                <w:noProof/>
+                <w:sz w:val="20"/>
+                <w:szCs w:val="20"/>
+                <w:lang w:val="en-US"/>
+              </w:rPr>
+              <w:t xml:space="preserve">    </w:t>
+            </w:r>
+            <w:r>
+              <w:rPr>
+                <w:rFonts w:ascii="Courier New" w:hAnsi="Courier New" w:cs="Courier New"/>
+                <w:noProof/>
+                <w:color w:val="0000FF"/>
+                <w:sz w:val="20"/>
+                <w:szCs w:val="20"/>
+                <w:lang w:val="en-US"/>
+              </w:rPr>
+              <w:t>foreach</w:t>
+            </w:r>
+            <w:r>
+              <w:rPr>
+                <w:rFonts w:ascii="Courier New" w:hAnsi="Courier New" w:cs="Courier New"/>
+                <w:noProof/>
+                <w:sz w:val="20"/>
+                <w:szCs w:val="20"/>
+                <w:lang w:val="en-US"/>
+              </w:rPr>
+              <w:t>(</w:t>
+            </w:r>
+            <w:r>
+              <w:rPr>
+                <w:rFonts w:ascii="Courier New" w:hAnsi="Courier New" w:cs="Courier New"/>
+                <w:noProof/>
+                <w:color w:val="2B91AF"/>
+                <w:sz w:val="20"/>
+                <w:szCs w:val="20"/>
+                <w:lang w:val="en-US"/>
+              </w:rPr>
+              <w:t>MusicalNote</w:t>
+            </w:r>
+            <w:r>
+              <w:rPr>
+                <w:rFonts w:ascii="Courier New" w:hAnsi="Courier New" w:cs="Courier New"/>
+                <w:noProof/>
+                <w:sz w:val="20"/>
+                <w:szCs w:val="20"/>
+                <w:lang w:val="en-US"/>
+              </w:rPr>
+              <w:t xml:space="preserve"> note </w:t>
+            </w:r>
+            <w:r>
+              <w:rPr>
+                <w:rFonts w:ascii="Courier New" w:hAnsi="Courier New" w:cs="Courier New"/>
+                <w:noProof/>
+                <w:color w:val="0000FF"/>
+                <w:sz w:val="20"/>
+                <w:szCs w:val="20"/>
+                <w:lang w:val="en-US"/>
+              </w:rPr>
+              <w:t>in</w:t>
+            </w:r>
+            <w:r>
+              <w:rPr>
+                <w:rFonts w:ascii="Courier New" w:hAnsi="Courier New" w:cs="Courier New"/>
+                <w:noProof/>
+                <w:sz w:val="20"/>
+                <w:szCs w:val="20"/>
+                <w:lang w:val="en-US"/>
+              </w:rPr>
+              <w:t xml:space="preserve"> </w:t>
+            </w:r>
+            <w:r>
+              <w:rPr>
+                <w:rFonts w:ascii="Courier New" w:hAnsi="Courier New" w:cs="Courier New"/>
+                <w:noProof/>
+                <w:color w:val="0000FF"/>
+                <w:sz w:val="20"/>
+                <w:szCs w:val="20"/>
+                <w:lang w:val="en-US"/>
+              </w:rPr>
+              <w:t>this</w:t>
+            </w:r>
+            <w:r>
+              <w:rPr>
+                <w:rFonts w:ascii="Courier New" w:hAnsi="Courier New" w:cs="Courier New"/>
+                <w:noProof/>
+                <w:sz w:val="20"/>
+                <w:szCs w:val="20"/>
+                <w:lang w:val="en-US"/>
+              </w:rPr>
+              <w:t>.MusicalNotes)</w:t>
+            </w:r>
+          </w:p>
+          <w:p>
+            <w:pPr>
+              <w:autoSpaceDE w:val="0"/>
+              <w:autoSpaceDN w:val="0"/>
+              <w:adjustRightInd w:val="0"/>
+              <w:spacing w:after="0" w:line="240" w:lineRule="auto"/>
+              <w:jc w:val="left"/>
+              <w:rPr>
+                <w:rFonts w:ascii="Courier New" w:hAnsi="Courier New" w:cs="Courier New"/>
+                <w:noProof/>
+                <w:sz w:val="20"/>
+                <w:szCs w:val="20"/>
+                <w:lang w:val="en-US"/>
+              </w:rPr>
+            </w:pPr>
+            <w:r>
+              <w:rPr>
+                <w:rFonts w:ascii="Courier New" w:hAnsi="Courier New" w:cs="Courier New"/>
+                <w:noProof/>
+                <w:sz w:val="20"/>
+                <w:szCs w:val="20"/>
+                <w:lang w:val="en-US"/>
+              </w:rPr>
+              <w:t xml:space="preserve">    </w:t>
+            </w:r>
+            <w:r>
+              <w:rPr>
+                <w:rFonts w:ascii="Courier New" w:hAnsi="Courier New" w:cs="Courier New"/>
+                <w:noProof/>
+                <w:sz w:val="20"/>
+                <w:szCs w:val="20"/>
+                <w:lang w:val="en-US"/>
+              </w:rPr>
+              <w:t>{</w:t>
+            </w:r>
+          </w:p>
+          <w:p>
+            <w:pPr>
+              <w:autoSpaceDE w:val="0"/>
+              <w:autoSpaceDN w:val="0"/>
+              <w:adjustRightInd w:val="0"/>
+              <w:spacing w:after="0" w:line="240" w:lineRule="auto"/>
+              <w:jc w:val="left"/>
+              <w:rPr>
+                <w:rFonts w:ascii="Courier New" w:hAnsi="Courier New" w:cs="Courier New"/>
+                <w:noProof/>
+                <w:sz w:val="20"/>
+                <w:szCs w:val="20"/>
+                <w:lang w:val="en-US"/>
+              </w:rPr>
+            </w:pPr>
+            <w:r>
+              <w:rPr>
+                <w:rFonts w:ascii="Courier New" w:hAnsi="Courier New" w:cs="Courier New"/>
+                <w:noProof/>
+                <w:sz w:val="20"/>
+                <w:szCs w:val="20"/>
+                <w:lang w:val="en-US"/>
+              </w:rPr>
+              <w:t xml:space="preserve">         </w:t>
+            </w:r>
+            <w:r>
+              <w:rPr>
+                <w:rFonts w:ascii="Courier New" w:hAnsi="Courier New" w:cs="Courier New"/>
+                <w:noProof/>
+                <w:color w:val="0000FF"/>
+                <w:sz w:val="20"/>
+                <w:szCs w:val="20"/>
+                <w:lang w:val="en-US"/>
+              </w:rPr>
+              <w:t>if</w:t>
+            </w:r>
+            <w:r>
+              <w:rPr>
+                <w:rFonts w:ascii="Courier New" w:hAnsi="Courier New" w:cs="Courier New"/>
+                <w:noProof/>
+                <w:sz w:val="20"/>
+                <w:szCs w:val="20"/>
+                <w:lang w:val="en-US"/>
+              </w:rPr>
+              <w:t xml:space="preserve"> (!notesBeingPlayed.Contains(note))</w:t>
+            </w:r>
+          </w:p>
+          <w:p>
+            <w:pPr>
+              <w:autoSpaceDE w:val="0"/>
+              <w:autoSpaceDN w:val="0"/>
+              <w:adjustRightInd w:val="0"/>
+              <w:spacing w:after="0" w:line="240" w:lineRule="auto"/>
+              <w:jc w:val="left"/>
+              <w:rPr>
+                <w:rFonts w:ascii="Courier New" w:hAnsi="Courier New" w:cs="Courier New"/>
+                <w:noProof/>
+                <w:sz w:val="20"/>
+                <w:szCs w:val="20"/>
+                <w:lang w:val="en-US"/>
+              </w:rPr>
+            </w:pPr>
+            <w:r>
+              <w:rPr>
+                <w:rFonts w:ascii="Courier New" w:hAnsi="Courier New" w:cs="Courier New"/>
+                <w:noProof/>
+                <w:sz w:val="20"/>
+                <w:szCs w:val="20"/>
+                <w:lang w:val="en-US"/>
+              </w:rPr>
+              <w:t xml:space="preserve">         </w:t>
+            </w:r>
+            <w:r>
+              <w:rPr>
+                <w:rFonts w:ascii="Courier New" w:hAnsi="Courier New" w:cs="Courier New"/>
+                <w:noProof/>
+                <w:sz w:val="20"/>
+                <w:szCs w:val="20"/>
+                <w:lang w:val="en-US"/>
+              </w:rPr>
+              <w:t xml:space="preserve">    </w:t>
+            </w:r>
+            <w:r>
+              <w:rPr>
+                <w:rFonts w:ascii="Courier New" w:hAnsi="Courier New" w:cs="Courier New"/>
+                <w:noProof/>
+                <w:color w:val="0000FF"/>
+                <w:sz w:val="20"/>
+                <w:szCs w:val="20"/>
+                <w:lang w:val="en-US"/>
+              </w:rPr>
+              <w:t>return</w:t>
+            </w:r>
+            <w:r>
+              <w:rPr>
+                <w:rFonts w:ascii="Courier New" w:hAnsi="Courier New" w:cs="Courier New"/>
+                <w:noProof/>
+                <w:sz w:val="20"/>
+                <w:szCs w:val="20"/>
+                <w:lang w:val="en-US"/>
+              </w:rPr>
+              <w:t xml:space="preserve"> </w:t>
+            </w:r>
+            <w:r>
+              <w:rPr>
+                <w:rFonts w:ascii="Courier New" w:hAnsi="Courier New" w:cs="Courier New"/>
+                <w:noProof/>
+                <w:color w:val="0000FF"/>
+                <w:sz w:val="20"/>
+                <w:szCs w:val="20"/>
+                <w:lang w:val="en-US"/>
+              </w:rPr>
+              <w:t>false</w:t>
+            </w:r>
+            <w:r>
+              <w:rPr>
+                <w:rFonts w:ascii="Courier New" w:hAnsi="Courier New" w:cs="Courier New"/>
+                <w:noProof/>
+                <w:sz w:val="20"/>
+                <w:szCs w:val="20"/>
+                <w:lang w:val="en-US"/>
+              </w:rPr>
+              <w:t>;</w:t>
+            </w:r>
+          </w:p>
+          <w:p>
+            <w:pPr>
+              <w:autoSpaceDE w:val="0"/>
+              <w:autoSpaceDN w:val="0"/>
+              <w:adjustRightInd w:val="0"/>
+              <w:spacing w:after="0" w:line="240" w:lineRule="auto"/>
+              <w:jc w:val="left"/>
+              <w:rPr>
+                <w:rFonts w:ascii="Courier New" w:hAnsi="Courier New" w:cs="Courier New"/>
+                <w:noProof/>
+                <w:sz w:val="20"/>
+                <w:szCs w:val="20"/>
+              </w:rPr>
+            </w:pPr>
+            <w:r>
+              <w:rPr>
+                <w:rFonts w:ascii="Courier New" w:hAnsi="Courier New" w:cs="Courier New"/>
+                <w:noProof/>
+                <w:sz w:val="20"/>
+                <w:szCs w:val="20"/>
+                <w:lang w:val="en-US"/>
+              </w:rPr>
+              <w:t xml:space="preserve">     </w:t>
+            </w:r>
+            <w:r>
+              <w:rPr>
+                <w:rFonts w:ascii="Courier New" w:hAnsi="Courier New" w:cs="Courier New"/>
+                <w:noProof/>
+                <w:sz w:val="20"/>
+                <w:szCs w:val="20"/>
+              </w:rPr>
+              <w:t>}</w:t>
+            </w:r>
+          </w:p>
+          <w:p>
+            <w:pPr>
+              <w:autoSpaceDE w:val="0"/>
+              <w:autoSpaceDN w:val="0"/>
+              <w:adjustRightInd w:val="0"/>
+              <w:spacing w:after="0" w:line="240" w:lineRule="auto"/>
+              <w:jc w:val="left"/>
+              <w:rPr>
+                <w:rFonts w:ascii="Courier New" w:hAnsi="Courier New" w:cs="Courier New"/>
+                <w:noProof/>
+                <w:sz w:val="20"/>
+                <w:szCs w:val="20"/>
+              </w:rPr>
+            </w:pPr>
+          </w:p>
+          <w:p>
+            <w:pPr>
+              <w:autoSpaceDE w:val="0"/>
+              <w:autoSpaceDN w:val="0"/>
+              <w:adjustRightInd w:val="0"/>
+              <w:spacing w:after="0" w:line="240" w:lineRule="auto"/>
+              <w:jc w:val="left"/>
+              <w:rPr>
+                <w:rFonts w:ascii="Courier New" w:hAnsi="Courier New" w:cs="Courier New"/>
+                <w:noProof/>
+                <w:sz w:val="20"/>
+                <w:szCs w:val="20"/>
+              </w:rPr>
+            </w:pPr>
+            <w:r>
+              <w:rPr>
+                <w:rFonts w:ascii="Courier New" w:hAnsi="Courier New" w:cs="Courier New"/>
+                <w:noProof/>
+                <w:sz w:val="20"/>
+                <w:szCs w:val="20"/>
+              </w:rPr>
+              <w:t xml:space="preserve">     </w:t>
+            </w:r>
+            <w:r>
+              <w:rPr>
+                <w:rFonts w:ascii="Courier New" w:hAnsi="Courier New" w:cs="Courier New"/>
+                <w:noProof/>
+                <w:color w:val="0000FF"/>
+                <w:sz w:val="20"/>
+                <w:szCs w:val="20"/>
+              </w:rPr>
+              <w:t>return</w:t>
+            </w:r>
+            <w:r>
+              <w:rPr>
+                <w:rFonts w:ascii="Courier New" w:hAnsi="Courier New" w:cs="Courier New"/>
+                <w:noProof/>
+                <w:sz w:val="20"/>
+                <w:szCs w:val="20"/>
+              </w:rPr>
+              <w:t xml:space="preserve"> </w:t>
+            </w:r>
+            <w:r>
+              <w:rPr>
+                <w:rFonts w:ascii="Courier New" w:hAnsi="Courier New" w:cs="Courier New"/>
+                <w:noProof/>
+                <w:color w:val="0000FF"/>
+                <w:sz w:val="20"/>
+                <w:szCs w:val="20"/>
+              </w:rPr>
+              <w:t>true</w:t>
+            </w:r>
+            <w:r>
+              <w:rPr>
+                <w:rFonts w:ascii="Courier New" w:hAnsi="Courier New" w:cs="Courier New"/>
+                <w:noProof/>
+                <w:sz w:val="20"/>
+                <w:szCs w:val="20"/>
+              </w:rPr>
+              <w:t>;</w:t>
+            </w:r>
+          </w:p>
+          <w:p>
+            <w:pPr>
+              <w:pStyle w:val="Normal-CorpodeTexto"/>
+              <w:keepNext/>
+              <w:ind w:firstLine="0"/>
+            </w:pPr>
+            <w:r>
+              <w:rPr>
+                <w:rFonts w:ascii="Courier New" w:hAnsi="Courier New" w:cs="Courier New"/>
+                <w:noProof/>
+                <w:sz w:val="20"/>
+                <w:szCs w:val="20"/>
+              </w:rPr>
+              <w:t>}</w:t>
+            </w:r>
+          </w:p>
+        </w:tc>
+      </w:tr>
+    </w:tbl>
+    <w:p>
+      <w:pPr>
+        <w:pStyle w:val="Legenda"/>
+      </w:pPr>
+      <w:bookmarkStart w:id="43" w:name="_Toc260403047"/>
+      <w:r>
+        <w:t xml:space="preserve">Quadro </w:t>
+      </w:r>
+      <w:fldSimple w:instr=" STYLEREF 1 \s ">
+        <w:r>
+          <w:rPr>
+            <w:noProof/>
+          </w:rPr>
+          <w:t>5</w:t>
+        </w:r>
+      </w:fldSimple>
+      <w:r>
+        <w:noBreakHyphen/>
+      </w:r>
+      <w:fldSimple w:instr=" SEQ Quadro \* ARABIC \s 1 ">
+        <w:r>
+          <w:rPr>
+            <w:noProof/>
+          </w:rPr>
+          <w:t>1</w:t>
+        </w:r>
+      </w:fldSimple>
+      <w:r>
+        <w:t>: Código-fonte do método Chord.Matches</w:t>
+      </w:r>
+      <w:bookmarkEnd w:id="43"/>
     </w:p>
     <w:p>
       <w:pPr>
         <w:pStyle w:val="Ttulo3"/>
       </w:pPr>
-      <w:bookmarkStart w:id="32" w:name="_Toc260251261"/>
-      <w:r>
-        <w:t>Classe MusicalNoteDictionary</w:t>
-      </w:r>
-      <w:bookmarkEnd w:id="32"/>
+      <w:bookmarkStart w:id="44" w:name="_Toc260251263"/>
+      <w:r>
+        <w:t>Classe ChordDictionary</w:t>
+      </w:r>
+      <w:bookmarkEnd w:id="44"/>
     </w:p>
     <w:p>
       <w:pPr>
         <w:pStyle w:val="Normal-CorpodeTexto"/>
       </w:pPr>
       <w:r>
-        <w:t>Esta classe representa o conjunto de todas as notas musicais audíveis, da oitava 0 (C0 ou Dó 0) até a oitava 10 (B10 ou Si 10). Ela o faz através da leitura do arquivo Notes.txt, que possui todas as informações de nota no padrão informado no parágrafo anterior, sendo uma nota por linha lida. Ao ler o arquivo, a classe armazena a posição da coleção onde estão armazenadas as informações das notas correspondentes às cordas soltas da guitarra, disponibilizando esta informação através da propriedade StringNotes.</w:t>
-      </w:r>
+        <w:t>Esta classe representa um dicionário de acordes, lido a partir do arquivo Chors.txt, contendo uma lista de strings no padrão de acorde informado no parágrafo anterior.</w:t>
+      </w:r>
+      <w:r>
+        <w:t xml:space="preserve"> Nenhuma propriedade ou método adicional é fornec</w:t>
+      </w:r>
+      <w:r>
+        <w:t>ido, somente a lista de acordes, que é a própria classe.</w:t>
+      </w:r>
+    </w:p>
+    <w:p>
+      <w:pPr>
+        <w:pStyle w:val="Ttulo3"/>
+      </w:pPr>
+      <w:bookmarkStart w:id="45" w:name="_Toc260251264"/>
+      <w:r>
+        <w:t>Classe MusicalAnalyzer</w:t>
+      </w:r>
+      <w:bookmarkEnd w:id="45"/>
     </w:p>
     <w:p>
       <w:pPr>
         <w:pStyle w:val="Normal-CorpodeTexto"/>
       </w:pPr>
       <w:r>
-        <w:t>O único método disponível nesta classe, FindClosestNote, é responsável por encontrar a nota mais próxima à freqüência informada. Ela é necessário pois nem todas as freqüências que espectrograma disponibilizou são absolutas em relação às notas musicas, além de a guitarra poder estar um pouco desafinada ou até mesmo a posição do dedo pode causar uma variação na casa de décimos de hertz</w:t>
-      </w:r>
-      <w:r>
-        <w:t>, imperceptível ao ouvido humano, mas não para o computador, que é mais sensível a estas mudanças de freqüência.</w:t>
-      </w:r>
-    </w:p>
-    <w:p>
-      <w:pPr>
-        <w:pStyle w:val="Ttulo3"/>
-      </w:pPr>
-      <w:bookmarkStart w:id="33" w:name="_Toc260251262"/>
-      <w:r>
-        <w:t>Classe Chord</w:t>
-      </w:r>
-      <w:bookmarkEnd w:id="33"/>
+        <w:t xml:space="preserve">Esta é a principal classe do sistema, que terá acesso direto a todos os outros módulos do mesmo. </w:t>
+      </w:r>
+    </w:p>
+    <w:p>
+      <w:pPr>
+        <w:pStyle w:val="Ttulo2"/>
+      </w:pPr>
+      <w:bookmarkStart w:id="46" w:name="_Toc260251265"/>
+      <w:r>
+        <w:lastRenderedPageBreak/>
+        <w:t>Songer.Database</w:t>
+      </w:r>
+      <w:bookmarkEnd w:id="46"/>
     </w:p>
     <w:p>
       <w:pPr>
         <w:pStyle w:val="Normal-CorpodeTexto"/>
       </w:pPr>
       <w:r>
-        <w:t>Semelhante à classe MusicalNote, esta classe armazena as informações de um acorde, sendo elas o nome do mesmo (por exemplo Gm, para Sol Menor) e as notas que compõem o mesmo (de 3 a 6 notas).</w:t>
-      </w:r>
+        <w:t>Módulo de banco de dados</w:t>
+      </w:r>
+    </w:p>
+    <w:p>
+      <w:pPr>
+        <w:pStyle w:val="Ttulo2"/>
+      </w:pPr>
+      <w:bookmarkStart w:id="47" w:name="_Toc260251266"/>
+      <w:r>
+        <w:t>Songer.Presentation</w:t>
+      </w:r>
+      <w:bookmarkEnd w:id="47"/>
     </w:p>
     <w:p>
       <w:pPr>
         <w:pStyle w:val="Normal-CorpodeTexto"/>
       </w:pPr>
       <w:r>
-        <w:t>Assim como a classe MusicalNote, esta classe é instanciada a partir de uma string com as informações do acorde, no padrão &lt;nome&gt; &lt;6 5 4 3 2 1&gt;, onde os números representam a posição do dedo no braço da guitarra para a formação de um acorde.</w:t>
-      </w:r>
-      <w:r>
-        <w:t xml:space="preserve"> A partir da nota da corda solta (como mencionado anteriormente, disponibilizada pela classe MusicalNoteDictionary), é possível somar o número de casas até e saber qual exatamente é a nota musical naquela casa específica.</w:t>
-      </w:r>
-      <w:r>
-        <w:t xml:space="preserve"> </w:t>
-      </w:r>
-    </w:p>
-    <w:p>
-      <w:pPr>
-        <w:pStyle w:val="Ttulo3"/>
-      </w:pPr>
-      <w:bookmarkStart w:id="34" w:name="_Toc260251263"/>
-      <w:r>
-        <w:lastRenderedPageBreak/>
-        <w:t>Classe ChordDictionary</w:t>
-      </w:r>
-      <w:bookmarkEnd w:id="34"/>
-    </w:p>
-    <w:p>
-      <w:pPr>
-        <w:pStyle w:val="Normal-CorpodeTexto"/>
-      </w:pPr>
-      <w:r>
-        <w:t>Esta classe representa um dicionário de acordes, lido a partir do arquivo Chors.txt, contendo uma lista de strings no padrão de acorde informado no parágrafo anterior.</w:t>
-      </w:r>
-      <w:r>
-        <w:t xml:space="preserve"> Nenhuma propriedade ou método adicional é fornec</w:t>
-      </w:r>
-      <w:r>
-        <w:t>ido, somente a lista de acordes, que é a própria classe.</w:t>
-      </w:r>
-    </w:p>
-    <w:p>
-      <w:pPr>
-        <w:pStyle w:val="Ttulo3"/>
-      </w:pPr>
-      <w:bookmarkStart w:id="35" w:name="_Toc260251264"/>
-      <w:r>
-        <w:t>Classe MusicalAnalyzer</w:t>
-      </w:r>
-      <w:bookmarkEnd w:id="35"/>
-    </w:p>
-    <w:p>
-      <w:pPr>
-        <w:pStyle w:val="Normal-CorpodeTexto"/>
-      </w:pPr>
-    </w:p>
-    <w:p>
-      <w:pPr>
-        <w:pStyle w:val="Ttulo2"/>
-      </w:pPr>
-      <w:bookmarkStart w:id="36" w:name="_Toc260251265"/>
-      <w:r>
-        <w:t>Songer.Database</w:t>
-      </w:r>
-      <w:bookmarkEnd w:id="36"/>
-    </w:p>
-    <w:p>
-      <w:pPr>
-        <w:pStyle w:val="Normal-CorpodeTexto"/>
-      </w:pPr>
-      <w:r>
-        <w:t>Módulo de banco de dados</w:t>
-      </w:r>
-    </w:p>
-    <w:p>
-      <w:pPr>
-        <w:pStyle w:val="Ttulo2"/>
-      </w:pPr>
-      <w:bookmarkStart w:id="37" w:name="_Toc260251266"/>
-      <w:r>
-        <w:t>Songer.Presentation</w:t>
-      </w:r>
-      <w:bookmarkEnd w:id="37"/>
-    </w:p>
-    <w:p>
-      <w:pPr>
-        <w:pStyle w:val="Normal-CorpodeTexto"/>
-      </w:pPr>
-      <w:r>
         <w:t>Módulo de apresentação</w:t>
       </w:r>
     </w:p>
@@ -5824,23 +7590,23 @@
       <w:pPr>
         <w:pStyle w:val="Ttulo1"/>
       </w:pPr>
-      <w:bookmarkStart w:id="38" w:name="_Toc260251267"/>
+      <w:bookmarkStart w:id="48" w:name="_Toc260251267"/>
       <w:r>
         <w:lastRenderedPageBreak/>
         <w:t>Experimentos</w:t>
       </w:r>
-      <w:bookmarkEnd w:id="38"/>
+      <w:bookmarkEnd w:id="48"/>
     </w:p>
     <w:p>
       <w:pPr>
         <w:pStyle w:val="Ttulo1"/>
       </w:pPr>
-      <w:bookmarkStart w:id="39" w:name="_Toc260251268"/>
+      <w:bookmarkStart w:id="49" w:name="_Toc260251268"/>
       <w:r>
         <w:lastRenderedPageBreak/>
         <w:t>Conclusão</w:t>
       </w:r>
-      <w:bookmarkEnd w:id="39"/>
+      <w:bookmarkEnd w:id="49"/>
     </w:p>
     <w:p/>
     <w:sectPr>
@@ -5998,7 +7764,6 @@
         <w:u w:val="none"/>
         <w:vertAlign w:val="baseline"/>
         <w:em w:val="none"/>
-        <w:lang/>
       </w:rPr>
     </w:lvl>
     <w:lvl w:ilvl="3">
@@ -7261,6 +9026,37 @@
       <w:sz w:val="24"/>
     </w:rPr>
   </w:style>
+  <w:style w:type="paragraph" w:styleId="Legenda">
+    <w:name w:val="caption"/>
+    <w:basedOn w:val="Normal"/>
+    <w:next w:val="Normal"/>
+    <w:uiPriority w:val="35"/>
+    <w:unhideWhenUsed/>
+    <w:qFormat/>
+    <w:rsid w:val="00943712"/>
+    <w:pPr>
+      <w:spacing w:before="120" w:after="280" w:line="240" w:lineRule="auto"/>
+      <w:jc w:val="center"/>
+    </w:pPr>
+    <w:rPr>
+      <w:b/>
+      <w:bCs/>
+      <w:color w:val="000000" w:themeColor="text1"/>
+      <w:sz w:val="18"/>
+      <w:szCs w:val="18"/>
+    </w:rPr>
+  </w:style>
+  <w:style w:type="paragraph" w:styleId="ndicedeilustraes">
+    <w:name w:val="table of figures"/>
+    <w:basedOn w:val="Normal"/>
+    <w:next w:val="Normal"/>
+    <w:uiPriority w:val="99"/>
+    <w:unhideWhenUsed/>
+    <w:rsid w:val="00943712"/>
+    <w:pPr>
+      <w:spacing w:after="0"/>
+    </w:pPr>
+  </w:style>
 </w:styles>
 </file>
 
@@ -7552,7 +9348,7 @@
 </file>
 
 <file path=customXml/itemProps1.xml><?xml version="1.0" encoding="utf-8"?>
-<ds:datastoreItem xmlns:ds="http://schemas.openxmlformats.org/officeDocument/2006/customXml" ds:itemID="{FFBB97DE-0319-4B92-8A8D-0E91635C39B6}">
+<ds:datastoreItem xmlns:ds="http://schemas.openxmlformats.org/officeDocument/2006/customXml" ds:itemID="{769520C9-66F5-48B7-A2C1-D0EEDF4A2BDB}">
   <ds:schemaRefs>
     <ds:schemaRef ds:uri="http://schemas.openxmlformats.org/officeDocument/2006/bibliography"/>
   </ds:schemaRefs>

</xml_diff>

<commit_message>
Renamed ProcessCapturedChordsSequence to ProcessChordsSequence
</commit_message>
<xml_diff>
--- a/Songer/Documentos/Monografia.docx
+++ b/Songer/Documentos/Monografia.docx
@@ -4122,7 +4122,7 @@
       <w:r>
         <w:fldChar w:fldCharType="separate"/>
       </w:r>
-      <w:hyperlink w:anchor="_Toc260856967" w:history="1">
+      <w:hyperlink w:anchor="_Toc260862897" w:history="1">
         <w:r>
           <w:rPr>
             <w:rStyle w:val="Hyperlink"/>
@@ -4157,7 +4157,7 @@
             <w:noProof/>
             <w:webHidden/>
           </w:rPr>
-          <w:instrText xml:space="preserve"> PAGEREF _Toc260856967 \h </w:instrText>
+          <w:instrText xml:space="preserve"> PAGEREF _Toc260862897 \h </w:instrText>
         </w:r>
         <w:r>
           <w:rPr>
@@ -4201,7 +4201,7 @@
           <w:lang w:eastAsia="pt-BR"/>
         </w:rPr>
       </w:pPr>
-      <w:hyperlink w:anchor="_Toc260856968" w:history="1">
+      <w:hyperlink w:anchor="_Toc260862898" w:history="1">
         <w:r>
           <w:rPr>
             <w:rStyle w:val="Hyperlink"/>
@@ -4215,7 +4215,7 @@
             <w:noProof/>
           </w:rPr>
           <w:noBreakHyphen/>
-          <w:t>2: Exemplo do menu Generate Method Stub que permite adicionar métodos ainda não implementados a uma classe.</w:t>
+          <w:t>2: Exemplo do menu Generate Method Stub</w:t>
         </w:r>
         <w:r>
           <w:rPr>
@@ -4236,7 +4236,7 @@
             <w:noProof/>
             <w:webHidden/>
           </w:rPr>
-          <w:instrText xml:space="preserve"> PAGEREF _Toc260856968 \h </w:instrText>
+          <w:instrText xml:space="preserve"> PAGEREF _Toc260862898 \h </w:instrText>
         </w:r>
         <w:r>
           <w:rPr>
@@ -4280,7 +4280,7 @@
           <w:lang w:eastAsia="pt-BR"/>
         </w:rPr>
       </w:pPr>
-      <w:hyperlink w:anchor="_Toc260856969" w:history="1">
+      <w:hyperlink w:anchor="_Toc260862899" w:history="1">
         <w:r>
           <w:rPr>
             <w:rStyle w:val="Hyperlink"/>
@@ -4315,7 +4315,7 @@
             <w:noProof/>
             <w:webHidden/>
           </w:rPr>
-          <w:instrText xml:space="preserve"> PAGEREF _Toc260856969 \h </w:instrText>
+          <w:instrText xml:space="preserve"> PAGEREF _Toc260862899 \h </w:instrText>
         </w:r>
         <w:r>
           <w:rPr>
@@ -4359,7 +4359,7 @@
           <w:lang w:eastAsia="pt-BR"/>
         </w:rPr>
       </w:pPr>
-      <w:hyperlink w:anchor="_Toc260856970" w:history="1">
+      <w:hyperlink w:anchor="_Toc260862900" w:history="1">
         <w:r>
           <w:rPr>
             <w:rStyle w:val="Hyperlink"/>
@@ -4394,7 +4394,7 @@
             <w:noProof/>
             <w:webHidden/>
           </w:rPr>
-          <w:instrText xml:space="preserve"> PAGEREF _Toc260856970 \h </w:instrText>
+          <w:instrText xml:space="preserve"> PAGEREF _Toc260862900 \h </w:instrText>
         </w:r>
         <w:r>
           <w:rPr>
@@ -4438,7 +4438,7 @@
           <w:lang w:eastAsia="pt-BR"/>
         </w:rPr>
       </w:pPr>
-      <w:hyperlink w:anchor="_Toc260856971" w:history="1">
+      <w:hyperlink w:anchor="_Toc260862901" w:history="1">
         <w:r>
           <w:rPr>
             <w:rStyle w:val="Hyperlink"/>
@@ -4473,7 +4473,7 @@
             <w:noProof/>
             <w:webHidden/>
           </w:rPr>
-          <w:instrText xml:space="preserve"> PAGEREF _Toc260856971 \h </w:instrText>
+          <w:instrText xml:space="preserve"> PAGEREF _Toc260862901 \h </w:instrText>
         </w:r>
         <w:r>
           <w:rPr>
@@ -4517,7 +4517,7 @@
           <w:lang w:eastAsia="pt-BR"/>
         </w:rPr>
       </w:pPr>
-      <w:hyperlink w:anchor="_Toc260856972" w:history="1">
+      <w:hyperlink w:anchor="_Toc260862902" w:history="1">
         <w:r>
           <w:rPr>
             <w:rStyle w:val="Hyperlink"/>
@@ -4552,7 +4552,7 @@
             <w:noProof/>
             <w:webHidden/>
           </w:rPr>
-          <w:instrText xml:space="preserve"> PAGEREF _Toc260856972 \h </w:instrText>
+          <w:instrText xml:space="preserve"> PAGEREF _Toc260862902 \h </w:instrText>
         </w:r>
         <w:r>
           <w:rPr>
@@ -4596,7 +4596,7 @@
           <w:lang w:eastAsia="pt-BR"/>
         </w:rPr>
       </w:pPr>
-      <w:hyperlink w:anchor="_Toc260856973" w:history="1">
+      <w:hyperlink w:anchor="_Toc260862903" w:history="1">
         <w:r>
           <w:rPr>
             <w:rStyle w:val="Hyperlink"/>
@@ -4631,7 +4631,7 @@
             <w:noProof/>
             <w:webHidden/>
           </w:rPr>
-          <w:instrText xml:space="preserve"> PAGEREF _Toc260856973 \h </w:instrText>
+          <w:instrText xml:space="preserve"> PAGEREF _Toc260862903 \h </w:instrText>
         </w:r>
         <w:r>
           <w:rPr>
@@ -4675,7 +4675,7 @@
           <w:lang w:eastAsia="pt-BR"/>
         </w:rPr>
       </w:pPr>
-      <w:hyperlink w:anchor="_Toc260856974" w:history="1">
+      <w:hyperlink w:anchor="_Toc260862904" w:history="1">
         <w:r>
           <w:rPr>
             <w:rStyle w:val="Hyperlink"/>
@@ -4710,7 +4710,7 @@
             <w:noProof/>
             <w:webHidden/>
           </w:rPr>
-          <w:instrText xml:space="preserve"> PAGEREF _Toc260856974 \h </w:instrText>
+          <w:instrText xml:space="preserve"> PAGEREF _Toc260862904 \h </w:instrText>
         </w:r>
         <w:r>
           <w:rPr>
@@ -4754,7 +4754,7 @@
           <w:lang w:eastAsia="pt-BR"/>
         </w:rPr>
       </w:pPr>
-      <w:hyperlink w:anchor="_Toc260856975" w:history="1">
+      <w:hyperlink w:anchor="_Toc260862905" w:history="1">
         <w:r>
           <w:rPr>
             <w:rStyle w:val="Hyperlink"/>
@@ -4789,7 +4789,7 @@
             <w:noProof/>
             <w:webHidden/>
           </w:rPr>
-          <w:instrText xml:space="preserve"> PAGEREF _Toc260856975 \h </w:instrText>
+          <w:instrText xml:space="preserve"> PAGEREF _Toc260862905 \h </w:instrText>
         </w:r>
         <w:r>
           <w:rPr>
@@ -4809,7 +4809,7 @@
             <w:noProof/>
             <w:webHidden/>
           </w:rPr>
-          <w:t>29</w:t>
+          <w:t>33</w:t>
         </w:r>
         <w:r>
           <w:rPr>
@@ -4833,7 +4833,7 @@
           <w:lang w:eastAsia="pt-BR"/>
         </w:rPr>
       </w:pPr>
-      <w:hyperlink w:anchor="_Toc260856976" w:history="1">
+      <w:hyperlink w:anchor="_Toc260862906" w:history="1">
         <w:r>
           <w:rPr>
             <w:rStyle w:val="Hyperlink"/>
@@ -4868,7 +4868,7 @@
             <w:noProof/>
             <w:webHidden/>
           </w:rPr>
-          <w:instrText xml:space="preserve"> PAGEREF _Toc260856976 \h </w:instrText>
+          <w:instrText xml:space="preserve"> PAGEREF _Toc260862906 \h </w:instrText>
         </w:r>
         <w:r>
           <w:rPr>
@@ -4888,7 +4888,7 @@
             <w:noProof/>
             <w:webHidden/>
           </w:rPr>
-          <w:t>32</w:t>
+          <w:t>35</w:t>
         </w:r>
         <w:r>
           <w:rPr>
@@ -4912,7 +4912,7 @@
           <w:lang w:eastAsia="pt-BR"/>
         </w:rPr>
       </w:pPr>
-      <w:hyperlink w:anchor="_Toc260856977" w:history="1">
+      <w:hyperlink w:anchor="_Toc260862907" w:history="1">
         <w:r>
           <w:rPr>
             <w:rStyle w:val="Hyperlink"/>
@@ -4947,7 +4947,7 @@
             <w:noProof/>
             <w:webHidden/>
           </w:rPr>
-          <w:instrText xml:space="preserve"> PAGEREF _Toc260856977 \h </w:instrText>
+          <w:instrText xml:space="preserve"> PAGEREF _Toc260862907 \h </w:instrText>
         </w:r>
         <w:r>
           <w:rPr>
@@ -4967,7 +4967,7 @@
             <w:noProof/>
             <w:webHidden/>
           </w:rPr>
-          <w:t>33</w:t>
+          <w:t>36</w:t>
         </w:r>
         <w:r>
           <w:rPr>
@@ -5014,7 +5014,7 @@
       <w:r>
         <w:fldChar w:fldCharType="separate"/>
       </w:r>
-      <w:hyperlink w:anchor="_Toc260859341" w:history="1">
+      <w:hyperlink w:anchor="_Toc260862991" w:history="1">
         <w:r>
           <w:rPr>
             <w:rStyle w:val="Hyperlink"/>
@@ -5049,7 +5049,7 @@
             <w:noProof/>
             <w:webHidden/>
           </w:rPr>
-          <w:instrText xml:space="preserve"> PAGEREF _Toc260859341 \h </w:instrText>
+          <w:instrText xml:space="preserve"> PAGEREF _Toc260862991 \h </w:instrText>
         </w:r>
         <w:r>
           <w:rPr>
@@ -5093,7 +5093,7 @@
           <w:lang w:eastAsia="pt-BR"/>
         </w:rPr>
       </w:pPr>
-      <w:hyperlink w:anchor="_Toc260859342" w:history="1">
+      <w:hyperlink w:anchor="_Toc260862992" w:history="1">
         <w:r>
           <w:rPr>
             <w:rStyle w:val="Hyperlink"/>
@@ -5128,7 +5128,7 @@
             <w:noProof/>
             <w:webHidden/>
           </w:rPr>
-          <w:instrText xml:space="preserve"> PAGEREF _Toc260859342 \h </w:instrText>
+          <w:instrText xml:space="preserve"> PAGEREF _Toc260862992 \h </w:instrText>
         </w:r>
         <w:r>
           <w:rPr>
@@ -5172,7 +5172,7 @@
           <w:lang w:eastAsia="pt-BR"/>
         </w:rPr>
       </w:pPr>
-      <w:hyperlink w:anchor="_Toc260859343" w:history="1">
+      <w:hyperlink w:anchor="_Toc260862993" w:history="1">
         <w:r>
           <w:rPr>
             <w:rStyle w:val="Hyperlink"/>
@@ -5207,7 +5207,7 @@
             <w:noProof/>
             <w:webHidden/>
           </w:rPr>
-          <w:instrText xml:space="preserve"> PAGEREF _Toc260859343 \h </w:instrText>
+          <w:instrText xml:space="preserve"> PAGEREF _Toc260862993 \h </w:instrText>
         </w:r>
         <w:r>
           <w:rPr>
@@ -5251,7 +5251,7 @@
           <w:lang w:eastAsia="pt-BR"/>
         </w:rPr>
       </w:pPr>
-      <w:hyperlink w:anchor="_Toc260859344" w:history="1">
+      <w:hyperlink w:anchor="_Toc260862994" w:history="1">
         <w:r>
           <w:rPr>
             <w:rStyle w:val="Hyperlink"/>
@@ -5286,7 +5286,7 @@
             <w:noProof/>
             <w:webHidden/>
           </w:rPr>
-          <w:instrText xml:space="preserve"> PAGEREF _Toc260859344 \h </w:instrText>
+          <w:instrText xml:space="preserve"> PAGEREF _Toc260862994 \h </w:instrText>
         </w:r>
         <w:r>
           <w:rPr>
@@ -5330,7 +5330,7 @@
           <w:lang w:eastAsia="pt-BR"/>
         </w:rPr>
       </w:pPr>
-      <w:hyperlink w:anchor="_Toc260859345" w:history="1">
+      <w:hyperlink w:anchor="_Toc260862995" w:history="1">
         <w:r>
           <w:rPr>
             <w:rStyle w:val="Hyperlink"/>
@@ -5365,7 +5365,7 @@
             <w:noProof/>
             <w:webHidden/>
           </w:rPr>
-          <w:instrText xml:space="preserve"> PAGEREF _Toc260859345 \h </w:instrText>
+          <w:instrText xml:space="preserve"> PAGEREF _Toc260862995 \h </w:instrText>
         </w:r>
         <w:r>
           <w:rPr>
@@ -5409,7 +5409,7 @@
           <w:lang w:eastAsia="pt-BR"/>
         </w:rPr>
       </w:pPr>
-      <w:hyperlink w:anchor="_Toc260859346" w:history="1">
+      <w:hyperlink w:anchor="_Toc260862996" w:history="1">
         <w:r>
           <w:rPr>
             <w:rStyle w:val="Hyperlink"/>
@@ -5423,7 +5423,7 @@
             <w:noProof/>
           </w:rPr>
           <w:noBreakHyphen/>
-          <w:t>5: Código-fonte do método Song.Matches</w:t>
+          <w:t>5: Código-fonte do método MusicalAnalyzer.GetChordBeingPlayed</w:t>
         </w:r>
         <w:r>
           <w:rPr>
@@ -5444,7 +5444,7 @@
             <w:noProof/>
             <w:webHidden/>
           </w:rPr>
-          <w:instrText xml:space="preserve"> PAGEREF _Toc260859346 \h </w:instrText>
+          <w:instrText xml:space="preserve"> PAGEREF _Toc260862996 \h </w:instrText>
         </w:r>
         <w:r>
           <w:rPr>
@@ -5488,7 +5488,7 @@
           <w:lang w:eastAsia="pt-BR"/>
         </w:rPr>
       </w:pPr>
-      <w:hyperlink w:anchor="_Toc260859347" w:history="1">
+      <w:hyperlink w:anchor="_Toc260862997" w:history="1">
         <w:r>
           <w:rPr>
             <w:rStyle w:val="Hyperlink"/>
@@ -5502,7 +5502,7 @@
             <w:noProof/>
           </w:rPr>
           <w:noBreakHyphen/>
-          <w:t>6: Código-fonte dos métodos SongStore.Add e SongStore.Delete</w:t>
+          <w:t>6: Código-fonte do método MusicalAnalyzer.FindBestChord</w:t>
         </w:r>
         <w:r>
           <w:rPr>
@@ -5523,7 +5523,7 @@
             <w:noProof/>
             <w:webHidden/>
           </w:rPr>
-          <w:instrText xml:space="preserve"> PAGEREF _Toc260859347 \h </w:instrText>
+          <w:instrText xml:space="preserve"> PAGEREF _Toc260862997 \h </w:instrText>
         </w:r>
         <w:r>
           <w:rPr>
@@ -5543,7 +5543,7 @@
             <w:noProof/>
             <w:webHidden/>
           </w:rPr>
-          <w:t>32</w:t>
+          <w:t>31</w:t>
         </w:r>
         <w:r>
           <w:rPr>
@@ -5567,7 +5567,7 @@
           <w:lang w:eastAsia="pt-BR"/>
         </w:rPr>
       </w:pPr>
-      <w:hyperlink w:anchor="_Toc260859348" w:history="1">
+      <w:hyperlink w:anchor="_Toc260862998" w:history="1">
         <w:r>
           <w:rPr>
             <w:rStyle w:val="Hyperlink"/>
@@ -5581,7 +5581,7 @@
             <w:noProof/>
           </w:rPr>
           <w:noBreakHyphen/>
-          <w:t>7: Código-fonte do método SongStore.Search</w:t>
+          <w:t>7: Código-fonte do método MusicalAnalyzer.ProcessChordsSequence</w:t>
         </w:r>
         <w:r>
           <w:rPr>
@@ -5602,7 +5602,7 @@
             <w:noProof/>
             <w:webHidden/>
           </w:rPr>
-          <w:instrText xml:space="preserve"> PAGEREF _Toc260859348 \h </w:instrText>
+          <w:instrText xml:space="preserve"> PAGEREF _Toc260862998 \h </w:instrText>
         </w:r>
         <w:r>
           <w:rPr>
@@ -5623,6 +5623,243 @@
             <w:webHidden/>
           </w:rPr>
           <w:t>32</w:t>
+        </w:r>
+        <w:r>
+          <w:rPr>
+            <w:noProof/>
+            <w:webHidden/>
+          </w:rPr>
+          <w:fldChar w:fldCharType="end"/>
+        </w:r>
+      </w:hyperlink>
+    </w:p>
+    <w:p>
+      <w:pPr>
+        <w:pStyle w:val="ndicedeilustraes"/>
+        <w:tabs>
+          <w:tab w:val="right" w:leader="dot" w:pos="9061"/>
+        </w:tabs>
+        <w:rPr>
+          <w:rFonts w:asciiTheme="minorHAnsi" w:eastAsiaTheme="minorEastAsia" w:hAnsiTheme="minorHAnsi" w:cstheme="minorBidi"/>
+          <w:noProof/>
+          <w:sz w:val="22"/>
+          <w:lang w:eastAsia="pt-BR"/>
+        </w:rPr>
+      </w:pPr>
+      <w:hyperlink w:anchor="_Toc260862999" w:history="1">
+        <w:r>
+          <w:rPr>
+            <w:rStyle w:val="Hyperlink"/>
+            <w:noProof/>
+          </w:rPr>
+          <w:t>Quadro 5</w:t>
+        </w:r>
+        <w:r>
+          <w:rPr>
+            <w:rStyle w:val="Hyperlink"/>
+            <w:noProof/>
+          </w:rPr>
+          <w:noBreakHyphen/>
+          <w:t>8: Código-fonte do método Song.Matches</w:t>
+        </w:r>
+        <w:r>
+          <w:rPr>
+            <w:noProof/>
+            <w:webHidden/>
+          </w:rPr>
+          <w:tab/>
+        </w:r>
+        <w:r>
+          <w:rPr>
+            <w:noProof/>
+            <w:webHidden/>
+          </w:rPr>
+          <w:fldChar w:fldCharType="begin"/>
+        </w:r>
+        <w:r>
+          <w:rPr>
+            <w:noProof/>
+            <w:webHidden/>
+          </w:rPr>
+          <w:instrText xml:space="preserve"> PAGEREF _Toc260862999 \h </w:instrText>
+        </w:r>
+        <w:r>
+          <w:rPr>
+            <w:noProof/>
+            <w:webHidden/>
+          </w:rPr>
+        </w:r>
+        <w:r>
+          <w:rPr>
+            <w:noProof/>
+            <w:webHidden/>
+          </w:rPr>
+          <w:fldChar w:fldCharType="separate"/>
+        </w:r>
+        <w:r>
+          <w:rPr>
+            <w:noProof/>
+            <w:webHidden/>
+          </w:rPr>
+          <w:t>33</w:t>
+        </w:r>
+        <w:r>
+          <w:rPr>
+            <w:noProof/>
+            <w:webHidden/>
+          </w:rPr>
+          <w:fldChar w:fldCharType="end"/>
+        </w:r>
+      </w:hyperlink>
+    </w:p>
+    <w:p>
+      <w:pPr>
+        <w:pStyle w:val="ndicedeilustraes"/>
+        <w:tabs>
+          <w:tab w:val="right" w:leader="dot" w:pos="9061"/>
+        </w:tabs>
+        <w:rPr>
+          <w:rFonts w:asciiTheme="minorHAnsi" w:eastAsiaTheme="minorEastAsia" w:hAnsiTheme="minorHAnsi" w:cstheme="minorBidi"/>
+          <w:noProof/>
+          <w:sz w:val="22"/>
+          <w:lang w:eastAsia="pt-BR"/>
+        </w:rPr>
+      </w:pPr>
+      <w:hyperlink w:anchor="_Toc260863000" w:history="1">
+        <w:r>
+          <w:rPr>
+            <w:rStyle w:val="Hyperlink"/>
+            <w:noProof/>
+          </w:rPr>
+          <w:t>Quadro 5</w:t>
+        </w:r>
+        <w:r>
+          <w:rPr>
+            <w:rStyle w:val="Hyperlink"/>
+            <w:noProof/>
+          </w:rPr>
+          <w:noBreakHyphen/>
+          <w:t>9: Código-fonte dos métodos SongStore.Add e SongStore.Delete</w:t>
+        </w:r>
+        <w:r>
+          <w:rPr>
+            <w:noProof/>
+            <w:webHidden/>
+          </w:rPr>
+          <w:tab/>
+        </w:r>
+        <w:r>
+          <w:rPr>
+            <w:noProof/>
+            <w:webHidden/>
+          </w:rPr>
+          <w:fldChar w:fldCharType="begin"/>
+        </w:r>
+        <w:r>
+          <w:rPr>
+            <w:noProof/>
+            <w:webHidden/>
+          </w:rPr>
+          <w:instrText xml:space="preserve"> PAGEREF _Toc260863000 \h </w:instrText>
+        </w:r>
+        <w:r>
+          <w:rPr>
+            <w:noProof/>
+            <w:webHidden/>
+          </w:rPr>
+        </w:r>
+        <w:r>
+          <w:rPr>
+            <w:noProof/>
+            <w:webHidden/>
+          </w:rPr>
+          <w:fldChar w:fldCharType="separate"/>
+        </w:r>
+        <w:r>
+          <w:rPr>
+            <w:noProof/>
+            <w:webHidden/>
+          </w:rPr>
+          <w:t>34</w:t>
+        </w:r>
+        <w:r>
+          <w:rPr>
+            <w:noProof/>
+            <w:webHidden/>
+          </w:rPr>
+          <w:fldChar w:fldCharType="end"/>
+        </w:r>
+      </w:hyperlink>
+    </w:p>
+    <w:p>
+      <w:pPr>
+        <w:pStyle w:val="ndicedeilustraes"/>
+        <w:tabs>
+          <w:tab w:val="right" w:leader="dot" w:pos="9061"/>
+        </w:tabs>
+        <w:rPr>
+          <w:rFonts w:asciiTheme="minorHAnsi" w:eastAsiaTheme="minorEastAsia" w:hAnsiTheme="minorHAnsi" w:cstheme="minorBidi"/>
+          <w:noProof/>
+          <w:sz w:val="22"/>
+          <w:lang w:eastAsia="pt-BR"/>
+        </w:rPr>
+      </w:pPr>
+      <w:hyperlink w:anchor="_Toc260863001" w:history="1">
+        <w:r>
+          <w:rPr>
+            <w:rStyle w:val="Hyperlink"/>
+            <w:noProof/>
+          </w:rPr>
+          <w:t>Quadro 5</w:t>
+        </w:r>
+        <w:r>
+          <w:rPr>
+            <w:rStyle w:val="Hyperlink"/>
+            <w:noProof/>
+          </w:rPr>
+          <w:noBreakHyphen/>
+          <w:t>10: Código-fonte do método SongStore.Search</w:t>
+        </w:r>
+        <w:r>
+          <w:rPr>
+            <w:noProof/>
+            <w:webHidden/>
+          </w:rPr>
+          <w:tab/>
+        </w:r>
+        <w:r>
+          <w:rPr>
+            <w:noProof/>
+            <w:webHidden/>
+          </w:rPr>
+          <w:fldChar w:fldCharType="begin"/>
+        </w:r>
+        <w:r>
+          <w:rPr>
+            <w:noProof/>
+            <w:webHidden/>
+          </w:rPr>
+          <w:instrText xml:space="preserve"> PAGEREF _Toc260863001 \h </w:instrText>
+        </w:r>
+        <w:r>
+          <w:rPr>
+            <w:noProof/>
+            <w:webHidden/>
+          </w:rPr>
+        </w:r>
+        <w:r>
+          <w:rPr>
+            <w:noProof/>
+            <w:webHidden/>
+          </w:rPr>
+          <w:fldChar w:fldCharType="separate"/>
+        </w:r>
+        <w:r>
+          <w:rPr>
+            <w:noProof/>
+            <w:webHidden/>
+          </w:rPr>
+          <w:t>34</w:t>
         </w:r>
         <w:r>
           <w:rPr>
@@ -6133,7 +6370,7 @@
         <w:pStyle w:val="Legenda"/>
       </w:pPr>
       <w:bookmarkStart w:id="13" w:name="_Ref260748583"/>
-      <w:bookmarkStart w:id="14" w:name="_Toc260856967"/>
+      <w:bookmarkStart w:id="14" w:name="_Toc260862897"/>
       <w:r>
         <w:t xml:space="preserve">Figura </w:t>
       </w:r>
@@ -6415,7 +6652,7 @@
         <w:pStyle w:val="Legenda"/>
       </w:pPr>
       <w:bookmarkStart w:id="19" w:name="_Ref260748517"/>
-      <w:bookmarkStart w:id="20" w:name="_Toc260856968"/>
+      <w:bookmarkStart w:id="20" w:name="_Toc260862898"/>
       <w:r>
         <w:t xml:space="preserve">Figura </w:t>
       </w:r>
@@ -6894,7 +7131,7 @@
       </w:pPr>
       <w:bookmarkStart w:id="21" w:name="_Ref260748448"/>
       <w:bookmarkStart w:id="22" w:name="_Ref260748530"/>
-      <w:bookmarkStart w:id="23" w:name="_Toc260859341"/>
+      <w:bookmarkStart w:id="23" w:name="_Toc260862991"/>
       <w:r>
         <w:t xml:space="preserve">Quadro </w:t>
       </w:r>
@@ -7201,7 +7438,7 @@
         <w:pStyle w:val="Legenda"/>
       </w:pPr>
       <w:bookmarkStart w:id="28" w:name="_Ref260748617"/>
-      <w:bookmarkStart w:id="29" w:name="_Toc260856969"/>
+      <w:bookmarkStart w:id="29" w:name="_Toc260862899"/>
       <w:r>
         <w:t xml:space="preserve">Figura </w:t>
       </w:r>
@@ -7372,7 +7609,7 @@
         <w:pStyle w:val="Legenda"/>
       </w:pPr>
       <w:bookmarkStart w:id="31" w:name="_Ref260748635"/>
-      <w:bookmarkStart w:id="32" w:name="_Toc260856970"/>
+      <w:bookmarkStart w:id="32" w:name="_Toc260862900"/>
       <w:r>
         <w:t xml:space="preserve">Figura </w:t>
       </w:r>
@@ -8357,7 +8594,7 @@
         <w:pStyle w:val="Legenda"/>
       </w:pPr>
       <w:bookmarkStart w:id="34" w:name="_Ref260748659"/>
-      <w:bookmarkStart w:id="35" w:name="_Toc260859342"/>
+      <w:bookmarkStart w:id="35" w:name="_Toc260862992"/>
       <w:r>
         <w:t xml:space="preserve">Quadro </w:t>
       </w:r>
@@ -8468,7 +8705,7 @@
         <w:pStyle w:val="Legenda"/>
       </w:pPr>
       <w:bookmarkStart w:id="37" w:name="_Ref260748721"/>
-      <w:bookmarkStart w:id="38" w:name="_Toc260856971"/>
+      <w:bookmarkStart w:id="38" w:name="_Toc260862901"/>
       <w:r>
         <w:t xml:space="preserve">Figura </w:t>
       </w:r>
@@ -8704,7 +8941,7 @@
         <w:pStyle w:val="Legenda"/>
       </w:pPr>
       <w:bookmarkStart w:id="40" w:name="_Ref260748737"/>
-      <w:bookmarkStart w:id="41" w:name="_Toc260856972"/>
+      <w:bookmarkStart w:id="41" w:name="_Toc260862902"/>
       <w:r>
         <w:t xml:space="preserve">Figura </w:t>
       </w:r>
@@ -9180,7 +9417,7 @@
         <w:pStyle w:val="Legenda"/>
       </w:pPr>
       <w:bookmarkStart w:id="47" w:name="_Ref260748752"/>
-      <w:bookmarkStart w:id="48" w:name="_Toc260856973"/>
+      <w:bookmarkStart w:id="48" w:name="_Toc260862903"/>
       <w:r>
         <w:t xml:space="preserve">Figura </w:t>
       </w:r>
@@ -9371,7 +9608,7 @@
           <wp:inline distT="0" distB="0" distL="0" distR="0">
             <wp:extent cx="5760085" cy="4720941"/>
             <wp:effectExtent l="19050" t="0" r="0" b="0"/>
-            <wp:docPr id="6" name="Imagem 4"/>
+            <wp:docPr id="2" name="Imagem 1"/>
             <wp:cNvGraphicFramePr>
               <a:graphicFrameLocks xmlns:a="http://schemas.openxmlformats.org/drawingml/2006/main" noChangeAspect="1"/>
             </wp:cNvGraphicFramePr>
@@ -9379,7 +9616,7 @@
               <a:graphicData uri="http://schemas.openxmlformats.org/drawingml/2006/picture">
                 <pic:pic xmlns:pic="http://schemas.openxmlformats.org/drawingml/2006/picture">
                   <pic:nvPicPr>
-                    <pic:cNvPr id="0" name="Picture 4"/>
+                    <pic:cNvPr id="0" name="Picture 1"/>
                     <pic:cNvPicPr>
                       <a:picLocks noChangeAspect="1" noChangeArrowheads="1"/>
                     </pic:cNvPicPr>
@@ -9419,7 +9656,7 @@
         <w:pStyle w:val="Legenda"/>
       </w:pPr>
       <w:bookmarkStart w:id="52" w:name="_Ref260748769"/>
-      <w:bookmarkStart w:id="53" w:name="_Toc260856974"/>
+      <w:bookmarkStart w:id="53" w:name="_Toc260862904"/>
       <w:r>
         <w:t xml:space="preserve">Figura </w:t>
       </w:r>
@@ -10150,6 +10387,7 @@
                 <w:sz w:val="20"/>
                 <w:szCs w:val="20"/>
               </w:rPr>
+              <w:lastRenderedPageBreak/>
               <w:t xml:space="preserve">     </w:t>
             </w:r>
             <w:r>
@@ -10207,7 +10445,6 @@
                 <w:sz w:val="20"/>
                 <w:szCs w:val="20"/>
               </w:rPr>
-              <w:lastRenderedPageBreak/>
               <w:t>}</w:t>
             </w:r>
           </w:p>
@@ -10219,7 +10456,7 @@
         <w:pStyle w:val="Legenda"/>
       </w:pPr>
       <w:bookmarkStart w:id="58" w:name="_Ref260748474"/>
-      <w:bookmarkStart w:id="59" w:name="_Toc260859343"/>
+      <w:bookmarkStart w:id="59" w:name="_Toc260862993"/>
       <w:r>
         <w:lastRenderedPageBreak/>
         <w:t xml:space="preserve">Quadro </w:t>
@@ -11261,7 +11498,7 @@
         <w:pStyle w:val="Legenda"/>
       </w:pPr>
       <w:bookmarkStart w:id="62" w:name="_Ref260856864"/>
-      <w:bookmarkStart w:id="63" w:name="_Toc260859344"/>
+      <w:bookmarkStart w:id="63" w:name="_Toc260862994"/>
       <w:r>
         <w:t xml:space="preserve">Quadro </w:t>
       </w:r>
@@ -11392,6 +11629,7 @@
                 <w:szCs w:val="20"/>
                 <w:lang w:val="en-US" w:eastAsia="pt-BR"/>
               </w:rPr>
+              <w:lastRenderedPageBreak/>
               <w:t>private</w:t>
             </w:r>
             <w:r>
@@ -11492,7 +11730,6 @@
                 <w:szCs w:val="20"/>
                 <w:lang w:val="en-US" w:eastAsia="pt-BR"/>
               </w:rPr>
-              <w:lastRenderedPageBreak/>
               <w:t xml:space="preserve">                                                        </w:t>
             </w:r>
             <w:r>
@@ -13819,6 +14056,7 @@
                 <w:szCs w:val="20"/>
                 <w:lang w:val="en-US" w:eastAsia="pt-BR"/>
               </w:rPr>
+              <w:lastRenderedPageBreak/>
               <w:t xml:space="preserve">        </w:t>
             </w:r>
             <w:r>
@@ -13911,7 +14149,6 @@
                 <w:szCs w:val="20"/>
                 <w:lang w:eastAsia="pt-BR"/>
               </w:rPr>
-              <w:lastRenderedPageBreak/>
               <w:t xml:space="preserve">    </w:t>
             </w:r>
             <w:r>
@@ -14012,8 +14249,8 @@
       <w:pPr>
         <w:pStyle w:val="Legenda"/>
       </w:pPr>
-      <w:bookmarkStart w:id="64" w:name="_Toc260859345"/>
-      <w:bookmarkStart w:id="65" w:name="_Ref260859469"/>
+      <w:bookmarkStart w:id="64" w:name="_Ref260859469"/>
+      <w:bookmarkStart w:id="65" w:name="_Toc260862995"/>
       <w:r>
         <w:lastRenderedPageBreak/>
         <w:t xml:space="preserve">Quadro </w:t>
@@ -14037,11 +14274,11 @@
           <w:t>4</w:t>
         </w:r>
       </w:fldSimple>
+      <w:bookmarkEnd w:id="64"/>
+      <w:r>
+        <w:t>: Código-fonte do método MusicalAnalyzer.GetNotesBeingPlayed</w:t>
+      </w:r>
       <w:bookmarkEnd w:id="65"/>
-      <w:r>
-        <w:t>: Código-fonte do método MusicalAnalyzer.GetNotesBeingPlayed</w:t>
-      </w:r>
-      <w:bookmarkEnd w:id="64"/>
     </w:p>
     <w:p>
       <w:pPr>
@@ -15038,6 +15275,7 @@
                 <w:szCs w:val="20"/>
                 <w:lang w:val="en-US" w:eastAsia="pt-BR"/>
               </w:rPr>
+              <w:lastRenderedPageBreak/>
               <w:t xml:space="preserve">        </w:t>
             </w:r>
             <w:r>
@@ -15223,7 +15461,6 @@
                 <w:szCs w:val="20"/>
                 <w:lang w:val="en-US" w:eastAsia="pt-BR"/>
               </w:rPr>
-              <w:lastRenderedPageBreak/>
               <w:t xml:space="preserve">       </w:t>
             </w:r>
             <w:r>
@@ -16125,6 +16362,7 @@
       <w:pPr>
         <w:pStyle w:val="Legenda"/>
       </w:pPr>
+      <w:bookmarkStart w:id="66" w:name="_Toc260862996"/>
       <w:r>
         <w:lastRenderedPageBreak/>
         <w:t xml:space="preserve">Quadro </w:t>
@@ -16151,6 +16389,7 @@
       <w:r>
         <w:t>: Código-fonte do método MusicalAnalyzer.GetChordBeingPlayed</w:t>
       </w:r>
+      <w:bookmarkEnd w:id="66"/>
     </w:p>
     <w:p>
       <w:pPr>
@@ -16549,8 +16788,9 @@
       <w:pPr>
         <w:pStyle w:val="Legenda"/>
       </w:pPr>
-      <w:bookmarkStart w:id="66" w:name="_Ref260861510"/>
       <w:bookmarkStart w:id="67" w:name="_Ref260861515"/>
+      <w:bookmarkStart w:id="68" w:name="_Ref260861510"/>
+      <w:bookmarkStart w:id="69" w:name="_Toc260862997"/>
       <w:r>
         <w:t xml:space="preserve">Quadro </w:t>
       </w:r>
@@ -16577,14 +16817,15 @@
       <w:r>
         <w:t>: Código-fonte do método MusicalAnalyzer.FindBestChord</w:t>
       </w:r>
-      <w:bookmarkEnd w:id="66"/>
+      <w:bookmarkEnd w:id="68"/>
+      <w:bookmarkEnd w:id="69"/>
     </w:p>
     <w:p>
       <w:pPr>
         <w:pStyle w:val="Normal-CorpodeTexto"/>
       </w:pPr>
       <w:r>
-        <w:t xml:space="preserve">O último método desta classe a ser mencionado é o ProcessCapturedChordsSequence, que faz a organização da cifra antes de devolvê-la através do evento ProcessingFinished. </w:t>
+        <w:t xml:space="preserve">O último método desta classe a ser mencionado é o ProcessChordsSequence, que faz a organização da cifra antes de devolvê-la através do evento ProcessingFinished. </w:t>
       </w:r>
     </w:p>
     <w:p>
@@ -16706,7 +16947,7 @@
                 <w:szCs w:val="20"/>
                 <w:lang w:val="en-US" w:eastAsia="pt-BR"/>
               </w:rPr>
-              <w:t xml:space="preserve"> ProcessCapturedChordsSequence()</w:t>
+              <w:t xml:space="preserve"> ProcessChordsSequence()</w:t>
             </w:r>
           </w:p>
           <w:p>
@@ -16887,7 +17128,7 @@
                 <w:noProof/>
                 <w:sz w:val="20"/>
                 <w:szCs w:val="20"/>
-                <w:lang w:eastAsia="pt-BR"/>
+                <w:lang w:val="en-US" w:eastAsia="pt-BR"/>
               </w:rPr>
               <w:t xml:space="preserve">    </w:t>
             </w:r>
@@ -17103,7 +17344,7 @@
                 <w:color w:val="0000FF"/>
                 <w:sz w:val="20"/>
                 <w:szCs w:val="20"/>
-                <w:lang w:val="en-US" w:eastAsia="pt-BR"/>
+                <w:lang w:eastAsia="pt-BR"/>
               </w:rPr>
               <w:t xml:space="preserve">    </w:t>
             </w:r>
@@ -17359,7 +17600,7 @@
                 <w:noProof/>
                 <w:sz w:val="20"/>
                 <w:szCs w:val="20"/>
-                <w:lang w:val="en-US" w:eastAsia="pt-BR"/>
+                <w:lang w:eastAsia="pt-BR"/>
               </w:rPr>
             </w:pPr>
             <w:r>
@@ -17370,7 +17611,17 @@
                 <w:szCs w:val="20"/>
                 <w:lang w:val="en-US" w:eastAsia="pt-BR"/>
               </w:rPr>
-              <w:t xml:space="preserve">        }</w:t>
+              <w:t xml:space="preserve">        </w:t>
+            </w:r>
+            <w:r>
+              <w:rPr>
+                <w:rFonts w:ascii="Courier New" w:hAnsi="Courier New" w:cs="Courier New"/>
+                <w:noProof/>
+                <w:sz w:val="20"/>
+                <w:szCs w:val="20"/>
+                <w:lang w:eastAsia="pt-BR"/>
+              </w:rPr>
+              <w:t>}</w:t>
             </w:r>
           </w:p>
           <w:p>
@@ -17385,7 +17636,7 @@
                 <w:noProof/>
                 <w:sz w:val="20"/>
                 <w:szCs w:val="20"/>
-                <w:lang w:val="en-US" w:eastAsia="pt-BR"/>
+                <w:lang w:eastAsia="pt-BR"/>
               </w:rPr>
             </w:pPr>
             <w:r>
@@ -17394,7 +17645,7 @@
                 <w:noProof/>
                 <w:sz w:val="20"/>
                 <w:szCs w:val="20"/>
-                <w:lang w:val="en-US" w:eastAsia="pt-BR"/>
+                <w:lang w:eastAsia="pt-BR"/>
               </w:rPr>
               <w:t xml:space="preserve">    }</w:t>
             </w:r>
@@ -17411,7 +17662,7 @@
                 <w:noProof/>
                 <w:sz w:val="20"/>
                 <w:szCs w:val="20"/>
-                <w:lang w:val="en-US" w:eastAsia="pt-BR"/>
+                <w:lang w:eastAsia="pt-BR"/>
               </w:rPr>
             </w:pPr>
           </w:p>
@@ -17564,7 +17815,7 @@
                 <w:noProof/>
                 <w:sz w:val="20"/>
                 <w:szCs w:val="20"/>
-                <w:lang w:val="en-US" w:eastAsia="pt-BR"/>
+                <w:lang w:eastAsia="pt-BR"/>
               </w:rPr>
             </w:pPr>
             <w:r>
@@ -17575,7 +17826,17 @@
                 <w:szCs w:val="20"/>
                 <w:lang w:val="en-US" w:eastAsia="pt-BR"/>
               </w:rPr>
-              <w:t xml:space="preserve">    {</w:t>
+              <w:t xml:space="preserve">    </w:t>
+            </w:r>
+            <w:r>
+              <w:rPr>
+                <w:rFonts w:ascii="Courier New" w:hAnsi="Courier New" w:cs="Courier New"/>
+                <w:noProof/>
+                <w:sz w:val="20"/>
+                <w:szCs w:val="20"/>
+                <w:lang w:eastAsia="pt-BR"/>
+              </w:rPr>
+              <w:t>{</w:t>
             </w:r>
           </w:p>
           <w:p>
@@ -17590,7 +17851,7 @@
                 <w:noProof/>
                 <w:sz w:val="20"/>
                 <w:szCs w:val="20"/>
-                <w:lang w:val="en-US" w:eastAsia="pt-BR"/>
+                <w:lang w:eastAsia="pt-BR"/>
               </w:rPr>
             </w:pPr>
             <w:r>
@@ -17599,7 +17860,7 @@
                 <w:noProof/>
                 <w:sz w:val="20"/>
                 <w:szCs w:val="20"/>
-                <w:lang w:val="en-US" w:eastAsia="pt-BR"/>
+                <w:lang w:eastAsia="pt-BR"/>
               </w:rPr>
               <w:t xml:space="preserve">    </w:t>
             </w:r>
@@ -17609,7 +17870,7 @@
                 <w:noProof/>
                 <w:sz w:val="20"/>
                 <w:szCs w:val="20"/>
-                <w:lang w:val="en-US" w:eastAsia="pt-BR"/>
+                <w:lang w:eastAsia="pt-BR"/>
               </w:rPr>
               <w:t xml:space="preserve">    </w:t>
             </w:r>
@@ -17619,7 +17880,7 @@
                 <w:noProof/>
                 <w:sz w:val="20"/>
                 <w:szCs w:val="20"/>
-                <w:lang w:val="en-US" w:eastAsia="pt-BR"/>
+                <w:lang w:eastAsia="pt-BR"/>
               </w:rPr>
               <w:t>s.AppendFormat(</w:t>
             </w:r>
@@ -17630,7 +17891,7 @@
                 <w:color w:val="A31515"/>
                 <w:sz w:val="20"/>
                 <w:szCs w:val="20"/>
-                <w:lang w:val="en-US" w:eastAsia="pt-BR"/>
+                <w:lang w:eastAsia="pt-BR"/>
               </w:rPr>
               <w:t>"{0} "</w:t>
             </w:r>
@@ -17640,7 +17901,7 @@
                 <w:noProof/>
                 <w:sz w:val="20"/>
                 <w:szCs w:val="20"/>
-                <w:lang w:val="en-US" w:eastAsia="pt-BR"/>
+                <w:lang w:eastAsia="pt-BR"/>
               </w:rPr>
               <w:t>, chord.Name);</w:t>
             </w:r>
@@ -17657,7 +17918,7 @@
                 <w:noProof/>
                 <w:sz w:val="20"/>
                 <w:szCs w:val="20"/>
-                <w:lang w:val="en-US" w:eastAsia="pt-BR"/>
+                <w:lang w:eastAsia="pt-BR"/>
               </w:rPr>
             </w:pPr>
             <w:r>
@@ -17666,7 +17927,7 @@
                 <w:noProof/>
                 <w:sz w:val="20"/>
                 <w:szCs w:val="20"/>
-                <w:lang w:val="en-US" w:eastAsia="pt-BR"/>
+                <w:lang w:eastAsia="pt-BR"/>
               </w:rPr>
               <w:t xml:space="preserve">    }</w:t>
             </w:r>
@@ -17683,7 +17944,7 @@
                 <w:noProof/>
                 <w:sz w:val="20"/>
                 <w:szCs w:val="20"/>
-                <w:lang w:val="en-US" w:eastAsia="pt-BR"/>
+                <w:lang w:eastAsia="pt-BR"/>
               </w:rPr>
             </w:pPr>
           </w:p>
@@ -17818,7 +18079,8 @@
       <w:pPr>
         <w:pStyle w:val="Legenda"/>
       </w:pPr>
-      <w:bookmarkStart w:id="68" w:name="_Ref260862310"/>
+      <w:bookmarkStart w:id="70" w:name="_Ref260862310"/>
+      <w:bookmarkStart w:id="71" w:name="_Toc260862998"/>
       <w:r>
         <w:t xml:space="preserve">Quadro </w:t>
       </w:r>
@@ -17841,20 +18103,21 @@
           <w:t>7</w:t>
         </w:r>
       </w:fldSimple>
-      <w:bookmarkEnd w:id="68"/>
-      <w:r>
-        <w:t>: Código-fonte do método MusicalAnalyzer.ProcessCapturedChordsSequence</w:t>
-      </w:r>
+      <w:bookmarkEnd w:id="70"/>
+      <w:r>
+        <w:t>: Código-fonte do método MusicalAnalyzer.ProcessChordsSequence</w:t>
+      </w:r>
+      <w:bookmarkEnd w:id="71"/>
     </w:p>
     <w:p>
       <w:pPr>
         <w:pStyle w:val="Ttulo2"/>
       </w:pPr>
-      <w:bookmarkStart w:id="69" w:name="_Toc260771446"/>
+      <w:bookmarkStart w:id="72" w:name="_Toc260771446"/>
       <w:r>
         <w:t>Songer.Database</w:t>
       </w:r>
-      <w:bookmarkEnd w:id="69"/>
+      <w:bookmarkEnd w:id="72"/>
     </w:p>
     <w:p>
       <w:pPr>
@@ -17961,8 +18224,8 @@
       <w:pPr>
         <w:pStyle w:val="Legenda"/>
       </w:pPr>
-      <w:bookmarkStart w:id="70" w:name="_Ref260750514"/>
-      <w:bookmarkStart w:id="71" w:name="_Toc260856975"/>
+      <w:bookmarkStart w:id="73" w:name="_Ref260750514"/>
+      <w:bookmarkStart w:id="74" w:name="_Toc260862905"/>
       <w:r>
         <w:t xml:space="preserve">Figura </w:t>
       </w:r>
@@ -17985,21 +18248,21 @@
           <w:t>7</w:t>
         </w:r>
       </w:fldSimple>
-      <w:bookmarkEnd w:id="70"/>
+      <w:bookmarkEnd w:id="73"/>
       <w:r>
         <w:t>: Diagrama de classes do módulo Songer.Database</w:t>
       </w:r>
-      <w:bookmarkEnd w:id="71"/>
+      <w:bookmarkEnd w:id="74"/>
     </w:p>
     <w:p>
       <w:pPr>
         <w:pStyle w:val="Ttulo3"/>
       </w:pPr>
-      <w:bookmarkStart w:id="72" w:name="_Toc260771447"/>
+      <w:bookmarkStart w:id="75" w:name="_Toc260771447"/>
       <w:r>
         <w:t>Classe Song</w:t>
       </w:r>
-      <w:bookmarkEnd w:id="72"/>
+      <w:bookmarkEnd w:id="75"/>
     </w:p>
     <w:p>
       <w:pPr>
@@ -18284,8 +18547,8 @@
       <w:pPr>
         <w:pStyle w:val="Legenda"/>
       </w:pPr>
-      <w:bookmarkStart w:id="73" w:name="_Ref260750974"/>
-      <w:bookmarkStart w:id="74" w:name="_Toc260859346"/>
+      <w:bookmarkStart w:id="76" w:name="_Ref260750974"/>
+      <w:bookmarkStart w:id="77" w:name="_Toc260862999"/>
       <w:r>
         <w:t xml:space="preserve">Quadro </w:t>
       </w:r>
@@ -18308,7 +18571,7 @@
           <w:t>8</w:t>
         </w:r>
       </w:fldSimple>
-      <w:bookmarkEnd w:id="73"/>
+      <w:bookmarkEnd w:id="76"/>
       <w:r>
         <w:t xml:space="preserve">: </w:t>
       </w:r>
@@ -18333,17 +18596,17 @@
       <w:r>
         <w:t>s</w:t>
       </w:r>
-      <w:bookmarkEnd w:id="74"/>
+      <w:bookmarkEnd w:id="77"/>
     </w:p>
     <w:p>
       <w:pPr>
         <w:pStyle w:val="Ttulo3"/>
       </w:pPr>
-      <w:bookmarkStart w:id="75" w:name="_Toc260771448"/>
+      <w:bookmarkStart w:id="78" w:name="_Toc260771448"/>
       <w:r>
         <w:t>Classe SongStore</w:t>
       </w:r>
-      <w:bookmarkEnd w:id="75"/>
+      <w:bookmarkEnd w:id="78"/>
     </w:p>
     <w:p>
       <w:pPr>
@@ -18381,7 +18644,7 @@
         <w:rPr>
           <w:noProof/>
         </w:rPr>
-        <w:t>8</w:t>
+        <w:t>9</w:t>
       </w:r>
       <w:r>
         <w:fldChar w:fldCharType="end"/>
@@ -19180,8 +19443,8 @@
       <w:pPr>
         <w:pStyle w:val="Legenda"/>
       </w:pPr>
-      <w:bookmarkStart w:id="76" w:name="_Ref260751384"/>
-      <w:bookmarkStart w:id="77" w:name="_Toc260859347"/>
+      <w:bookmarkStart w:id="79" w:name="_Ref260751384"/>
+      <w:bookmarkStart w:id="80" w:name="_Toc260863000"/>
       <w:r>
         <w:t xml:space="preserve">Quadro </w:t>
       </w:r>
@@ -19204,7 +19467,7 @@
           <w:t>9</w:t>
         </w:r>
       </w:fldSimple>
-      <w:bookmarkEnd w:id="76"/>
+      <w:bookmarkEnd w:id="79"/>
       <w:r>
         <w:t xml:space="preserve">: </w:t>
       </w:r>
@@ -19226,7 +19489,7 @@
       <w:r>
         <w:t>Delete</w:t>
       </w:r>
-      <w:bookmarkEnd w:id="77"/>
+      <w:bookmarkEnd w:id="80"/>
     </w:p>
     <w:p>
       <w:pPr>
@@ -19307,7 +19570,7 @@
         <w:rPr>
           <w:noProof/>
         </w:rPr>
-        <w:t>5</w:t>
+        <w:t>10</w:t>
       </w:r>
       <w:r>
         <w:fldChar w:fldCharType="end"/>
@@ -19586,8 +19849,8 @@
       <w:pPr>
         <w:pStyle w:val="Legenda"/>
       </w:pPr>
-      <w:bookmarkStart w:id="78" w:name="_Ref260769484"/>
-      <w:bookmarkStart w:id="79" w:name="_Toc260859348"/>
+      <w:bookmarkStart w:id="81" w:name="_Ref260769484"/>
+      <w:bookmarkStart w:id="82" w:name="_Toc260863001"/>
       <w:r>
         <w:t xml:space="preserve">Quadro </w:t>
       </w:r>
@@ -19610,7 +19873,7 @@
           <w:t>10</w:t>
         </w:r>
       </w:fldSimple>
-      <w:bookmarkEnd w:id="78"/>
+      <w:bookmarkEnd w:id="81"/>
       <w:r>
         <w:t>:</w:t>
       </w:r>
@@ -19632,7 +19895,7 @@
       <w:r>
         <w:t>Search</w:t>
       </w:r>
-      <w:bookmarkEnd w:id="79"/>
+      <w:bookmarkEnd w:id="82"/>
     </w:p>
     <w:p>
       <w:pPr>
@@ -19662,11 +19925,11 @@
       <w:pPr>
         <w:pStyle w:val="Ttulo2"/>
       </w:pPr>
-      <w:bookmarkStart w:id="80" w:name="_Toc260771449"/>
+      <w:bookmarkStart w:id="83" w:name="_Toc260771449"/>
       <w:r>
         <w:t>Songer.Presentation</w:t>
       </w:r>
-      <w:bookmarkEnd w:id="80"/>
+      <w:bookmarkEnd w:id="83"/>
     </w:p>
     <w:p>
       <w:pPr>
@@ -19680,14 +19943,14 @@
       <w:pPr>
         <w:pStyle w:val="Ttulo3"/>
       </w:pPr>
-      <w:bookmarkStart w:id="81" w:name="_Toc260771450"/>
+      <w:bookmarkStart w:id="84" w:name="_Toc260771450"/>
       <w:r>
         <w:t>Tela</w:t>
       </w:r>
       <w:r>
         <w:t xml:space="preserve"> Inserir</w:t>
       </w:r>
-      <w:bookmarkEnd w:id="81"/>
+      <w:bookmarkEnd w:id="84"/>
     </w:p>
     <w:p>
       <w:pPr>
@@ -19752,8 +20015,8 @@
         <w:pStyle w:val="Legenda"/>
         <w:jc w:val="both"/>
       </w:pPr>
-      <w:bookmarkStart w:id="82" w:name="_Ref260772310"/>
-      <w:bookmarkStart w:id="83" w:name="_Toc260856976"/>
+      <w:bookmarkStart w:id="85" w:name="_Ref260772310"/>
+      <w:bookmarkStart w:id="86" w:name="_Toc260862906"/>
       <w:r>
         <w:t xml:space="preserve">Figura </w:t>
       </w:r>
@@ -19776,11 +20039,11 @@
           <w:t>8</w:t>
         </w:r>
       </w:fldSimple>
-      <w:bookmarkEnd w:id="82"/>
+      <w:bookmarkEnd w:id="85"/>
       <w:r>
         <w:t>: Tela de inserção de nova música</w:t>
       </w:r>
-      <w:bookmarkEnd w:id="83"/>
+      <w:bookmarkEnd w:id="86"/>
     </w:p>
     <w:p>
       <w:pPr>
@@ -19831,14 +20094,14 @@
       <w:pPr>
         <w:pStyle w:val="Ttulo3"/>
       </w:pPr>
-      <w:bookmarkStart w:id="84" w:name="_Toc260771451"/>
+      <w:bookmarkStart w:id="87" w:name="_Toc260771451"/>
       <w:r>
         <w:t>Tela</w:t>
       </w:r>
       <w:r>
         <w:t xml:space="preserve"> Buscar</w:t>
       </w:r>
-      <w:bookmarkEnd w:id="84"/>
+      <w:bookmarkEnd w:id="87"/>
     </w:p>
     <w:p>
       <w:pPr>
@@ -19904,8 +20167,8 @@
         <w:pStyle w:val="Legenda"/>
         <w:jc w:val="both"/>
       </w:pPr>
-      <w:bookmarkStart w:id="85" w:name="_Ref260772528"/>
-      <w:bookmarkStart w:id="86" w:name="_Toc260856977"/>
+      <w:bookmarkStart w:id="88" w:name="_Ref260772528"/>
+      <w:bookmarkStart w:id="89" w:name="_Toc260862907"/>
       <w:r>
         <w:t xml:space="preserve">Figura </w:t>
       </w:r>
@@ -19928,11 +20191,11 @@
           <w:t>9</w:t>
         </w:r>
       </w:fldSimple>
-      <w:bookmarkEnd w:id="85"/>
+      <w:bookmarkEnd w:id="88"/>
       <w:r>
         <w:t>: Tela de busca de música</w:t>
       </w:r>
-      <w:bookmarkEnd w:id="86"/>
+      <w:bookmarkEnd w:id="89"/>
     </w:p>
     <w:p>
       <w:pPr>
@@ -19989,34 +20252,34 @@
       <w:pPr>
         <w:pStyle w:val="Ttulo1"/>
       </w:pPr>
-      <w:bookmarkStart w:id="87" w:name="_Toc260771452"/>
+      <w:bookmarkStart w:id="90" w:name="_Toc260771452"/>
       <w:r>
         <w:lastRenderedPageBreak/>
         <w:t>Experimentos</w:t>
       </w:r>
-      <w:bookmarkEnd w:id="87"/>
+      <w:bookmarkEnd w:id="90"/>
     </w:p>
     <w:p>
       <w:pPr>
         <w:pStyle w:val="Ttulo1"/>
       </w:pPr>
-      <w:bookmarkStart w:id="88" w:name="_Toc260771453"/>
+      <w:bookmarkStart w:id="91" w:name="_Toc260771453"/>
       <w:r>
         <w:lastRenderedPageBreak/>
         <w:t>Conclusão</w:t>
       </w:r>
-      <w:bookmarkEnd w:id="88"/>
+      <w:bookmarkEnd w:id="91"/>
     </w:p>
     <w:p>
       <w:pPr>
         <w:pStyle w:val="Ttulo1"/>
       </w:pPr>
-      <w:bookmarkStart w:id="89" w:name="_Toc260771454"/>
+      <w:bookmarkStart w:id="92" w:name="_Toc260771454"/>
       <w:r>
         <w:lastRenderedPageBreak/>
         <w:t>Referência Bibliográfica</w:t>
       </w:r>
-      <w:bookmarkEnd w:id="89"/>
+      <w:bookmarkEnd w:id="92"/>
     </w:p>
     <w:p>
       <w:pPr>
@@ -20202,7 +20465,7 @@
             <w:rPr>
               <w:noProof/>
             </w:rPr>
-            <w:t>32</w:t>
+            <w:t>36</w:t>
           </w:r>
         </w:fldSimple>
       </w:p>
@@ -21162,6 +21425,7 @@
   <w:style w:type="character" w:default="1" w:styleId="Fontepargpadro">
     <w:name w:val="Default Paragraph Font"/>
     <w:uiPriority w:val="1"/>
+    <w:semiHidden/>
     <w:unhideWhenUsed/>
   </w:style>
   <w:style w:type="table" w:default="1" w:styleId="Tabelanormal">

</xml_diff>

<commit_message>
Added information about chapter 2
</commit_message>
<xml_diff>
--- a/Songer/Documentos/Monografia.docx
+++ b/Songer/Documentos/Monografia.docx
@@ -5905,129 +5905,371 @@
     </w:p>
     <w:p>
       <w:pPr>
-        <w:pStyle w:val="Ttulo1"/>
-      </w:pPr>
-      <w:bookmarkStart w:id="2" w:name="_Toc260771411"/>
+        <w:pStyle w:val="Normal-CorpodeTexto"/>
+      </w:pPr>
+      <w:r>
+        <w:t xml:space="preserve">Este capítulo trata dos conceitos necessários para o desenvolvimento deste trabalho. Mesmo sendo um trabalho que trata do desenvolvimento de software, e voltado para a área de informática, este utiliza diversos conceitos de </w:t>
+      </w:r>
+      <w:r>
+        <w:t>som</w:t>
+      </w:r>
+      <w:r>
+        <w:t xml:space="preserve"> e música, que não são comuns a essas pessoas</w:t>
+      </w:r>
+      <w:r>
+        <w:t>.</w:t>
+      </w:r>
+      <w:r>
+        <w:t xml:space="preserve"> Aqui serão apresentados a mecânica do som, e como música pode ser criada a partir de diferentes sons.</w:t>
+      </w:r>
+    </w:p>
+    <w:p>
+      <w:pPr>
+        <w:pStyle w:val="Ttulo2"/>
+      </w:pPr>
+      <w:r>
+        <w:t>Som</w:t>
+      </w:r>
+    </w:p>
+    <w:p>
+      <w:pPr>
+        <w:pStyle w:val="Normal-CorpodeTexto"/>
+        <w:ind w:firstLine="0"/>
+      </w:pPr>
+    </w:p>
+    <w:p>
+      <w:pPr>
+        <w:pStyle w:val="Ttulo2"/>
+      </w:pPr>
+      <w:r>
+        <w:t>Música</w:t>
+      </w:r>
+    </w:p>
+    <w:p>
+      <w:pPr>
+        <w:pStyle w:val="Rodap"/>
+        <w:tabs>
+          <w:tab w:val="clear" w:pos="4252"/>
+          <w:tab w:val="clear" w:pos="8504"/>
+        </w:tabs>
+        <w:spacing w:line="360" w:lineRule="auto"/>
+        <w:ind w:firstLine="708"/>
+      </w:pPr>
+      <w:r>
+        <w:t>Segundo a definição do dicionário Gama Kury (2002, p. 728), música é a “a</w:t>
+      </w:r>
+      <w:r>
+        <w:t>rte de combinar sons para que produzam um efeito agradável</w:t>
+      </w:r>
+      <w:r>
+        <w:t>”, sendo estes sons conhecidos como notas musicais.</w:t>
+      </w:r>
+    </w:p>
+    <w:p>
+      <w:pPr>
+        <w:pStyle w:val="Rodap"/>
+        <w:tabs>
+          <w:tab w:val="clear" w:pos="4252"/>
+          <w:tab w:val="clear" w:pos="8504"/>
+        </w:tabs>
+        <w:spacing w:line="360" w:lineRule="auto"/>
+        <w:ind w:firstLine="708"/>
+      </w:pPr>
+      <w:r>
+        <w:t>Uma nota musical é o menor elemento de som perceptível pelo ouvido humano, caracterizado pela sua freqüência fundamental (medida em Hertz). No caso de um violão, essa é a medida do número de vezes que a corda irá vibrar a cada segundo quando uma nota qualquer for tocada.</w:t>
+      </w:r>
+    </w:p>
+    <w:p>
+      <w:pPr>
+        <w:pStyle w:val="Rodap"/>
+        <w:tabs>
+          <w:tab w:val="clear" w:pos="4252"/>
+          <w:tab w:val="clear" w:pos="8504"/>
+        </w:tabs>
+        <w:spacing w:line="360" w:lineRule="auto"/>
+        <w:ind w:firstLine="708"/>
+      </w:pPr>
+      <w:r>
+        <w:t>Para Holst (2004, p. 4), uma nota musical é um nível de som claro e sustentado, sendo diferenciados de outros sons não-musicais pela regularidade no vai e vem das ondas sendo geradas pela mesma.</w:t>
+      </w:r>
+    </w:p>
+    <w:p>
+      <w:pPr>
+        <w:pStyle w:val="Rodap"/>
+        <w:tabs>
+          <w:tab w:val="clear" w:pos="4252"/>
+          <w:tab w:val="clear" w:pos="8504"/>
+        </w:tabs>
+        <w:spacing w:line="360" w:lineRule="auto"/>
+        <w:ind w:firstLine="708"/>
+      </w:pPr>
+      <w:r>
+        <w:t>Um conjunto de notas sendo tocadas juntas formam um acorde, podendo estes serem tríades, quando forem um conjunto de três sons, ou tétrades, quando forem um conjunto de quatro sons simultâneos.</w:t>
+      </w:r>
+    </w:p>
+    <w:p>
+      <w:pPr>
+        <w:pStyle w:val="Rodap"/>
+        <w:tabs>
+          <w:tab w:val="clear" w:pos="4252"/>
+          <w:tab w:val="clear" w:pos="8504"/>
+        </w:tabs>
+        <w:spacing w:line="360" w:lineRule="auto"/>
+        <w:ind w:firstLine="708"/>
+      </w:pPr>
+      <w:r>
+        <w:t xml:space="preserve">De acordo com Straus (2008, p. 291), uma tríade em notação musical pode ser “escrita em três linhas ou espaços consecutivos [...] a nota mais baixa é </w:t>
+      </w:r>
       <w:r>
         <w:lastRenderedPageBreak/>
-        <w:t>Ferramentas</w:t>
-      </w:r>
-      <w:bookmarkEnd w:id="2"/>
-    </w:p>
-    <w:p>
-      <w:pPr>
-        <w:pStyle w:val="Normal-CorpodeTexto"/>
-      </w:pPr>
-      <w:r>
-        <w:t>Este capítulo apresenta as ferramentas que serão utilizadas na implementação do sistema proposto neste trabalho científico.</w:t>
-      </w:r>
-    </w:p>
-    <w:p>
-      <w:pPr>
-        <w:pStyle w:val="Ttulo2"/>
-      </w:pPr>
-      <w:bookmarkStart w:id="3" w:name="_Toc260771412"/>
-      <w:r>
-        <w:t>.NET Framework</w:t>
-      </w:r>
-      <w:bookmarkEnd w:id="3"/>
-    </w:p>
-    <w:p>
-      <w:pPr>
-        <w:pStyle w:val="Normal-CorpodeTexto"/>
-      </w:pPr>
-      <w:r>
-        <w:t xml:space="preserve">O .NET Framework é uma plataforma para desenvolvimento de aplicativos, que provê uma grande biblioteca para construção rápida de aplicativos (RAD), abstraindo diversos aspectos do sistema operacional, e uma máquina virtual para execução gerenciada dos mesmos. </w:t>
-      </w:r>
-      <w:r>
-        <w:t>Atualmente está na versão 4.0 (lançada em Abril de 2010), mas para este trabalho foi escolhida a versão 3.5 pois era a mais recente quando o mesmo foi iniciado (em Dezembro de 2009).</w:t>
-      </w:r>
-    </w:p>
-    <w:p>
-      <w:pPr>
-        <w:pStyle w:val="Normal-CorpodeTexto"/>
-      </w:pPr>
-      <w:r>
-        <w:t>O .NET p</w:t>
-      </w:r>
-      <w:r>
-        <w:t xml:space="preserve">ermite </w:t>
-      </w:r>
-      <w:r>
-        <w:t>o desenvolvimento em qualquer linguagem</w:t>
-      </w:r>
-      <w:r>
-        <w:t xml:space="preserve"> que possuam um compilado</w:t>
-      </w:r>
-      <w:r>
-        <w:t xml:space="preserve">r específico para a plataforma. </w:t>
-      </w:r>
-      <w:r>
-        <w:t xml:space="preserve">Para este trabalho foi escolhida a linguagem C#, que </w:t>
-      </w:r>
-      <w:r>
-        <w:t>além de ser a mais utilizada na plataforma, é aquela</w:t>
-      </w:r>
-      <w:r>
-        <w:t xml:space="preserve"> em que o autor possui mais de sete</w:t>
-      </w:r>
-      <w:r>
-        <w:t xml:space="preserve"> anos de experiência.</w:t>
-      </w:r>
-    </w:p>
-    <w:p>
-      <w:pPr>
-        <w:pStyle w:val="Ttulo2"/>
-      </w:pPr>
-      <w:bookmarkStart w:id="4" w:name="_Toc260771413"/>
-      <w:r>
-        <w:t>Visual studio 2008</w:t>
-      </w:r>
-      <w:bookmarkEnd w:id="4"/>
-    </w:p>
-    <w:p>
-      <w:pPr>
-        <w:pStyle w:val="Normal-CorpodeTexto"/>
-      </w:pPr>
-      <w:r>
-        <w:t>O Visual Studio é um ambiente integrado de desenvolvimento, que permite a criação de aplicativos para desktop (Windows) e web, tanto em código nativo (com linguagem C++) e para o .NET Framework.</w:t>
-      </w:r>
-      <w:r>
-        <w:t xml:space="preserve"> Novamente, a escolha foi realizada devido à experiência do autor, de mais de sete anos com o ambiente, tendo trabalhado com o mesmo </w:t>
-      </w:r>
-      <w:r>
-        <w:t>desde a versão 2002 (conhecido popularmente como</w:t>
-      </w:r>
-      <w:r>
-        <w:t xml:space="preserve"> </w:t>
-      </w:r>
-      <w:r>
-        <w:t>apenas como Visual Studio.NET).</w:t>
-      </w:r>
-    </w:p>
-    <w:p>
-      <w:pPr>
-        <w:pStyle w:val="Ttulo2"/>
-      </w:pPr>
-      <w:bookmarkStart w:id="5" w:name="_Toc260771414"/>
-      <w:r>
-        <w:lastRenderedPageBreak/>
-        <w:t>DirectX</w:t>
-      </w:r>
-      <w:bookmarkEnd w:id="5"/>
-    </w:p>
-    <w:p>
-      <w:pPr>
-        <w:ind w:firstLine="709"/>
-      </w:pPr>
-      <w:r>
-        <w:t>O DirectX é uma coleção de API</w:t>
+        <w:t>chamada de raiz, a do meio é chamada de terça e a mais alta é chamada de quinta”</w:t>
       </w:r>
       <w:r>
         <w:rPr>
           <w:rStyle w:val="Refdenotaderodap"/>
         </w:rPr>
         <w:footnoteReference w:id="2"/>
+      </w:r>
+      <w:r>
+        <w:t>. A tétrade é formada pela adição da sétima à tríade.</w:t>
+      </w:r>
+    </w:p>
+    <w:p>
+      <w:pPr>
+        <w:pStyle w:val="Rodap"/>
+        <w:tabs>
+          <w:tab w:val="clear" w:pos="4252"/>
+          <w:tab w:val="clear" w:pos="8504"/>
+        </w:tabs>
+        <w:spacing w:line="360" w:lineRule="auto"/>
+        <w:ind w:firstLine="708"/>
+      </w:pPr>
+      <w:r>
+        <w:t>Para Adolfo (1989, p. 32), uma música é formada por quatro elementos básicos, sendo eles:</w:t>
+      </w:r>
+    </w:p>
+    <w:p>
+      <w:pPr>
+        <w:pStyle w:val="Rodap"/>
+        <w:numPr>
+          <w:ilvl w:val="0"/>
+          <w:numId w:val="7"/>
+        </w:numPr>
+        <w:tabs>
+          <w:tab w:val="clear" w:pos="4252"/>
+          <w:tab w:val="clear" w:pos="8504"/>
+        </w:tabs>
+        <w:spacing w:line="360" w:lineRule="auto"/>
+      </w:pPr>
+      <w:r>
+        <w:t>Melodia – representada pela linha melódica principal, normalmente preenchida pela voz, e onde se encaixa a letra da música;</w:t>
+      </w:r>
+    </w:p>
+    <w:p>
+      <w:pPr>
+        <w:pStyle w:val="Rodap"/>
+        <w:numPr>
+          <w:ilvl w:val="0"/>
+          <w:numId w:val="7"/>
+        </w:numPr>
+        <w:tabs>
+          <w:tab w:val="clear" w:pos="4252"/>
+          <w:tab w:val="clear" w:pos="8504"/>
+        </w:tabs>
+        <w:spacing w:line="360" w:lineRule="auto"/>
+      </w:pPr>
+      <w:r>
+        <w:t>Harmonia – representada pelo conjunto de acordes;</w:t>
+      </w:r>
+    </w:p>
+    <w:p>
+      <w:pPr>
+        <w:pStyle w:val="Rodap"/>
+        <w:numPr>
+          <w:ilvl w:val="0"/>
+          <w:numId w:val="7"/>
+        </w:numPr>
+        <w:tabs>
+          <w:tab w:val="clear" w:pos="4252"/>
+          <w:tab w:val="clear" w:pos="8504"/>
+        </w:tabs>
+        <w:spacing w:line="360" w:lineRule="auto"/>
+      </w:pPr>
+      <w:r>
+        <w:t>Pulsação – representada pelo ritmo do acompanhamento;</w:t>
+      </w:r>
+    </w:p>
+    <w:p>
+      <w:pPr>
+        <w:pStyle w:val="Rodap"/>
+        <w:numPr>
+          <w:ilvl w:val="0"/>
+          <w:numId w:val="7"/>
+        </w:numPr>
+        <w:tabs>
+          <w:tab w:val="clear" w:pos="4252"/>
+          <w:tab w:val="clear" w:pos="8504"/>
+        </w:tabs>
+        <w:spacing w:line="360" w:lineRule="auto"/>
+      </w:pPr>
+      <w:r>
+        <w:t>Baixo – representada pela nota fundamental (ou raiz) do acorde.</w:t>
+      </w:r>
+    </w:p>
+    <w:p>
+      <w:pPr>
+        <w:pStyle w:val="Rodap"/>
+        <w:tabs>
+          <w:tab w:val="clear" w:pos="4252"/>
+          <w:tab w:val="clear" w:pos="8504"/>
+        </w:tabs>
+        <w:spacing w:line="360" w:lineRule="auto"/>
+      </w:pPr>
+    </w:p>
+    <w:p>
+      <w:pPr>
+        <w:pStyle w:val="Rodap"/>
+        <w:tabs>
+          <w:tab w:val="clear" w:pos="4252"/>
+          <w:tab w:val="clear" w:pos="8504"/>
+        </w:tabs>
+        <w:spacing w:line="360" w:lineRule="auto"/>
+        <w:ind w:firstLine="708"/>
+      </w:pPr>
+      <w:r>
+        <w:t>Em um sistema para detecção automática de acordes, as partes mais importantes da música a se levar em consideração são a harmonia, pois é onde estão descritos os mesmos; e a pulsação, que permitirá extrair onde, em uma música, são realizadas as mudanças de acorde, permitindo assim gerar uma representação da mesma.</w:t>
+      </w:r>
+    </w:p>
+    <w:p>
+      <w:pPr>
+        <w:pStyle w:val="Normal-CorpodeTexto"/>
+      </w:pPr>
+    </w:p>
+    <w:p>
+      <w:pPr>
+        <w:pStyle w:val="Ttulo1"/>
+      </w:pPr>
+      <w:bookmarkStart w:id="2" w:name="_Toc260771411"/>
+      <w:r>
+        <w:lastRenderedPageBreak/>
+        <w:t>Ferramentas</w:t>
+      </w:r>
+      <w:bookmarkEnd w:id="2"/>
+    </w:p>
+    <w:p>
+      <w:pPr>
+        <w:pStyle w:val="Normal-CorpodeTexto"/>
+      </w:pPr>
+      <w:r>
+        <w:t>Este capítulo apresenta as ferramentas que serão utilizadas na implementação do sistema proposto neste trabalho científico.</w:t>
+      </w:r>
+    </w:p>
+    <w:p>
+      <w:pPr>
+        <w:pStyle w:val="Ttulo2"/>
+      </w:pPr>
+      <w:bookmarkStart w:id="3" w:name="_Toc260771412"/>
+      <w:r>
+        <w:t>.NET Framework</w:t>
+      </w:r>
+      <w:bookmarkEnd w:id="3"/>
+    </w:p>
+    <w:p>
+      <w:pPr>
+        <w:pStyle w:val="Normal-CorpodeTexto"/>
+      </w:pPr>
+      <w:r>
+        <w:t xml:space="preserve">O .NET Framework é uma plataforma para desenvolvimento de aplicativos, que provê uma grande biblioteca para construção rápida de aplicativos (RAD), abstraindo diversos aspectos do sistema operacional, e uma máquina virtual para execução gerenciada dos mesmos. </w:t>
+      </w:r>
+      <w:r>
+        <w:t>Atualmente está na versão 4.0 (lançada em Abril de 2010), mas para este trabalho foi escolhida a versão 3.5 pois era a mais recente quando o mesmo foi iniciado (em Dezembro de 2009).</w:t>
+      </w:r>
+    </w:p>
+    <w:p>
+      <w:pPr>
+        <w:pStyle w:val="Normal-CorpodeTexto"/>
+      </w:pPr>
+      <w:r>
+        <w:t>O .NET p</w:t>
+      </w:r>
+      <w:r>
+        <w:t xml:space="preserve">ermite </w:t>
+      </w:r>
+      <w:r>
+        <w:t>o desenvolvimento em qualquer linguagem</w:t>
+      </w:r>
+      <w:r>
+        <w:t xml:space="preserve"> que possuam um compilado</w:t>
+      </w:r>
+      <w:r>
+        <w:t xml:space="preserve">r específico para a plataforma. </w:t>
+      </w:r>
+      <w:r>
+        <w:t xml:space="preserve">Para este trabalho foi escolhida a linguagem C#, que </w:t>
+      </w:r>
+      <w:r>
+        <w:t>além de ser a mais utilizada na plataforma, é aquela</w:t>
+      </w:r>
+      <w:r>
+        <w:t xml:space="preserve"> em que o autor possui mais de sete</w:t>
+      </w:r>
+      <w:r>
+        <w:t xml:space="preserve"> anos de experiência.</w:t>
+      </w:r>
+    </w:p>
+    <w:p>
+      <w:pPr>
+        <w:pStyle w:val="Ttulo2"/>
+      </w:pPr>
+      <w:bookmarkStart w:id="4" w:name="_Toc260771413"/>
+      <w:r>
+        <w:t>Visual studio 2008</w:t>
+      </w:r>
+      <w:bookmarkEnd w:id="4"/>
+    </w:p>
+    <w:p>
+      <w:pPr>
+        <w:pStyle w:val="Normal-CorpodeTexto"/>
+      </w:pPr>
+      <w:r>
+        <w:t>O Visual Studio é um ambiente integrado de desenvolvimento, que permite a criação de aplicativos para desktop (Windows) e web, tanto em código nativo (com linguagem C++) e para o .NET Framework.</w:t>
+      </w:r>
+      <w:r>
+        <w:t xml:space="preserve"> Novamente, a escolha foi realizada devido à experiência do autor, de mais de sete anos com o ambiente, tendo trabalhado com o mesmo </w:t>
+      </w:r>
+      <w:r>
+        <w:t>desde a versão 2002 (conhecido popularmente como</w:t>
+      </w:r>
+      <w:r>
+        <w:t xml:space="preserve"> </w:t>
+      </w:r>
+      <w:r>
+        <w:t>apenas como Visual Studio.NET).</w:t>
+      </w:r>
+    </w:p>
+    <w:p>
+      <w:pPr>
+        <w:pStyle w:val="Ttulo2"/>
+      </w:pPr>
+      <w:bookmarkStart w:id="5" w:name="_Toc260771414"/>
+      <w:r>
+        <w:lastRenderedPageBreak/>
+        <w:t>DirectX</w:t>
+      </w:r>
+      <w:bookmarkEnd w:id="5"/>
+    </w:p>
+    <w:p>
+      <w:pPr>
+        <w:ind w:firstLine="709"/>
+      </w:pPr>
+      <w:r>
+        <w:t>O DirectX é uma coleção de API</w:t>
+      </w:r>
+      <w:r>
+        <w:rPr>
+          <w:rStyle w:val="Refdenotaderodap"/>
+        </w:rPr>
+        <w:footnoteReference w:id="3"/>
       </w:r>
       <w:r>
         <w:t xml:space="preserve">s para tratar de tarefas relacionadas à multimídia no sistema operacional Windows, provendo uma abstração do hardware para chamadas de software, utilizado inicialmente para o desenvolvimento de jogos. Neste trabalho, foi utilizada para ter acesso a recursos </w:t>
@@ -7518,7 +7760,7 @@
         <w:rPr>
           <w:rStyle w:val="Refdenotaderodap"/>
         </w:rPr>
-        <w:footnoteReference w:id="3"/>
+        <w:footnoteReference w:id="4"/>
       </w:r>
       <w:r>
         <w:t>.</w:t>
@@ -9097,7 +9339,7 @@
           <w:rStyle w:val="Refdenotaderodap"/>
           <w:i/>
         </w:rPr>
-        <w:footnoteReference w:id="4"/>
+        <w:footnoteReference w:id="5"/>
       </w:r>
       <w:r>
         <w:t xml:space="preserve"> secundária, onde ocorre a leitura do buffer de som.</w:t>
@@ -14297,7 +14539,7 @@
         <w:rPr>
           <w:rStyle w:val="Refdenotaderodap"/>
         </w:rPr>
-        <w:footnoteReference w:id="5"/>
+        <w:footnoteReference w:id="6"/>
       </w:r>
       <w:r>
         <w:t>.</w:t>
@@ -20356,10 +20598,10 @@
         <w:footnoteRef/>
       </w:r>
       <w:r>
-        <w:t xml:space="preserve"> Do inglês Application Programming Interface, ou Interface de</w:t>
-      </w:r>
-      <w:r>
-        <w:t xml:space="preserve"> Programação de Aplicativo, é o conjunto de métodos e regras que um software fornece para que outros softwares possam fazer uso de suas funcionalidades.</w:t>
+        <w:t xml:space="preserve"> </w:t>
+      </w:r>
+      <w:r>
+        <w:t>Tradução livre do autor</w:t>
       </w:r>
     </w:p>
   </w:footnote>
@@ -20375,13 +20617,10 @@
         <w:footnoteRef/>
       </w:r>
       <w:r>
-        <w:t xml:space="preserve"> </w:t>
-      </w:r>
-      <w:r>
-        <w:t xml:space="preserve">Em .NET Framework, Namespace é </w:t>
-      </w:r>
-      <w:r>
-        <w:t>uma representação de pacote que pode conter outros namespaces, classes e estruturas.</w:t>
+        <w:t xml:space="preserve"> Do inglês Application Programming Interface, ou Interface de</w:t>
+      </w:r>
+      <w:r>
+        <w:t xml:space="preserve"> Programação de Aplicativo, é o conjunto de métodos e regras que um software fornece para que outros softwares possam fazer uso de suas funcionalidades.</w:t>
       </w:r>
     </w:p>
   </w:footnote>
@@ -20400,6 +20639,28 @@
         <w:t xml:space="preserve"> </w:t>
       </w:r>
       <w:r>
+        <w:t xml:space="preserve">Em .NET Framework, Namespace é </w:t>
+      </w:r>
+      <w:r>
+        <w:t>uma representação de pacote que pode conter outros namespaces, classes e estruturas.</w:t>
+      </w:r>
+    </w:p>
+  </w:footnote>
+  <w:footnote w:id="5">
+    <w:p>
+      <w:pPr>
+        <w:pStyle w:val="Textodenotaderodap"/>
+      </w:pPr>
+      <w:r>
+        <w:rPr>
+          <w:rStyle w:val="Refdenotaderodap"/>
+        </w:rPr>
+        <w:footnoteRef/>
+      </w:r>
+      <w:r>
+        <w:t xml:space="preserve"> </w:t>
+      </w:r>
+      <w:r>
         <w:t xml:space="preserve">Conhecida também como </w:t>
       </w:r>
       <w:r>
@@ -20419,7 +20680,7 @@
       </w:r>
     </w:p>
   </w:footnote>
-  <w:footnote w:id="5">
+  <w:footnote w:id="6">
     <w:p>
       <w:pPr>
         <w:pStyle w:val="Textodenotaderodap"/>
@@ -20465,7 +20726,7 @@
             <w:rPr>
               <w:noProof/>
             </w:rPr>
-            <w:t>36</w:t>
+            <w:t>1</w:t>
           </w:r>
         </w:fldSimple>
       </w:p>
@@ -20629,6 +20890,119 @@
     </w:lvl>
   </w:abstractNum>
   <w:abstractNum w:abstractNumId="1">
+    <w:nsid w:val="0D3D0F1B"/>
+    <w:multiLevelType w:val="hybridMultilevel"/>
+    <w:tmpl w:val="67CA33CE"/>
+    <w:lvl w:ilvl="0" w:tplc="04160001">
+      <w:start w:val="1"/>
+      <w:numFmt w:val="bullet"/>
+      <w:lvlText w:val=""/>
+      <w:lvlJc w:val="left"/>
+      <w:pPr>
+        <w:ind w:left="720" w:hanging="360"/>
+      </w:pPr>
+      <w:rPr>
+        <w:rFonts w:ascii="Symbol" w:hAnsi="Symbol" w:hint="default"/>
+      </w:rPr>
+    </w:lvl>
+    <w:lvl w:ilvl="1" w:tplc="04160003" w:tentative="1">
+      <w:start w:val="1"/>
+      <w:numFmt w:val="bullet"/>
+      <w:lvlText w:val="o"/>
+      <w:lvlJc w:val="left"/>
+      <w:pPr>
+        <w:ind w:left="1440" w:hanging="360"/>
+      </w:pPr>
+      <w:rPr>
+        <w:rFonts w:ascii="Courier New" w:hAnsi="Courier New" w:cs="Courier New" w:hint="default"/>
+      </w:rPr>
+    </w:lvl>
+    <w:lvl w:ilvl="2" w:tplc="04160005" w:tentative="1">
+      <w:start w:val="1"/>
+      <w:numFmt w:val="bullet"/>
+      <w:lvlText w:val=""/>
+      <w:lvlJc w:val="left"/>
+      <w:pPr>
+        <w:ind w:left="2160" w:hanging="360"/>
+      </w:pPr>
+      <w:rPr>
+        <w:rFonts w:ascii="Wingdings" w:hAnsi="Wingdings" w:hint="default"/>
+      </w:rPr>
+    </w:lvl>
+    <w:lvl w:ilvl="3" w:tplc="04160001" w:tentative="1">
+      <w:start w:val="1"/>
+      <w:numFmt w:val="bullet"/>
+      <w:lvlText w:val=""/>
+      <w:lvlJc w:val="left"/>
+      <w:pPr>
+        <w:ind w:left="2880" w:hanging="360"/>
+      </w:pPr>
+      <w:rPr>
+        <w:rFonts w:ascii="Symbol" w:hAnsi="Symbol" w:hint="default"/>
+      </w:rPr>
+    </w:lvl>
+    <w:lvl w:ilvl="4" w:tplc="04160003" w:tentative="1">
+      <w:start w:val="1"/>
+      <w:numFmt w:val="bullet"/>
+      <w:lvlText w:val="o"/>
+      <w:lvlJc w:val="left"/>
+      <w:pPr>
+        <w:ind w:left="3600" w:hanging="360"/>
+      </w:pPr>
+      <w:rPr>
+        <w:rFonts w:ascii="Courier New" w:hAnsi="Courier New" w:cs="Courier New" w:hint="default"/>
+      </w:rPr>
+    </w:lvl>
+    <w:lvl w:ilvl="5" w:tplc="04160005" w:tentative="1">
+      <w:start w:val="1"/>
+      <w:numFmt w:val="bullet"/>
+      <w:lvlText w:val=""/>
+      <w:lvlJc w:val="left"/>
+      <w:pPr>
+        <w:ind w:left="4320" w:hanging="360"/>
+      </w:pPr>
+      <w:rPr>
+        <w:rFonts w:ascii="Wingdings" w:hAnsi="Wingdings" w:hint="default"/>
+      </w:rPr>
+    </w:lvl>
+    <w:lvl w:ilvl="6" w:tplc="04160001" w:tentative="1">
+      <w:start w:val="1"/>
+      <w:numFmt w:val="bullet"/>
+      <w:lvlText w:val=""/>
+      <w:lvlJc w:val="left"/>
+      <w:pPr>
+        <w:ind w:left="5040" w:hanging="360"/>
+      </w:pPr>
+      <w:rPr>
+        <w:rFonts w:ascii="Symbol" w:hAnsi="Symbol" w:hint="default"/>
+      </w:rPr>
+    </w:lvl>
+    <w:lvl w:ilvl="7" w:tplc="04160003" w:tentative="1">
+      <w:start w:val="1"/>
+      <w:numFmt w:val="bullet"/>
+      <w:lvlText w:val="o"/>
+      <w:lvlJc w:val="left"/>
+      <w:pPr>
+        <w:ind w:left="5760" w:hanging="360"/>
+      </w:pPr>
+      <w:rPr>
+        <w:rFonts w:ascii="Courier New" w:hAnsi="Courier New" w:cs="Courier New" w:hint="default"/>
+      </w:rPr>
+    </w:lvl>
+    <w:lvl w:ilvl="8" w:tplc="04160005" w:tentative="1">
+      <w:start w:val="1"/>
+      <w:numFmt w:val="bullet"/>
+      <w:lvlText w:val=""/>
+      <w:lvlJc w:val="left"/>
+      <w:pPr>
+        <w:ind w:left="6480" w:hanging="360"/>
+      </w:pPr>
+      <w:rPr>
+        <w:rFonts w:ascii="Wingdings" w:hAnsi="Wingdings" w:hint="default"/>
+      </w:rPr>
+    </w:lvl>
+  </w:abstractNum>
+  <w:abstractNum w:abstractNumId="2">
     <w:nsid w:val="14E07FF0"/>
     <w:multiLevelType w:val="hybridMultilevel"/>
     <w:tmpl w:val="315C0ADC"/>
@@ -20717,7 +21091,7 @@
       </w:pPr>
     </w:lvl>
   </w:abstractNum>
-  <w:abstractNum w:abstractNumId="2">
+  <w:abstractNum w:abstractNumId="3">
     <w:nsid w:val="156D3B0E"/>
     <w:multiLevelType w:val="hybridMultilevel"/>
     <w:tmpl w:val="70EA2564"/>
@@ -20830,7 +21204,7 @@
       </w:rPr>
     </w:lvl>
   </w:abstractNum>
-  <w:abstractNum w:abstractNumId="3">
+  <w:abstractNum w:abstractNumId="4">
     <w:nsid w:val="2AB1102A"/>
     <w:multiLevelType w:val="hybridMultilevel"/>
     <w:tmpl w:val="252A1EC0"/>
@@ -20919,7 +21293,7 @@
       </w:pPr>
     </w:lvl>
   </w:abstractNum>
-  <w:abstractNum w:abstractNumId="4">
+  <w:abstractNum w:abstractNumId="5">
     <w:nsid w:val="376605C0"/>
     <w:multiLevelType w:val="multilevel"/>
     <w:tmpl w:val="76700434"/>
@@ -21065,7 +21439,7 @@
       </w:pPr>
     </w:lvl>
   </w:abstractNum>
-  <w:abstractNum w:abstractNumId="5">
+  <w:abstractNum w:abstractNumId="6">
     <w:nsid w:val="57EE10E0"/>
     <w:multiLevelType w:val="hybridMultilevel"/>
     <w:tmpl w:val="04D83CB2"/>
@@ -21155,22 +21529,25 @@
     </w:lvl>
   </w:abstractNum>
   <w:num w:numId="1">
-    <w:abstractNumId w:val="1"/>
+    <w:abstractNumId w:val="2"/>
   </w:num>
   <w:num w:numId="2">
-    <w:abstractNumId w:val="3"/>
+    <w:abstractNumId w:val="4"/>
   </w:num>
   <w:num w:numId="3">
-    <w:abstractNumId w:val="4"/>
+    <w:abstractNumId w:val="5"/>
   </w:num>
   <w:num w:numId="4">
-    <w:abstractNumId w:val="5"/>
+    <w:abstractNumId w:val="6"/>
   </w:num>
   <w:num w:numId="5">
     <w:abstractNumId w:val="0"/>
   </w:num>
   <w:num w:numId="6">
-    <w:abstractNumId w:val="2"/>
+    <w:abstractNumId w:val="3"/>
+  </w:num>
+  <w:num w:numId="7">
+    <w:abstractNumId w:val="1"/>
   </w:num>
 </w:numbering>
 </file>
@@ -21206,6 +21583,7 @@
     <w:lsdException w:name="toc 7" w:uiPriority="39"/>
     <w:lsdException w:name="toc 8" w:uiPriority="39"/>
     <w:lsdException w:name="toc 9" w:uiPriority="39"/>
+    <w:lsdException w:name="footer" w:uiPriority="0"/>
     <w:lsdException w:name="caption" w:uiPriority="35" w:qFormat="1"/>
     <w:lsdException w:name="Title" w:semiHidden="0" w:uiPriority="10" w:unhideWhenUsed="0" w:qFormat="1"/>
     <w:lsdException w:name="Default Paragraph Font" w:uiPriority="1"/>
@@ -21664,7 +22042,6 @@
     <w:name w:val="footer"/>
     <w:basedOn w:val="Normal"/>
     <w:link w:val="RodapChar"/>
-    <w:uiPriority w:val="99"/>
     <w:semiHidden/>
     <w:unhideWhenUsed/>
     <w:rsid w:val="00753546"/>
@@ -22252,11 +22629,11 @@
 </file>
 
 <file path=customXml/item1.xml><?xml version="1.0" encoding="utf-8"?>
-<b:Sources xmlns:b="http://schemas.openxmlformats.org/officeDocument/2006/bibliography" xmlns="http://schemas.openxmlformats.org/officeDocument/2006/bibliography" SelectedStyle="" StyleName=""/>
+<b:Sources xmlns:b="http://schemas.openxmlformats.org/officeDocument/2006/bibliography" xmlns="http://schemas.openxmlformats.org/officeDocument/2006/bibliography" SelectedStyle="\ABNT_Author.XSL" StyleName="ABNT NBR 6023:2002*"/>
 </file>
 
 <file path=customXml/itemProps1.xml><?xml version="1.0" encoding="utf-8"?>
-<ds:datastoreItem xmlns:ds="http://schemas.openxmlformats.org/officeDocument/2006/customXml" ds:itemID="{96FE2993-4E74-4093-BBE1-E3F8B87070F1}">
+<ds:datastoreItem xmlns:ds="http://schemas.openxmlformats.org/officeDocument/2006/customXml" ds:itemID="{D4240830-CC11-4805-8FC5-663B27BB5BF2}">
   <ds:schemaRefs>
     <ds:schemaRef ds:uri="http://schemas.openxmlformats.org/officeDocument/2006/bibliography"/>
   </ds:schemaRefs>

</xml_diff>

<commit_message>
Added more info to Som
</commit_message>
<xml_diff>
--- a/Songer/Documentos/Monografia.docx
+++ b/Songer/Documentos/Monografia.docx
@@ -6135,8 +6135,206 @@
       </w:hyperlink>
     </w:p>
     <w:p>
-      <w:r>
+      <w:pPr>
+        <w:pStyle w:val="Cabealho"/>
+      </w:pPr>
+      <w:r>
+        <w:lastRenderedPageBreak/>
         <w:fldChar w:fldCharType="end"/>
+      </w:r>
+      <w:r>
+        <w:t>Lista de Abreviaturas e Siglas</w:t>
+      </w:r>
+    </w:p>
+    <w:p>
+      <w:pPr>
+        <w:pStyle w:val="Normal-CorpodeTexto"/>
+      </w:pPr>
+    </w:p>
+    <w:tbl>
+      <w:tblPr>
+        <w:tblStyle w:val="Tabelacomgrade"/>
+        <w:tblW w:w="0" w:type="auto"/>
+        <w:tblBorders>
+          <w:top w:val="none" w:sz="0" w:space="0" w:color="auto"/>
+          <w:left w:val="none" w:sz="0" w:space="0" w:color="auto"/>
+          <w:bottom w:val="none" w:sz="0" w:space="0" w:color="auto"/>
+          <w:right w:val="none" w:sz="0" w:space="0" w:color="auto"/>
+          <w:insideH w:val="none" w:sz="0" w:space="0" w:color="auto"/>
+          <w:insideV w:val="none" w:sz="0" w:space="0" w:color="auto"/>
+        </w:tblBorders>
+        <w:tblLook w:val="04A0"/>
+      </w:tblPr>
+      <w:tblGrid>
+        <w:gridCol w:w="1101"/>
+        <w:gridCol w:w="8110"/>
+      </w:tblGrid>
+      <w:tr>
+        <w:tc>
+          <w:tcPr>
+            <w:tcW w:w="1101" w:type="dxa"/>
+          </w:tcPr>
+          <w:p>
+            <w:r>
+              <w:t>API</w:t>
+            </w:r>
+          </w:p>
+        </w:tc>
+        <w:tc>
+          <w:tcPr>
+            <w:tcW w:w="8110" w:type="dxa"/>
+          </w:tcPr>
+          <w:p>
+            <w:r>
+              <w:t>Application Programming Interface</w:t>
+            </w:r>
+          </w:p>
+        </w:tc>
+      </w:tr>
+      <w:tr>
+        <w:tc>
+          <w:tcPr>
+            <w:tcW w:w="1101" w:type="dxa"/>
+          </w:tcPr>
+          <w:p>
+            <w:r>
+              <w:t>BPM</w:t>
+            </w:r>
+          </w:p>
+        </w:tc>
+        <w:tc>
+          <w:tcPr>
+            <w:tcW w:w="8110" w:type="dxa"/>
+          </w:tcPr>
+          <w:p>
+            <w:r>
+              <w:t>Batidas por minuto</w:t>
+            </w:r>
+          </w:p>
+        </w:tc>
+      </w:tr>
+      <w:tr>
+        <w:tc>
+          <w:tcPr>
+            <w:tcW w:w="1101" w:type="dxa"/>
+          </w:tcPr>
+          <w:p>
+            <w:r>
+              <w:t>DLL</w:t>
+            </w:r>
+          </w:p>
+        </w:tc>
+        <w:tc>
+          <w:tcPr>
+            <w:tcW w:w="8110" w:type="dxa"/>
+          </w:tcPr>
+          <w:p>
+            <w:r>
+              <w:t>Dynamic-Link</w:t>
+            </w:r>
+            <w:r>
+              <w:t xml:space="preserve"> Libraries</w:t>
+            </w:r>
+          </w:p>
+        </w:tc>
+      </w:tr>
+      <w:tr>
+        <w:tc>
+          <w:tcPr>
+            <w:tcW w:w="1101" w:type="dxa"/>
+          </w:tcPr>
+          <w:p>
+            <w:r>
+              <w:t>FFT</w:t>
+            </w:r>
+          </w:p>
+        </w:tc>
+        <w:tc>
+          <w:tcPr>
+            <w:tcW w:w="8110" w:type="dxa"/>
+          </w:tcPr>
+          <w:p/>
+        </w:tc>
+      </w:tr>
+      <w:tr>
+        <w:tc>
+          <w:tcPr>
+            <w:tcW w:w="1101" w:type="dxa"/>
+          </w:tcPr>
+          <w:p>
+            <w:r>
+              <w:t>PCM</w:t>
+            </w:r>
+          </w:p>
+        </w:tc>
+        <w:tc>
+          <w:tcPr>
+            <w:tcW w:w="8110" w:type="dxa"/>
+          </w:tcPr>
+          <w:p/>
+        </w:tc>
+      </w:tr>
+      <w:tr>
+        <w:tc>
+          <w:tcPr>
+            <w:tcW w:w="1101" w:type="dxa"/>
+          </w:tcPr>
+          <w:p>
+            <w:r>
+              <w:t>RAD</w:t>
+            </w:r>
+          </w:p>
+        </w:tc>
+        <w:tc>
+          <w:tcPr>
+            <w:tcW w:w="8110" w:type="dxa"/>
+          </w:tcPr>
+          <w:p/>
+        </w:tc>
+      </w:tr>
+      <w:tr>
+        <w:tc>
+          <w:tcPr>
+            <w:tcW w:w="1101" w:type="dxa"/>
+          </w:tcPr>
+          <w:p>
+            <w:r>
+              <w:t>SVN</w:t>
+            </w:r>
+          </w:p>
+        </w:tc>
+        <w:tc>
+          <w:tcPr>
+            <w:tcW w:w="8110" w:type="dxa"/>
+          </w:tcPr>
+          <w:p/>
+        </w:tc>
+      </w:tr>
+      <w:tr>
+        <w:tc>
+          <w:tcPr>
+            <w:tcW w:w="1101" w:type="dxa"/>
+          </w:tcPr>
+          <w:p>
+            <w:r>
+              <w:t>UML</w:t>
+            </w:r>
+          </w:p>
+        </w:tc>
+        <w:tc>
+          <w:tcPr>
+            <w:tcW w:w="8110" w:type="dxa"/>
+          </w:tcPr>
+          <w:p/>
+        </w:tc>
+      </w:tr>
+    </w:tbl>
+    <w:p>
+      <w:pPr>
+        <w:pStyle w:val="Normal-CorpodeTexto"/>
+      </w:pPr>
+      <w:r>
+        <w:t xml:space="preserve"> </w:t>
       </w:r>
     </w:p>
     <w:p>
@@ -6203,8 +6401,176 @@
     <w:p>
       <w:pPr>
         <w:pStyle w:val="Normal-CorpodeTexto"/>
-        <w:ind w:firstLine="0"/>
-      </w:pPr>
+      </w:pPr>
+      <w:r>
+        <w:t>Segundo a definição do dicionário Ga</w:t>
+      </w:r>
+      <w:r>
+        <w:t>ma Kury</w:t>
+      </w:r>
+      <w:r>
+        <w:t xml:space="preserve"> </w:t>
+      </w:r>
+      <w:sdt>
+        <w:sdtPr>
+          <w:id w:val="15445688"/>
+          <w:citation/>
+        </w:sdtPr>
+        <w:sdtContent>
+          <w:r>
+            <w:fldChar w:fldCharType="begin"/>
+          </w:r>
+          <w:r>
+            <w:instrText xml:space="preserve"> CITATION KUR02 \l 1033 </w:instrText>
+          </w:r>
+          <w:r>
+            <w:fldChar w:fldCharType="separate"/>
+          </w:r>
+          <w:r>
+            <w:rPr>
+              <w:noProof/>
+            </w:rPr>
+            <w:t>(KURY, 2002)</w:t>
+          </w:r>
+          <w:r>
+            <w:fldChar w:fldCharType="end"/>
+          </w:r>
+        </w:sdtContent>
+      </w:sdt>
+      <w:r>
+        <w:t>, som é o "efeito produzido no sentido da audição pela vibração dos corpos sonoros</w:t>
+      </w:r>
+      <w:r>
+        <w:t>”</w:t>
+      </w:r>
+      <w:r>
+        <w:t xml:space="preserve">. </w:t>
+      </w:r>
+    </w:p>
+    <w:p>
+      <w:pPr>
+        <w:pStyle w:val="Normal-CorpodeTexto"/>
+      </w:pPr>
+      <w:r>
+        <w:t xml:space="preserve">Holst </w:t>
+      </w:r>
+      <w:sdt>
+        <w:sdtPr>
+          <w:id w:val="15445689"/>
+          <w:citation/>
+        </w:sdtPr>
+        <w:sdtContent>
+          <w:r>
+            <w:fldChar w:fldCharType="begin"/>
+          </w:r>
+          <w:r>
+            <w:instrText xml:space="preserve"> CITATION Hol98 \l 1033 </w:instrText>
+          </w:r>
+          <w:r>
+            <w:fldChar w:fldCharType="separate"/>
+          </w:r>
+          <w:r>
+            <w:rPr>
+              <w:noProof/>
+            </w:rPr>
+            <w:t>(HOLST, 1998)</w:t>
+          </w:r>
+          <w:r>
+            <w:fldChar w:fldCharType="end"/>
+          </w:r>
+        </w:sdtContent>
+      </w:sdt>
+      <w:r>
+        <w:t xml:space="preserve"> </w:t>
+      </w:r>
+      <w:r>
+        <w:t>faz uma definição de som de forma um pouco mais simples, mas de fácil acesso:</w:t>
+      </w:r>
+    </w:p>
+    <w:p>
+      <w:pPr>
+        <w:pStyle w:val="Citao"/>
+      </w:pPr>
+      <w:r>
+        <w:t>Som é tudo o que ouvimos: o tique-taque de um relógio, uma porta batendo, um cão latindo, um carro mudando de marcha na ladeira, o vento nas arvores, uma voz soando no quarto ao lado e outra voz cantando na casa do outro lado da rua.</w:t>
+      </w:r>
+    </w:p>
+    <w:p>
+      <w:pPr>
+        <w:pStyle w:val="Normal-CorpodeTexto"/>
+      </w:pPr>
+      <w:r>
+        <w:t>Fisicamente, a vibração de um corpo gera um</w:t>
+      </w:r>
+      <w:r>
+        <w:t>a</w:t>
+      </w:r>
+      <w:r>
+        <w:t xml:space="preserve"> onda que se propaga pelo meio (normalmente pelo ar). No ouvido interno dos mamíferos existem milhares de pequenas células ciliadas que vibram em decorrência desta onda. Cada célula ciliada vibra em uma freqüência diferente, o que permite aos mesmos escutar uma gama muito grande de freqüências (no caso dos seres humanos, essa gama de freqüências vai de 20</w:t>
+      </w:r>
+      <w:r>
+        <w:t xml:space="preserve"> </w:t>
+      </w:r>
+      <w:r>
+        <w:t>Hz</w:t>
+      </w:r>
+      <w:r>
+        <w:rPr>
+          <w:rStyle w:val="Refdenotaderodap"/>
+        </w:rPr>
+        <w:footnoteReference w:id="2"/>
+      </w:r>
+      <w:r>
+        <w:t xml:space="preserve"> a 20</w:t>
+      </w:r>
+      <w:r>
+        <w:t xml:space="preserve"> </w:t>
+      </w:r>
+      <w:r>
+        <w:t>kHz</w:t>
+      </w:r>
+      <w:r>
+        <w:t xml:space="preserve"> em média).</w:t>
+      </w:r>
+    </w:p>
+    <w:p>
+      <w:pPr>
+        <w:pStyle w:val="Normal-CorpodeTexto"/>
+      </w:pPr>
+      <w:r>
+        <w:lastRenderedPageBreak/>
+        <w:t>O som pode ser utilizado de diversas maneiras, por exemplo, comunicação e localização (</w:t>
+      </w:r>
+      <w:r>
+        <w:t xml:space="preserve">morcegos e golfinho </w:t>
+      </w:r>
+      <w:r>
+        <w:t>utilizam a eco</w:t>
+      </w:r>
+      <w:r>
+        <w:t>-</w:t>
+      </w:r>
+      <w:r>
+        <w:t>localização</w:t>
+      </w:r>
+      <w:r>
+        <w:t xml:space="preserve"> para caçar</w:t>
+      </w:r>
+      <w:r>
+        <w:t>), mas pode também ser combinado</w:t>
+      </w:r>
+      <w:r>
+        <w:t xml:space="preserve"> para criar</w:t>
+      </w:r>
+      <w:r>
+        <w:t xml:space="preserve"> a forma de arte conhecida como</w:t>
+      </w:r>
+      <w:r>
+        <w:t xml:space="preserve"> mú</w:t>
+      </w:r>
+      <w:r>
+        <w:t>sica.</w:t>
+      </w:r>
     </w:p>
     <w:p>
       <w:pPr>
@@ -6221,7 +6587,86 @@
         <w:pStyle w:val="Normal-CorpodeTexto"/>
       </w:pPr>
       <w:r>
-        <w:t>Segundo a definição do dicionário Gama Kury (2002, p. 728), música é a “arte de combinar sons para que produzam um efeito agradável”, sendo estes sons conhecidos como notas musicais.</w:t>
+        <w:t>M</w:t>
+      </w:r>
+      <w:r>
+        <w:t xml:space="preserve">úsica </w:t>
+      </w:r>
+      <w:r>
+        <w:t>pode ser definida como</w:t>
+      </w:r>
+      <w:r>
+        <w:t xml:space="preserve"> a “arte de combinar sons para que produzam um efeito agradável”</w:t>
+      </w:r>
+      <w:r>
+        <w:t xml:space="preserve"> </w:t>
+      </w:r>
+      <w:sdt>
+        <w:sdtPr>
+          <w:id w:val="8015314"/>
+          <w:citation/>
+        </w:sdtPr>
+        <w:sdtContent>
+          <w:r>
+            <w:fldChar w:fldCharType="begin"/>
+          </w:r>
+          <w:r>
+            <w:instrText xml:space="preserve"> CITATION KUR02 \l 1033 </w:instrText>
+          </w:r>
+          <w:r>
+            <w:fldChar w:fldCharType="separate"/>
+          </w:r>
+          <w:r>
+            <w:rPr>
+              <w:noProof/>
+            </w:rPr>
+            <w:t>(KURY, 2002)</w:t>
+          </w:r>
+          <w:r>
+            <w:fldChar w:fldCharType="end"/>
+          </w:r>
+        </w:sdtContent>
+      </w:sdt>
+      <w:r>
+        <w:t xml:space="preserve">. Aurélio </w:t>
+      </w:r>
+      <w:sdt>
+        <w:sdtPr>
+          <w:id w:val="12453564"/>
+          <w:citation/>
+        </w:sdtPr>
+        <w:sdtContent>
+          <w:r>
+            <w:fldChar w:fldCharType="begin"/>
+          </w:r>
+          <w:r>
+            <w:instrText xml:space="preserve"> CITATION Fer04 \l 1033 </w:instrText>
+          </w:r>
+          <w:r>
+            <w:fldChar w:fldCharType="separate"/>
+          </w:r>
+          <w:r>
+            <w:rPr>
+              <w:noProof/>
+            </w:rPr>
+            <w:t>(FERREIRA, 2004)</w:t>
+          </w:r>
+          <w:r>
+            <w:fldChar w:fldCharType="end"/>
+          </w:r>
+        </w:sdtContent>
+      </w:sdt>
+      <w:r>
+        <w:t xml:space="preserve"> vai um pouco mais ad</w:t>
+      </w:r>
+      <w:r>
+        <w:t>iante, dizendo que é a “a</w:t>
+      </w:r>
+      <w:r>
+        <w:t>rte e ciência de combinar os sons de modo agradável à audição“</w:t>
+      </w:r>
+      <w:r>
+        <w:t>. Apesar de parecidas, a segunda definição é mais completa ao afirmar que música é também ciência, pois há todo um conjunto de regras bem definidas que tornam as músicas agradáveis a nossos ouvidos.</w:t>
       </w:r>
     </w:p>
     <w:p>
@@ -6229,7 +6674,13 @@
         <w:pStyle w:val="Normal-CorpodeTexto"/>
       </w:pPr>
       <w:r>
-        <w:t>Uma nota musical é o menor elemento de som perceptível pelo ouvido humano, caracterizado pela sua freqüência fundamental (medida em Hertz). No caso de um violão, essa é a medida do número de vezes que a corda irá vibrar a cada segundo quando uma nota qualquer for tocada.</w:t>
+        <w:t xml:space="preserve">Uma nota musical é o menor elemento de som perceptível pelo ouvido humano, caracterizado </w:t>
+      </w:r>
+      <w:r>
+        <w:t>pela sua freqüência fundamental.</w:t>
+      </w:r>
+      <w:r>
+        <w:t xml:space="preserve"> No caso de um violão, essa é a medida do número de vezes que a corda irá vibrar a cada segundo quando uma nota qualquer for tocada.</w:t>
       </w:r>
     </w:p>
     <w:p>
@@ -6253,7 +6704,6 @@
         <w:pStyle w:val="Normal-CorpodeTexto"/>
       </w:pPr>
       <w:r>
-        <w:lastRenderedPageBreak/>
         <w:t>De acordo com Straus (2008, p. 291), uma tríade em notação musical pode ser “escrita em três linhas ou espaços consecutivos [...] a nota mais baixa é chamada de raiz, a do meio é chamada de terça e a mais alta é chamada de quinta”</w:t>
       </w:r>
       <w:r>
@@ -6261,7 +6711,7 @@
           <w:rStyle w:val="Refdenotaderodap"/>
           <w:vertAlign w:val="baseline"/>
         </w:rPr>
-        <w:footnoteReference w:id="2"/>
+        <w:footnoteReference w:id="3"/>
       </w:r>
       <w:r>
         <w:t>. A tétrade é formada pela adição da sétima à tríade.</w:t>
@@ -6280,6 +6730,7 @@
         <w:pStyle w:val="Normal-CorpodeTexto"/>
       </w:pPr>
       <w:r>
+        <w:lastRenderedPageBreak/>
         <w:t>Melodia – representada pela linha melódica principal, normalmente preenchida pela voz, e onde se encaixa a letra da música;</w:t>
       </w:r>
     </w:p>
@@ -6306,11 +6757,6 @@
       <w:r>
         <w:t>Baixo – representada pela nota fundamental (ou raiz) do acorde.</w:t>
       </w:r>
-    </w:p>
-    <w:p>
-      <w:pPr>
-        <w:pStyle w:val="Normal-CorpodeTexto"/>
-      </w:pPr>
     </w:p>
     <w:p>
       <w:pPr>
@@ -6396,7 +6842,16 @@
         </w:sdtContent>
       </w:sdt>
       <w:r>
-        <w:t xml:space="preserve"> é uma plataforma para desenvolvimento de aplicativos, que provê uma grande biblioteca para construção rápida de aplicativos (RAD), abstraindo diversos aspectos do sistema operacional, e uma máquina virtual para execução gerenciada dos mesmos. </w:t>
+        <w:t xml:space="preserve"> é uma plataforma para desenvolvimento de aplicativos, que provê uma grande biblioteca para construção rápida de aplicativos (RAD</w:t>
+      </w:r>
+      <w:r>
+        <w:rPr>
+          <w:rStyle w:val="Refdenotaderodap"/>
+        </w:rPr>
+        <w:footnoteReference w:id="4"/>
+      </w:r>
+      <w:r>
+        <w:t xml:space="preserve">), abstraindo diversos aspectos do sistema operacional, e uma máquina virtual para execução gerenciada dos mesmos. </w:t>
       </w:r>
       <w:r>
         <w:t>Atualmente está na versão 4.0 (lançada em Abril de 2010), mas para este trabalho foi escolhida a versão 3.5 pois era a mais recente quando o mesmo foi iniciado (em Dezembro de 2009).</w:t>
@@ -6550,7 +7005,7 @@
         <w:rPr>
           <w:rStyle w:val="Refdenotaderodap"/>
         </w:rPr>
-        <w:footnoteReference w:id="3"/>
+        <w:footnoteReference w:id="5"/>
       </w:r>
       <w:r>
         <w:t xml:space="preserve">s para tratar de tarefas relacionadas à multimídia no sistema operacional Windows, provendo uma abstração do hardware para chamadas de software, utilizado inicialmente para o desenvolvimento de jogos. Neste trabalho, foi utilizada para ter acesso a recursos </w:t>
@@ -6794,7 +7249,7 @@
             <w:fldChar w:fldCharType="begin"/>
           </w:r>
           <w:r>
-            <w:instrText xml:space="preserve"> CITATION Ver10 \l 1033 </w:instrText>
+            <w:instrText xml:space="preserve"> CITATION Ver10 \l 1033  </w:instrText>
           </w:r>
           <w:r>
             <w:fldChar w:fldCharType="separate"/>
@@ -6814,7 +7269,16 @@
         <w:t>,</w:t>
       </w:r>
       <w:r>
-        <w:t xml:space="preserve"> é um banco de dado orientado a objetos, de código aberto, e totalmente desenvolvido em C#. Ele pode ser integrado ao sistema, eliminando assim a necessidade de um gerenciador de banco de dados executando em paralelo, e facilitando a distribuição do mesmo. No versão final, é apenas uma DLL que é distribuída junta ao aplicativo, não sendo necessária a instalação de um aplicativo adicional.</w:t>
+        <w:t xml:space="preserve"> é um banco de dado orientado a objetos, de código aberto, e totalmente desenvolvido em C#. Ele pode ser integrado ao sistema, eliminando assim a necessidade de um gerenciador de banco de dados executando em paralelo, e facilitando a distribuição do mesmo. No versão final, é apenas uma DLL</w:t>
+      </w:r>
+      <w:r>
+        <w:rPr>
+          <w:rStyle w:val="Refdenotaderodap"/>
+        </w:rPr>
+        <w:footnoteReference w:id="6"/>
+      </w:r>
+      <w:r>
+        <w:t xml:space="preserve"> que é distribuída junta ao aplicativo, não sendo necessária a instalação de um aplicativo adicional.</w:t>
       </w:r>
     </w:p>
     <w:p>
@@ -6982,6 +7446,21 @@
         <w:t>A UML</w:t>
       </w:r>
       <w:r>
+        <w:rPr>
+          <w:rStyle w:val="Refdenotaderodap"/>
+        </w:rPr>
+        <w:footnoteReference w:id="7"/>
+      </w:r>
+      <w:r>
+        <w:t xml:space="preserve"> </w:t>
+      </w:r>
+      <w:r>
+        <w:t xml:space="preserve"> é uma linguagem de modelagem que permite que o desenvolvedor visualize o desenvolvimento do código de seu trabalho em diagramas padronizados.</w:t>
+      </w:r>
+      <w:r>
+        <w:t xml:space="preserve"> Surgiu a partir da junção de conceitos desenvolvidos por três pessoas, James Rumbaugh, Grady Booch e Ivar Jacobson</w:t>
+      </w:r>
+      <w:r>
         <w:t xml:space="preserve"> </w:t>
       </w:r>
       <w:sdt>
@@ -7011,7 +7490,14 @@
         </w:sdtContent>
       </w:sdt>
       <w:r>
-        <w:t xml:space="preserve"> é uma linguagem de modelagem que permite que o desenvolvedor visualize o desenvolvimento do código de seu trabalho em diagramas padronizados. Para a criação dos diagramas de classe foi utilizado o próprio Visual Studio (ferramenta Class Diagram) e para os demais diagramas foi utilizado o Microsoft Visio</w:t>
+        <w:t xml:space="preserve">. </w:t>
+      </w:r>
+      <w:r>
+        <w:t xml:space="preserve">Para a criação dos diagramas de classe foi utilizado o próprio Visual Studio </w:t>
+      </w:r>
+      <w:r>
+        <w:lastRenderedPageBreak/>
+        <w:t>(ferramenta Class Diagram) e para os demais diagramas foi utilizado o Microsoft Visio</w:t>
       </w:r>
       <w:r>
         <w:t xml:space="preserve"> </w:t>
@@ -7212,10 +7698,28 @@
     </w:p>
     <w:p>
       <w:pPr>
+        <w:pStyle w:val="Normal-CorpodeTexto"/>
+      </w:pPr>
+      <w:r>
+        <w:t>Como metodologia de desenvolvimento de software, foi baseada no Scrum, que é uma metodologia ágil para gestão e planejamento de projetos de software, utilizando-se também de técnicas de ou TDD</w:t>
+      </w:r>
+      <w:r>
+        <w:rPr>
+          <w:rStyle w:val="Refdenotaderodap"/>
+        </w:rPr>
+        <w:footnoteReference w:id="8"/>
+      </w:r>
+      <w:r>
+        <w:t>.</w:t>
+      </w:r>
+    </w:p>
+    <w:p>
+      <w:pPr>
         <w:pStyle w:val="Ttulo2"/>
       </w:pPr>
       <w:bookmarkStart w:id="18" w:name="_Toc260955870"/>
       <w:r>
+        <w:lastRenderedPageBreak/>
         <w:t>Pesquisa Inicial</w:t>
       </w:r>
       <w:bookmarkEnd w:id="18"/>
@@ -7237,11 +7741,7 @@
         <w:t>básicas do sistema, como a obtenção de dados de áudio, através de arquivos do tipo Wave e captura de som pela entrada de linha, além da obtenção do espectrograma do sinal de áudio, para sua posterior análise.</w:t>
       </w:r>
       <w:r>
-        <w:t xml:space="preserve"> Este trabalho não irá se </w:t>
-      </w:r>
-      <w:r>
-        <w:lastRenderedPageBreak/>
-        <w:t>deter a melhorar estes algoritmos já que os mesmos são utilizados em outros sistemas há bastante tempo e são considerados triviais.</w:t>
+        <w:t xml:space="preserve"> Este trabalho não irá se deter a melhorar estes algoritmos já que os mesmos são utilizados em outros sistemas há bastante tempo e são considerados triviais.</w:t>
       </w:r>
     </w:p>
     <w:p>
@@ -8329,7 +8829,7 @@
         <w:rPr>
           <w:rStyle w:val="Refdenotaderodap"/>
         </w:rPr>
-        <w:footnoteReference w:id="4"/>
+        <w:footnoteReference w:id="9"/>
       </w:r>
       <w:r>
         <w:t>.</w:t>
@@ -9908,7 +10408,7 @@
           <w:rStyle w:val="Refdenotaderodap"/>
           <w:i/>
         </w:rPr>
-        <w:footnoteReference w:id="5"/>
+        <w:footnoteReference w:id="10"/>
       </w:r>
       <w:r>
         <w:t xml:space="preserve"> secundária, onde ocorre a leitura do buffer de som.</w:t>
@@ -10277,16 +10777,54 @@
         <w:t>FFT Guitar Tuner</w:t>
       </w:r>
       <w:r>
+        <w:rPr>
+          <w:i/>
+        </w:rPr>
+        <w:t xml:space="preserve"> </w:t>
+      </w:r>
+      <w:sdt>
+        <w:sdtPr>
+          <w:rPr>
+            <w:i/>
+          </w:rPr>
+          <w:id w:val="8015313"/>
+          <w:citation/>
+        </w:sdtPr>
+        <w:sdtContent>
+          <w:r>
+            <w:rPr>
+              <w:i/>
+            </w:rPr>
+            <w:fldChar w:fldCharType="begin"/>
+          </w:r>
+          <w:r>
+            <w:instrText xml:space="preserve"> CITATION The10 \l 1033 </w:instrText>
+          </w:r>
+          <w:r>
+            <w:rPr>
+              <w:i/>
+            </w:rPr>
+            <w:fldChar w:fldCharType="separate"/>
+          </w:r>
+          <w:r>
+            <w:rPr>
+              <w:noProof/>
+            </w:rPr>
+            <w:t>(THE CODE PROJECT, 2010)</w:t>
+          </w:r>
+          <w:r>
+            <w:rPr>
+              <w:i/>
+            </w:rPr>
+            <w:fldChar w:fldCharType="end"/>
+          </w:r>
+        </w:sdtContent>
+      </w:sdt>
+      <w:r>
         <w:t>.</w:t>
       </w:r>
       <w:r>
         <w:t xml:space="preserve"> </w:t>
-      </w:r>
-      <w:r>
-        <w:rPr>
-          <w:b/>
-        </w:rPr>
-        <w:t>(AQUI FALTA A REFERENCIA)</w:t>
       </w:r>
     </w:p>
     <w:p>
@@ -12385,6 +12923,11 @@
         <w:t>.</w:t>
       </w:r>
     </w:p>
+    <w:p>
+      <w:pPr>
+        <w:pStyle w:val="Normal-CorpodeTexto"/>
+      </w:pPr>
+    </w:p>
     <w:tbl>
       <w:tblPr>
         <w:tblStyle w:val="Tabelacomgrade"/>
@@ -12440,7 +12983,6 @@
                 <w:szCs w:val="20"/>
                 <w:lang w:val="en-US" w:eastAsia="pt-BR"/>
               </w:rPr>
-              <w:lastRenderedPageBreak/>
               <w:t>private</w:t>
             </w:r>
             <w:r>
@@ -14821,6 +15363,7 @@
                 <w:szCs w:val="20"/>
                 <w:lang w:val="en-US" w:eastAsia="pt-BR"/>
               </w:rPr>
+              <w:lastRenderedPageBreak/>
               <w:t xml:space="preserve">            </w:t>
             </w:r>
             <w:r>
@@ -14867,7 +15410,6 @@
                 <w:szCs w:val="20"/>
                 <w:lang w:val="en-US" w:eastAsia="pt-BR"/>
               </w:rPr>
-              <w:lastRenderedPageBreak/>
               <w:t xml:space="preserve">        </w:t>
             </w:r>
             <w:r>
@@ -15108,7 +15650,7 @@
         <w:rPr>
           <w:rStyle w:val="Refdenotaderodap"/>
         </w:rPr>
-        <w:footnoteReference w:id="6"/>
+        <w:footnoteReference w:id="11"/>
       </w:r>
       <w:r>
         <w:t>.</w:t>
@@ -16086,7 +16628,6 @@
                 <w:szCs w:val="20"/>
                 <w:lang w:val="en-US" w:eastAsia="pt-BR"/>
               </w:rPr>
-              <w:lastRenderedPageBreak/>
               <w:t xml:space="preserve">        </w:t>
             </w:r>
             <w:r>
@@ -17279,317 +17820,24 @@
           </w:p>
           <w:p>
             <w:pPr>
-              <w:autoSpaceDE w:val="0"/>
-              <w:autoSpaceDN w:val="0"/>
-              <w:adjustRightInd w:val="0"/>
-              <w:spacing w:after="0" w:line="240" w:lineRule="auto"/>
-              <w:jc w:val="left"/>
-              <w:rPr>
-                <w:rFonts w:ascii="Courier New" w:hAnsi="Courier New" w:cs="Courier New"/>
-                <w:noProof/>
-                <w:sz w:val="20"/>
-                <w:szCs w:val="20"/>
-                <w:lang w:val="en-US" w:eastAsia="pt-BR"/>
-              </w:rPr>
-            </w:pPr>
-            <w:r>
-              <w:rPr>
-                <w:rFonts w:ascii="Courier New" w:hAnsi="Courier New" w:cs="Courier New"/>
-                <w:noProof/>
-                <w:color w:val="0000FF"/>
-                <w:sz w:val="20"/>
-                <w:szCs w:val="20"/>
-                <w:lang w:val="en-US" w:eastAsia="pt-BR"/>
-              </w:rPr>
-              <w:t>private</w:t>
-            </w:r>
-            <w:r>
-              <w:rPr>
-                <w:rFonts w:ascii="Courier New" w:hAnsi="Courier New" w:cs="Courier New"/>
-                <w:noProof/>
-                <w:sz w:val="20"/>
-                <w:szCs w:val="20"/>
-                <w:lang w:val="en-US" w:eastAsia="pt-BR"/>
-              </w:rPr>
-              <w:t xml:space="preserve"> </w:t>
-            </w:r>
-            <w:r>
-              <w:rPr>
-                <w:rFonts w:ascii="Courier New" w:hAnsi="Courier New" w:cs="Courier New"/>
-                <w:noProof/>
-                <w:color w:val="2B91AF"/>
-                <w:sz w:val="20"/>
-                <w:szCs w:val="20"/>
-                <w:lang w:val="en-US" w:eastAsia="pt-BR"/>
-              </w:rPr>
-              <w:t>Chord</w:t>
-            </w:r>
-            <w:r>
-              <w:rPr>
-                <w:rFonts w:ascii="Courier New" w:hAnsi="Courier New" w:cs="Courier New"/>
-                <w:noProof/>
-                <w:sz w:val="20"/>
-                <w:szCs w:val="20"/>
-                <w:lang w:val="en-US" w:eastAsia="pt-BR"/>
-              </w:rPr>
-              <w:t xml:space="preserve"> FindBestChord(</w:t>
-            </w:r>
-            <w:r>
-              <w:rPr>
-                <w:rFonts w:ascii="Courier New" w:hAnsi="Courier New" w:cs="Courier New"/>
-                <w:noProof/>
-                <w:color w:val="2B91AF"/>
-                <w:sz w:val="20"/>
-                <w:szCs w:val="20"/>
-                <w:lang w:val="en-US" w:eastAsia="pt-BR"/>
-              </w:rPr>
-              <w:t>Dictionary</w:t>
-            </w:r>
-            <w:r>
-              <w:rPr>
-                <w:rFonts w:ascii="Courier New" w:hAnsi="Courier New" w:cs="Courier New"/>
-                <w:noProof/>
-                <w:sz w:val="20"/>
-                <w:szCs w:val="20"/>
-                <w:lang w:val="en-US" w:eastAsia="pt-BR"/>
-              </w:rPr>
-              <w:t>&lt;</w:t>
-            </w:r>
-            <w:r>
-              <w:rPr>
-                <w:rFonts w:ascii="Courier New" w:hAnsi="Courier New" w:cs="Courier New"/>
-                <w:noProof/>
-                <w:color w:val="2B91AF"/>
-                <w:sz w:val="20"/>
-                <w:szCs w:val="20"/>
-                <w:lang w:val="en-US" w:eastAsia="pt-BR"/>
-              </w:rPr>
-              <w:t>MusicalNote</w:t>
-            </w:r>
-            <w:r>
-              <w:rPr>
-                <w:rFonts w:ascii="Courier New" w:hAnsi="Courier New" w:cs="Courier New"/>
-                <w:noProof/>
-                <w:sz w:val="20"/>
-                <w:szCs w:val="20"/>
-                <w:lang w:val="en-US" w:eastAsia="pt-BR"/>
-              </w:rPr>
-              <w:t xml:space="preserve">, </w:t>
-            </w:r>
-            <w:r>
-              <w:rPr>
-                <w:rFonts w:ascii="Courier New" w:hAnsi="Courier New" w:cs="Courier New"/>
-                <w:noProof/>
-                <w:color w:val="0000FF"/>
-                <w:sz w:val="20"/>
-                <w:szCs w:val="20"/>
-                <w:lang w:val="en-US" w:eastAsia="pt-BR"/>
-              </w:rPr>
-              <w:t>double</w:t>
-            </w:r>
-            <w:r>
-              <w:rPr>
-                <w:rFonts w:ascii="Courier New" w:hAnsi="Courier New" w:cs="Courier New"/>
-                <w:noProof/>
-                <w:sz w:val="20"/>
-                <w:szCs w:val="20"/>
-                <w:lang w:val="en-US" w:eastAsia="pt-BR"/>
-              </w:rPr>
-              <w:t>&gt;</w:t>
-            </w:r>
-          </w:p>
-          <w:p>
-            <w:pPr>
-              <w:autoSpaceDE w:val="0"/>
-              <w:autoSpaceDN w:val="0"/>
-              <w:adjustRightInd w:val="0"/>
-              <w:spacing w:after="0" w:line="240" w:lineRule="auto"/>
-              <w:jc w:val="left"/>
-              <w:rPr>
-                <w:rFonts w:ascii="Courier New" w:hAnsi="Courier New" w:cs="Courier New"/>
-                <w:noProof/>
-                <w:sz w:val="20"/>
-                <w:szCs w:val="20"/>
-                <w:lang w:val="en-US" w:eastAsia="pt-BR"/>
-              </w:rPr>
-            </w:pPr>
-            <w:r>
-              <w:rPr>
-                <w:rFonts w:ascii="Courier New" w:hAnsi="Courier New" w:cs="Courier New"/>
-                <w:noProof/>
-                <w:sz w:val="20"/>
-                <w:szCs w:val="20"/>
-                <w:lang w:val="en-US" w:eastAsia="pt-BR"/>
-              </w:rPr>
-              <w:t xml:space="preserve"> </w:t>
-            </w:r>
-            <w:r>
-              <w:rPr>
-                <w:rFonts w:ascii="Courier New" w:hAnsi="Courier New" w:cs="Courier New"/>
-                <w:noProof/>
-                <w:sz w:val="20"/>
-                <w:szCs w:val="20"/>
-                <w:lang w:val="en-US" w:eastAsia="pt-BR"/>
-              </w:rPr>
-              <w:t xml:space="preserve">                           </w:t>
-            </w:r>
-            <w:r>
-              <w:rPr>
-                <w:rFonts w:ascii="Courier New" w:hAnsi="Courier New" w:cs="Courier New"/>
-                <w:noProof/>
-                <w:sz w:val="20"/>
-                <w:szCs w:val="20"/>
-                <w:lang w:val="en-US" w:eastAsia="pt-BR"/>
-              </w:rPr>
-              <w:t xml:space="preserve">notesBeingPlayed, </w:t>
-            </w:r>
-            <w:r>
-              <w:rPr>
-                <w:rFonts w:ascii="Courier New" w:hAnsi="Courier New" w:cs="Courier New"/>
-                <w:noProof/>
-                <w:color w:val="2B91AF"/>
-                <w:sz w:val="20"/>
-                <w:szCs w:val="20"/>
-                <w:lang w:val="en-US" w:eastAsia="pt-BR"/>
-              </w:rPr>
-              <w:t>List</w:t>
-            </w:r>
-            <w:r>
-              <w:rPr>
-                <w:rFonts w:ascii="Courier New" w:hAnsi="Courier New" w:cs="Courier New"/>
-                <w:noProof/>
-                <w:sz w:val="20"/>
-                <w:szCs w:val="20"/>
-                <w:lang w:val="en-US" w:eastAsia="pt-BR"/>
-              </w:rPr>
-              <w:t>&lt;</w:t>
-            </w:r>
-            <w:r>
-              <w:rPr>
-                <w:rFonts w:ascii="Courier New" w:hAnsi="Courier New" w:cs="Courier New"/>
-                <w:noProof/>
-                <w:color w:val="2B91AF"/>
-                <w:sz w:val="20"/>
-                <w:szCs w:val="20"/>
-                <w:lang w:val="en-US" w:eastAsia="pt-BR"/>
-              </w:rPr>
-              <w:t>Chord</w:t>
-            </w:r>
-            <w:r>
-              <w:rPr>
-                <w:rFonts w:ascii="Courier New" w:hAnsi="Courier New" w:cs="Courier New"/>
-                <w:noProof/>
-                <w:sz w:val="20"/>
-                <w:szCs w:val="20"/>
-                <w:lang w:val="en-US" w:eastAsia="pt-BR"/>
-              </w:rPr>
-              <w:t>&gt; chords)</w:t>
-            </w:r>
-          </w:p>
-          <w:p>
-            <w:pPr>
-              <w:autoSpaceDE w:val="0"/>
-              <w:autoSpaceDN w:val="0"/>
-              <w:adjustRightInd w:val="0"/>
-              <w:spacing w:after="0" w:line="240" w:lineRule="auto"/>
-              <w:jc w:val="left"/>
-              <w:rPr>
-                <w:rFonts w:ascii="Courier New" w:hAnsi="Courier New" w:cs="Courier New"/>
-                <w:noProof/>
-                <w:sz w:val="20"/>
-                <w:szCs w:val="20"/>
-                <w:lang w:val="en-US" w:eastAsia="pt-BR"/>
-              </w:rPr>
-            </w:pPr>
-            <w:r>
-              <w:rPr>
-                <w:rFonts w:ascii="Courier New" w:hAnsi="Courier New" w:cs="Courier New"/>
-                <w:noProof/>
-                <w:sz w:val="20"/>
-                <w:szCs w:val="20"/>
-                <w:lang w:val="en-US" w:eastAsia="pt-BR"/>
-              </w:rPr>
-              <w:t>{</w:t>
-            </w:r>
-          </w:p>
-          <w:p>
-            <w:pPr>
-              <w:autoSpaceDE w:val="0"/>
-              <w:autoSpaceDN w:val="0"/>
-              <w:adjustRightInd w:val="0"/>
-              <w:spacing w:after="0" w:line="240" w:lineRule="auto"/>
-              <w:jc w:val="left"/>
-              <w:rPr>
-                <w:rFonts w:ascii="Courier New" w:hAnsi="Courier New" w:cs="Courier New"/>
-                <w:noProof/>
-                <w:color w:val="008000"/>
-                <w:sz w:val="20"/>
-                <w:szCs w:val="20"/>
-                <w:lang w:val="en-US" w:eastAsia="pt-BR"/>
-              </w:rPr>
-            </w:pPr>
-            <w:r>
-              <w:rPr>
-                <w:rFonts w:ascii="Courier New" w:hAnsi="Courier New" w:cs="Courier New"/>
-                <w:noProof/>
-                <w:color w:val="0000FF"/>
-                <w:sz w:val="20"/>
-                <w:szCs w:val="20"/>
-                <w:lang w:val="en-US" w:eastAsia="pt-BR"/>
-              </w:rPr>
-              <w:t xml:space="preserve">    </w:t>
-            </w:r>
-            <w:r>
-              <w:rPr>
-                <w:rFonts w:ascii="Courier New" w:hAnsi="Courier New" w:cs="Courier New"/>
-                <w:noProof/>
-                <w:color w:val="0000FF"/>
-                <w:sz w:val="20"/>
-                <w:szCs w:val="20"/>
-                <w:lang w:val="en-US" w:eastAsia="pt-BR"/>
-              </w:rPr>
-              <w:t>return</w:t>
-            </w:r>
-            <w:r>
-              <w:rPr>
-                <w:rFonts w:ascii="Courier New" w:hAnsi="Courier New" w:cs="Courier New"/>
-                <w:noProof/>
-                <w:sz w:val="20"/>
-                <w:szCs w:val="20"/>
-                <w:lang w:val="en-US" w:eastAsia="pt-BR"/>
-              </w:rPr>
-              <w:t xml:space="preserve"> chords[0]; </w:t>
-            </w:r>
-            <w:r>
-              <w:rPr>
-                <w:rFonts w:ascii="Courier New" w:hAnsi="Courier New" w:cs="Courier New"/>
-                <w:noProof/>
-                <w:color w:val="008000"/>
-                <w:sz w:val="20"/>
-                <w:szCs w:val="20"/>
-                <w:lang w:val="en-US" w:eastAsia="pt-BR"/>
-              </w:rPr>
-              <w:t>//TODO!!!!!</w:t>
-            </w:r>
-          </w:p>
-          <w:p>
-            <w:pPr>
               <w:pStyle w:val="Normal-CorpodeTexto"/>
               <w:keepNext/>
               <w:ind w:firstLine="0"/>
-              <w:rPr>
-                <w:lang w:val="en-US"/>
-              </w:rPr>
             </w:pPr>
             <w:r>
               <w:rPr>
-                <w:rFonts w:ascii="Courier New" w:hAnsi="Courier New" w:cs="Courier New"/>
-                <w:noProof/>
-                <w:sz w:val="20"/>
-                <w:szCs w:val="20"/>
-                <w:lang w:val="en-US" w:eastAsia="pt-BR"/>
-              </w:rPr>
-              <w:t>}</w:t>
+                <w:b/>
+              </w:rPr>
+              <w:t>TODO</w:t>
+            </w:r>
+            <w:r>
+              <w:t xml:space="preserve">: </w:t>
+            </w:r>
+            <w:r>
+              <w:t>FALTA COLOCAR O CODIGO F</w:t>
+            </w:r>
+            <w:r>
+              <w:t>ONTE!!!</w:t>
             </w:r>
           </w:p>
         </w:tc>
@@ -17644,7 +17892,19 @@
         <w:pStyle w:val="Normal-CorpodeTexto"/>
       </w:pPr>
       <w:r>
-        <w:t xml:space="preserve">A sequência de acordes capturada deverá ter vários acordes repetidos de forma continua, já que ele pode ter sido tocado, sem parar, por mais de meio segundo, ou seja, uma sequencia “G D Em C” poderá ter sido armazenada até aqui como, por exemplo, “G G D D D Em Em Em C”. </w:t>
+        <w:t xml:space="preserve">A </w:t>
+      </w:r>
+      <w:r>
+        <w:t>seqüência</w:t>
+      </w:r>
+      <w:r>
+        <w:t xml:space="preserve"> de acordes capturada deverá ter vários acordes repetidos de forma continua, já que ele pode ter sido tocado, sem parar, por mais de meio segundo, ou seja, uma </w:t>
+      </w:r>
+      <w:r>
+        <w:t>seqüência</w:t>
+      </w:r>
+      <w:r>
+        <w:t xml:space="preserve"> “G D Em C” poderá ter sido armazenada até aqui como, por exemplo, “G G D D D Em Em Em C”. </w:t>
       </w:r>
     </w:p>
     <w:p>
@@ -21335,9 +21595,130 @@
       <w:r>
         <w:rPr>
           <w:noProof/>
+        </w:rPr>
+        <w:t xml:space="preserve">MICROSOFT CORPORATION. </w:t>
+      </w:r>
+      <w:r>
+        <w:rPr>
+          <w:b/>
+          <w:bCs/>
+          <w:noProof/>
+        </w:rPr>
+        <w:t>Edições do Visual Studio</w:t>
+      </w:r>
+      <w:r>
+        <w:rPr>
+          <w:noProof/>
+        </w:rPr>
+        <w:t>, 2008. Disponivel em: &lt;http://www.microsoft.com/visualstudio/pt-br/products/2008-editions&gt;. Acesso em: 07 maio 2010.</w:t>
+      </w:r>
+    </w:p>
+    <w:p>
+      <w:pPr>
+        <w:pStyle w:val="Bibliografia"/>
+        <w:rPr>
+          <w:noProof/>
+        </w:rPr>
+      </w:pPr>
+      <w:r>
+        <w:rPr>
+          <w:noProof/>
+        </w:rPr>
+        <w:t>MICROSOFT CORPORATION.</w:t>
+      </w:r>
+      <w:r>
+        <w:rPr>
+          <w:b/>
+          <w:bCs/>
+          <w:noProof/>
+        </w:rPr>
+        <w:t>.NET Framework Development Center</w:t>
+      </w:r>
+      <w:r>
+        <w:rPr>
+          <w:noProof/>
+        </w:rPr>
+        <w:t>, 2010. Disponivel em: &lt;http://msdn.microsoft.com/pt-br/netframework/default.aspx&gt;. Acesso em: 07 maio 2010.</w:t>
+      </w:r>
+    </w:p>
+    <w:p>
+      <w:pPr>
+        <w:pStyle w:val="Bibliografia"/>
+        <w:rPr>
+          <w:noProof/>
+        </w:rPr>
+      </w:pPr>
+      <w:r>
+        <w:rPr>
+          <w:noProof/>
+        </w:rPr>
+        <w:t xml:space="preserve">MICROSOFT CORPORATION. </w:t>
+      </w:r>
+      <w:r>
+        <w:rPr>
+          <w:b/>
+          <w:bCs/>
+          <w:noProof/>
+        </w:rPr>
+        <w:t>Microsoft DirectX</w:t>
+      </w:r>
+      <w:r>
+        <w:rPr>
+          <w:noProof/>
+        </w:rPr>
+        <w:t>, 2010. Disponivel em: &lt;http://www.microsoft.com/games/en-us/aboutgfw/pages/directx.aspx&gt;. Acesso em: 07 maio 2010.</w:t>
+      </w:r>
+    </w:p>
+    <w:p>
+      <w:pPr>
+        <w:pStyle w:val="Bibliografia"/>
+        <w:rPr>
+          <w:noProof/>
           <w:lang w:val="en-US"/>
         </w:rPr>
-        <w:t>MICROSOFT CORPORATION.</w:t>
+      </w:pPr>
+      <w:r>
+        <w:rPr>
+          <w:noProof/>
+        </w:rPr>
+        <w:t xml:space="preserve">MICROSOFT CORPORATION. </w:t>
+      </w:r>
+      <w:r>
+        <w:rPr>
+          <w:b/>
+          <w:bCs/>
+          <w:noProof/>
+        </w:rPr>
+        <w:t>Visio Homepage</w:t>
+      </w:r>
+      <w:r>
+        <w:rPr>
+          <w:noProof/>
+        </w:rPr>
+        <w:t xml:space="preserve">, 2010. Disponivel em: &lt;http://office.microsoft.com/pt-br/visio/default.aspx&gt;. </w:t>
+      </w:r>
+      <w:r>
+        <w:rPr>
+          <w:noProof/>
+          <w:lang w:val="en-US"/>
+        </w:rPr>
+        <w:t>Acesso em: 07 maio 2010.</w:t>
+      </w:r>
+    </w:p>
+    <w:p>
+      <w:pPr>
+        <w:pStyle w:val="Bibliografia"/>
+        <w:rPr>
+          <w:noProof/>
+        </w:rPr>
+      </w:pPr>
+      <w:r>
+        <w:rPr>
+          <w:noProof/>
+          <w:lang w:val="en-US"/>
+        </w:rPr>
+        <w:lastRenderedPageBreak/>
+        <w:t>NORTHRUP, T.; WILDERMUTH, S.; RYAN, B.</w:t>
       </w:r>
       <w:r>
         <w:rPr>
@@ -21346,20 +21727,20 @@
           <w:noProof/>
           <w:lang w:val="en-US"/>
         </w:rPr>
-        <w:t>.NET Framework Development Center</w:t>
+        <w:t>.NET Framework 2.0 Application Development Foundation</w:t>
       </w:r>
       <w:r>
         <w:rPr>
           <w:noProof/>
           <w:lang w:val="en-US"/>
         </w:rPr>
-        <w:t xml:space="preserve">, 2010. </w:t>
+        <w:t xml:space="preserve">. </w:t>
       </w:r>
       <w:r>
         <w:rPr>
           <w:noProof/>
         </w:rPr>
-        <w:t>Disponivel em: &lt;http://msdn.microsoft.com/pt-br/netframework/default.aspx&gt;. Acesso em: 07 maio 2010.</w:t>
+        <w:t>1. ed. Redmond: Microsoft Press, 2006.</w:t>
       </w:r>
     </w:p>
     <w:p>
@@ -21373,7 +21754,7 @@
         <w:rPr>
           <w:noProof/>
         </w:rPr>
-        <w:t xml:space="preserve">MICROSOFT CORPORATION. </w:t>
+        <w:t xml:space="preserve">NUNIT.ORG. </w:t>
       </w:r>
       <w:r>
         <w:rPr>
@@ -21381,13 +21762,13 @@
           <w:bCs/>
           <w:noProof/>
         </w:rPr>
-        <w:t>Edições do Visual Studio</w:t>
+        <w:t>NUnit Homepage</w:t>
       </w:r>
       <w:r>
         <w:rPr>
           <w:noProof/>
         </w:rPr>
-        <w:t>, 2010. Disponivel em: &lt;http://www.microsoft.com/visualstudio/pt-br/products/2008-editions&gt;. Acesso em: 07 maio 2010.</w:t>
+        <w:t>, 2007. Disponivel em: &lt;http://www.nunit.org/&gt;. Acesso em: 07 maio 2010.</w:t>
       </w:r>
     </w:p>
     <w:p>
@@ -21398,76 +21779,11 @@
         </w:rPr>
       </w:pPr>
       <w:r>
-        <w:rPr>
-          <w:noProof/>
-        </w:rPr>
-        <w:t xml:space="preserve">MICROSOFT CORPORATION. </w:t>
-      </w:r>
-      <w:r>
-        <w:rPr>
-          <w:b/>
-          <w:bCs/>
-          <w:noProof/>
-        </w:rPr>
-        <w:t>Microsoft DirectX</w:t>
-      </w:r>
-      <w:r>
-        <w:rPr>
-          <w:noProof/>
-        </w:rPr>
-        <w:t>, 2010. Disponivel em: &lt;http://www.microsoft.com/games/en-us/aboutgfw/pages/directx.aspx&gt;. Acesso em: 07 maio 2010.</w:t>
-      </w:r>
-    </w:p>
-    <w:p>
-      <w:pPr>
-        <w:pStyle w:val="Bibliografia"/>
         <w:rPr>
           <w:noProof/>
           <w:lang w:val="en-US"/>
         </w:rPr>
-      </w:pPr>
-      <w:r>
-        <w:rPr>
-          <w:noProof/>
-        </w:rPr>
-        <w:t xml:space="preserve">MICROSOFT CORPORATION. </w:t>
-      </w:r>
-      <w:r>
-        <w:rPr>
-          <w:b/>
-          <w:bCs/>
-          <w:noProof/>
-        </w:rPr>
-        <w:t>Visio Homepage</w:t>
-      </w:r>
-      <w:r>
-        <w:rPr>
-          <w:noProof/>
-        </w:rPr>
-        <w:t xml:space="preserve">, 2010. Disponivel em: &lt;http://office.microsoft.com/pt-br/visio/default.aspx&gt;. </w:t>
-      </w:r>
-      <w:r>
-        <w:rPr>
-          <w:noProof/>
-          <w:lang w:val="en-US"/>
-        </w:rPr>
-        <w:t>Acesso em: 07 maio 2010.</w:t>
-      </w:r>
-    </w:p>
-    <w:p>
-      <w:pPr>
-        <w:pStyle w:val="Bibliografia"/>
-        <w:rPr>
-          <w:noProof/>
-        </w:rPr>
-      </w:pPr>
-      <w:r>
-        <w:rPr>
-          <w:noProof/>
-          <w:lang w:val="en-US"/>
-        </w:rPr>
-        <w:lastRenderedPageBreak/>
-        <w:t>NORTHRUP, T.; WILDERMUTH, S.; RYAN, B.</w:t>
+        <w:t xml:space="preserve">OBJECT MANAGEMENT GROUP, INC. </w:t>
       </w:r>
       <w:r>
         <w:rPr>
@@ -21476,20 +21792,20 @@
           <w:noProof/>
           <w:lang w:val="en-US"/>
         </w:rPr>
-        <w:t>.NET Framework 2.0 Application Development Foundation</w:t>
+        <w:t>Object Management Group - UML</w:t>
       </w:r>
       <w:r>
         <w:rPr>
           <w:noProof/>
           <w:lang w:val="en-US"/>
         </w:rPr>
-        <w:t xml:space="preserve">. </w:t>
+        <w:t xml:space="preserve">, 2010. </w:t>
       </w:r>
       <w:r>
         <w:rPr>
           <w:noProof/>
         </w:rPr>
-        <w:t>1. ed. Redmond: Microsoft Press, 2006.</w:t>
+        <w:t>Disponivel em: &lt;http://www.uml.org/&gt;. Acesso em: 07 maio 2010.</w:t>
       </w:r>
     </w:p>
     <w:p>
@@ -21503,7 +21819,7 @@
         <w:rPr>
           <w:noProof/>
         </w:rPr>
-        <w:t xml:space="preserve">NUNIT.ORG. </w:t>
+        <w:t xml:space="preserve">SCRUM ALIANCE, INC. </w:t>
       </w:r>
       <w:r>
         <w:rPr>
@@ -21511,13 +21827,13 @@
           <w:bCs/>
           <w:noProof/>
         </w:rPr>
-        <w:t>NUnit Homepage</w:t>
+        <w:t>What is Scrum?</w:t>
       </w:r>
       <w:r>
         <w:rPr>
           <w:noProof/>
         </w:rPr>
-        <w:t>, 2007. Disponivel em: &lt;http://www.nunit.org/&gt;. Acesso em: 07 maio 2010.</w:t>
+        <w:t>, 2010. Disponivel em: &lt;http://www.scrumalliance.org/learn_about_scrum&gt;. Acesso em: 07 maio 2010.</w:t>
       </w:r>
     </w:p>
     <w:p>
@@ -21528,11 +21844,68 @@
         </w:rPr>
       </w:pPr>
       <w:r>
+        <w:rPr>
+          <w:noProof/>
+        </w:rPr>
+        <w:t xml:space="preserve">SEVERINO, A. J. </w:t>
+      </w:r>
+      <w:r>
+        <w:rPr>
+          <w:b/>
+          <w:bCs/>
+          <w:noProof/>
+        </w:rPr>
+        <w:t>Metodologia do Trabalho Científico</w:t>
+      </w:r>
+      <w:r>
+        <w:rPr>
+          <w:noProof/>
+        </w:rPr>
+        <w:t>. 23. ed. São Paulo: Cortez Editora, 2008.</w:t>
+      </w:r>
+    </w:p>
+    <w:p>
+      <w:pPr>
+        <w:pStyle w:val="Bibliografia"/>
+        <w:rPr>
+          <w:noProof/>
+        </w:rPr>
+      </w:pPr>
+      <w:r>
+        <w:rPr>
+          <w:noProof/>
+        </w:rPr>
+        <w:t xml:space="preserve">SLIMDX GROUP. </w:t>
+      </w:r>
+      <w:r>
+        <w:rPr>
+          <w:b/>
+          <w:bCs/>
+          <w:noProof/>
+        </w:rPr>
+        <w:t>SlimDX Homepage</w:t>
+      </w:r>
+      <w:r>
+        <w:rPr>
+          <w:noProof/>
+        </w:rPr>
+        <w:t>, 2010. Disponivel em: &lt;http://www.slimdx.org/&gt;. Acesso em: 07 maio 2010.</w:t>
+      </w:r>
+    </w:p>
+    <w:p>
+      <w:pPr>
+        <w:pStyle w:val="Bibliografia"/>
         <w:rPr>
           <w:noProof/>
           <w:lang w:val="en-US"/>
         </w:rPr>
-        <w:t xml:space="preserve">OBJECT MANAGED GROUP, INC. </w:t>
+      </w:pPr>
+      <w:r>
+        <w:rPr>
+          <w:noProof/>
+          <w:lang w:val="en-US"/>
+        </w:rPr>
+        <w:t xml:space="preserve">STRAUS, J. </w:t>
       </w:r>
       <w:r>
         <w:rPr>
@@ -21541,92 +21914,29 @@
           <w:noProof/>
           <w:lang w:val="en-US"/>
         </w:rPr>
-        <w:t>Object Management Group - UML</w:t>
+        <w:t>Elements of Music</w:t>
       </w:r>
       <w:r>
         <w:rPr>
           <w:noProof/>
           <w:lang w:val="en-US"/>
         </w:rPr>
-        <w:t xml:space="preserve">, 2010. </w:t>
-      </w:r>
-      <w:r>
+        <w:t>. 2. ed. Nova Iorque: Pearson Prentice Hall, 2008.</w:t>
+      </w:r>
+    </w:p>
+    <w:p>
+      <w:pPr>
+        <w:pStyle w:val="Bibliografia"/>
         <w:rPr>
           <w:noProof/>
         </w:rPr>
-        <w:t>Disponivel em: &lt;http://www.uml.org/&gt;. Acesso em: 07 maio 2010.</w:t>
-      </w:r>
-    </w:p>
-    <w:p>
-      <w:pPr>
-        <w:pStyle w:val="Bibliografia"/>
-        <w:rPr>
-          <w:noProof/>
-        </w:rPr>
-      </w:pPr>
-      <w:r>
-        <w:rPr>
-          <w:noProof/>
-        </w:rPr>
-        <w:t xml:space="preserve">SEVERINO, A. J. </w:t>
-      </w:r>
-      <w:r>
-        <w:rPr>
-          <w:b/>
-          <w:bCs/>
-          <w:noProof/>
-        </w:rPr>
-        <w:t>Metodologia do Trabalho Científico</w:t>
-      </w:r>
-      <w:r>
-        <w:rPr>
-          <w:noProof/>
-        </w:rPr>
-        <w:t>. 23. ed. São Paulo: Cortez Editora, 2008.</w:t>
-      </w:r>
-    </w:p>
-    <w:p>
-      <w:pPr>
-        <w:pStyle w:val="Bibliografia"/>
-        <w:rPr>
-          <w:noProof/>
-        </w:rPr>
-      </w:pPr>
-      <w:r>
-        <w:rPr>
-          <w:noProof/>
-        </w:rPr>
-        <w:t xml:space="preserve">SLIMDX GROUP. </w:t>
-      </w:r>
-      <w:r>
-        <w:rPr>
-          <w:b/>
-          <w:bCs/>
-          <w:noProof/>
-        </w:rPr>
-        <w:t>SlimDX Homepage</w:t>
-      </w:r>
-      <w:r>
-        <w:rPr>
-          <w:noProof/>
-        </w:rPr>
-        <w:t>, 2010. Disponivel em: &lt;http://www.slimdx.org/&gt;. Acesso em: 07 maio 2010.</w:t>
-      </w:r>
-    </w:p>
-    <w:p>
-      <w:pPr>
-        <w:pStyle w:val="Bibliografia"/>
+      </w:pPr>
+      <w:r>
         <w:rPr>
           <w:noProof/>
           <w:lang w:val="en-US"/>
         </w:rPr>
-      </w:pPr>
-      <w:r>
-        <w:rPr>
-          <w:noProof/>
-          <w:lang w:val="en-US"/>
-        </w:rPr>
-        <w:t xml:space="preserve">STRAUS, J. </w:t>
+        <w:t xml:space="preserve">SUBMAIN. </w:t>
       </w:r>
       <w:r>
         <w:rPr>
@@ -21635,14 +21945,20 @@
           <w:noProof/>
           <w:lang w:val="en-US"/>
         </w:rPr>
-        <w:t>Elements of Music</w:t>
+        <w:t>TextMatrix - Unit Testing, Code Coverage and Profiling for.NET</w:t>
       </w:r>
       <w:r>
         <w:rPr>
           <w:noProof/>
           <w:lang w:val="en-US"/>
         </w:rPr>
-        <w:t>. 2. ed. Nova Iorque: Pearson Prentice Hall, 2008.</w:t>
+        <w:t xml:space="preserve">, 2010. </w:t>
+      </w:r>
+      <w:r>
+        <w:rPr>
+          <w:noProof/>
+        </w:rPr>
+        <w:t>Disponivel em: &lt;http://submain.com/products/testmatrix.aspx&gt;. Acesso em: 07 maio 2010.</w:t>
       </w:r>
     </w:p>
     <w:p>
@@ -21657,7 +21973,7 @@
           <w:noProof/>
           <w:lang w:val="en-US"/>
         </w:rPr>
-        <w:t xml:space="preserve">SUBMAIN. </w:t>
+        <w:t xml:space="preserve">THE CODE PROJECT. </w:t>
       </w:r>
       <w:r>
         <w:rPr>
@@ -21666,7 +21982,7 @@
           <w:noProof/>
           <w:lang w:val="en-US"/>
         </w:rPr>
-        <w:t>TextMatrix - Unit Testing, Code Coverage and Profiling for.NET</w:t>
+        <w:t>FFT Guitar Tuner</w:t>
       </w:r>
       <w:r>
         <w:rPr>
@@ -21679,7 +21995,7 @@
         <w:rPr>
           <w:noProof/>
         </w:rPr>
-        <w:t>Disponivel em: &lt;http://submain.com/products/testmatrix.aspx&gt;. Acesso em: 07 maio 2010.</w:t>
+        <w:t>Disponivel em: &lt;http://www.codeproject.com/KB/audio-video/FftGuitarTuner.aspx&gt;. Acesso em: 07 maio 2010.</w:t>
       </w:r>
     </w:p>
     <w:p>
@@ -21701,13 +22017,13 @@
           <w:bCs/>
           <w:noProof/>
         </w:rPr>
-        <w:t>db4o:</w:t>
+        <w:t>db4o - Java &amp;.NET Object Database</w:t>
       </w:r>
       <w:r>
         <w:rPr>
           <w:noProof/>
         </w:rPr>
-        <w:t xml:space="preserve"> : Java &amp;.NET Object Database, 2010. Disponivel em: &lt;http://www.db4o.com/&gt;. Acesso em: 07 maio 2010.</w:t>
+        <w:t>, 2010. Disponivel em: &lt;http://www.db4o.com/&gt;. Acesso em: 07 maio 2010.</w:t>
       </w:r>
     </w:p>
     <w:p>
@@ -21816,10 +22132,7 @@
         <w:footnoteRef/>
       </w:r>
       <w:r>
-        <w:t xml:space="preserve"> </w:t>
-      </w:r>
-      <w:r>
-        <w:t>Tradução livre do autor</w:t>
+        <w:t xml:space="preserve"> Lê-se Hertz, a unidade internacional de medida de freqüência. Representa o número de vibrações por segundo, nomeada assim em homenagem ao físico Heinrich Hertz.</w:t>
       </w:r>
     </w:p>
   </w:footnote>
@@ -21835,10 +22148,10 @@
         <w:footnoteRef/>
       </w:r>
       <w:r>
-        <w:t xml:space="preserve"> Do inglês Application Programming Interface, ou Interface de</w:t>
-      </w:r>
-      <w:r>
-        <w:t xml:space="preserve"> Programação de Aplicativo, é o conjunto de métodos e regras que um software fornece para que outros softwares possam fazer uso de suas funcionalidades.</w:t>
+        <w:t xml:space="preserve"> </w:t>
+      </w:r>
+      <w:r>
+        <w:t>Tradução livre do autor</w:t>
       </w:r>
     </w:p>
   </w:footnote>
@@ -21846,6 +22159,9 @@
     <w:p>
       <w:pPr>
         <w:pStyle w:val="Textodenotaderodap"/>
+        <w:tabs>
+          <w:tab w:val="left" w:pos="3969"/>
+        </w:tabs>
       </w:pPr>
       <w:r>
         <w:rPr>
@@ -21854,13 +22170,7 @@
         <w:footnoteRef/>
       </w:r>
       <w:r>
-        <w:t xml:space="preserve"> </w:t>
-      </w:r>
-      <w:r>
-        <w:t xml:space="preserve">Em .NET Framework, Namespace é </w:t>
-      </w:r>
-      <w:r>
-        <w:t>uma representação de pacote que pode conter outros namespaces, classes e estruturas.</w:t>
+        <w:t xml:space="preserve"> Do inglês Rapid Application Development</w:t>
       </w:r>
     </w:p>
   </w:footnote>
@@ -21876,29 +22186,121 @@
         <w:footnoteRef/>
       </w:r>
       <w:r>
-        <w:t xml:space="preserve"> </w:t>
-      </w:r>
-      <w:r>
-        <w:t xml:space="preserve">Conhecida também como </w:t>
-      </w:r>
-      <w:r>
-        <w:rPr>
-          <w:i/>
-        </w:rPr>
-        <w:t>linha de execu</w:t>
-      </w:r>
-      <w:r>
-        <w:rPr>
-          <w:i/>
-        </w:rPr>
-        <w:t>ção,</w:t>
-      </w:r>
-      <w:r>
-        <w:t xml:space="preserve"> é o resultado da divisão de um processo em duas ou mais tarefas que executam concorrentemente.</w:t>
+        <w:t xml:space="preserve"> Do inglês Application Programming Interface, ou Interface de</w:t>
+      </w:r>
+      <w:r>
+        <w:t xml:space="preserve"> Programação de Aplicativo, é o conjunto de métodos e regras que um software fornece para que outros softwares possam fazer uso de suas funcionalidades.</w:t>
       </w:r>
     </w:p>
   </w:footnote>
   <w:footnote w:id="6">
+    <w:p>
+      <w:pPr>
+        <w:pStyle w:val="Textodenotaderodap"/>
+      </w:pPr>
+      <w:r>
+        <w:rPr>
+          <w:rStyle w:val="Refdenotaderodap"/>
+        </w:rPr>
+        <w:footnoteRef/>
+      </w:r>
+      <w:r>
+        <w:t xml:space="preserve"> Do inglês Dynamic-Link Library, ou Biblioteca de Ligação Dinâmica. São trechos de códigos compilados que podem ser utilizado por diversos aplicativos.</w:t>
+      </w:r>
+    </w:p>
+  </w:footnote>
+  <w:footnote w:id="7">
+    <w:p>
+      <w:pPr>
+        <w:pStyle w:val="Textodenotaderodap"/>
+      </w:pPr>
+      <w:r>
+        <w:rPr>
+          <w:rStyle w:val="Refdenotaderodap"/>
+        </w:rPr>
+        <w:footnoteRef/>
+      </w:r>
+      <w:r>
+        <w:t xml:space="preserve"> Do inglês Unified Modeling Language, ou L</w:t>
+      </w:r>
+      <w:r>
+        <w:t>inguagem Unificada de Modelagem</w:t>
+      </w:r>
+    </w:p>
+  </w:footnote>
+  <w:footnote w:id="8">
+    <w:p>
+      <w:pPr>
+        <w:pStyle w:val="Textodenotaderodap"/>
+      </w:pPr>
+      <w:r>
+        <w:rPr>
+          <w:rStyle w:val="Refdenotaderodap"/>
+        </w:rPr>
+        <w:footnoteRef/>
+      </w:r>
+      <w:r>
+        <w:t xml:space="preserve"> Sigla de desenvolvimento orientado a testes, em inglês Test-Driven Development. Uma forma de desenvolvimento onde os testes são escritos antes da implementação do software.</w:t>
+      </w:r>
+    </w:p>
+  </w:footnote>
+  <w:footnote w:id="9">
+    <w:p>
+      <w:pPr>
+        <w:pStyle w:val="Textodenotaderodap"/>
+      </w:pPr>
+      <w:r>
+        <w:rPr>
+          <w:rStyle w:val="Refdenotaderodap"/>
+        </w:rPr>
+        <w:footnoteRef/>
+      </w:r>
+      <w:r>
+        <w:t xml:space="preserve"> </w:t>
+      </w:r>
+      <w:r>
+        <w:t xml:space="preserve">Em .NET Framework, Namespace é </w:t>
+      </w:r>
+      <w:r>
+        <w:t>uma representação de pacote que pode conter outros namespaces, classes e estruturas.</w:t>
+      </w:r>
+    </w:p>
+  </w:footnote>
+  <w:footnote w:id="10">
+    <w:p>
+      <w:pPr>
+        <w:pStyle w:val="Textodenotaderodap"/>
+      </w:pPr>
+      <w:r>
+        <w:rPr>
+          <w:rStyle w:val="Refdenotaderodap"/>
+        </w:rPr>
+        <w:footnoteRef/>
+      </w:r>
+      <w:r>
+        <w:t xml:space="preserve"> </w:t>
+      </w:r>
+      <w:r>
+        <w:t xml:space="preserve">Conhecida também como </w:t>
+      </w:r>
+      <w:r>
+        <w:rPr>
+          <w:i/>
+        </w:rPr>
+        <w:t>linha de execu</w:t>
+      </w:r>
+      <w:r>
+        <w:rPr>
+          <w:i/>
+        </w:rPr>
+        <w:t>ção,</w:t>
+      </w:r>
+      <w:r>
+        <w:t xml:space="preserve"> é o resultado da divisão de um processo em duas ou mais tarefas que executam concorrentemente.</w:t>
+      </w:r>
+    </w:p>
+  </w:footnote>
+  <w:footnote w:id="11">
     <w:p>
       <w:pPr>
         <w:pStyle w:val="Textodenotaderodap"/>
@@ -21944,7 +22346,7 @@
             <w:rPr>
               <w:noProof/>
             </w:rPr>
-            <w:t>10</w:t>
+            <w:t>8</w:t>
           </w:r>
         </w:fldSimple>
       </w:p>
@@ -23215,6 +23617,7 @@
   <w:style w:type="paragraph" w:styleId="Cabealho">
     <w:name w:val="header"/>
     <w:basedOn w:val="Normal"/>
+    <w:next w:val="Normal-CorpodeTexto"/>
     <w:link w:val="CabealhoChar"/>
     <w:uiPriority w:val="99"/>
     <w:unhideWhenUsed/>
@@ -23431,11 +23834,14 @@
     <w:link w:val="CitaoChar"/>
     <w:uiPriority w:val="29"/>
     <w:qFormat/>
-    <w:rsid w:val="00EC646D"/>
+    <w:rsid w:val="00CF3326"/>
+    <w:pPr>
+      <w:ind w:left="2268"/>
+    </w:pPr>
     <w:rPr>
-      <w:i/>
       <w:iCs/>
       <w:color w:val="000000"/>
+      <w:sz w:val="20"/>
     </w:rPr>
   </w:style>
   <w:style w:type="character" w:customStyle="1" w:styleId="CitaoChar">
@@ -23443,13 +23849,13 @@
     <w:basedOn w:val="Fontepargpadro"/>
     <w:link w:val="Citao"/>
     <w:uiPriority w:val="29"/>
-    <w:rsid w:val="00EC646D"/>
+    <w:rsid w:val="00CF3326"/>
     <w:rPr>
       <w:rFonts w:ascii="Arial" w:hAnsi="Arial"/>
-      <w:i/>
       <w:iCs/>
       <w:color w:val="000000"/>
-      <w:sz w:val="24"/>
+      <w:szCs w:val="22"/>
+      <w:lang w:eastAsia="en-US"/>
     </w:rPr>
   </w:style>
   <w:style w:type="paragraph" w:styleId="CitaoIntensa">
@@ -23876,7 +24282,7 @@
     <b:Year>2002</b:Year>
     <b:City>São Paulo</b:City>
     <b:Publisher>FTP</b:Publisher>
-    <b:RefOrder>13</b:RefOrder>
+    <b:RefOrder>1</b:RefOrder>
   </b:Source>
   <b:Source>
     <b:Tag>Hol98</b:Tag>
@@ -23898,7 +24304,7 @@
     <b:City>São Paulo</b:City>
     <b:Publisher>Martins Fontes</b:Publisher>
     <b:Edition>2</b:Edition>
-    <b:RefOrder>14</b:RefOrder>
+    <b:RefOrder>2</b:RefOrder>
   </b:Source>
   <b:Source>
     <b:Tag>Ado89</b:Tag>
@@ -23920,7 +24326,7 @@
     <b:City>Rio de Janeiro</b:City>
     <b:Publisher>Lumiar Editora</b:Publisher>
     <b:Edition>5</b:Edition>
-    <b:RefOrder>15</b:RefOrder>
+    <b:RefOrder>17</b:RefOrder>
   </b:Source>
   <b:Source>
     <b:Tag>Str08</b:Tag>
@@ -23942,7 +24348,7 @@
     <b:City>Nova Iorque</b:City>
     <b:Publisher>Pearson Prentice Hall</b:Publisher>
     <b:Edition>2</b:Edition>
-    <b:RefOrder>16</b:RefOrder>
+    <b:RefOrder>18</b:RefOrder>
   </b:Source>
   <b:Source>
     <b:Tag>Zyt10</b:Tag>
@@ -23960,7 +24366,7 @@
     <b:MonthAccessed>Março</b:MonthAccessed>
     <b:DayAccessed>10</b:DayAccessed>
     <b:URL>http://www.zytrax.com/tech/audio/</b:URL>
-    <b:RefOrder>17</b:RefOrder>
+    <b:RefOrder>19</b:RefOrder>
   </b:Source>
   <b:Source>
     <b:Tag>Nor06</b:Tag>
@@ -23990,7 +24396,7 @@
     <b:City>Redmond</b:City>
     <b:Publisher>Microsoft Press</b:Publisher>
     <b:Edition>1</b:Edition>
-    <b:RefOrder>18</b:RefOrder>
+    <b:RefOrder>20</b:RefOrder>
   </b:Source>
   <b:Source>
     <b:Tag>Lib09</b:Tag>
@@ -24016,7 +24422,7 @@
     <b:City>Rio de Janeiro</b:City>
     <b:Publisher>Alta Books</b:Publisher>
     <b:Edition>1</b:Edition>
-    <b:RefOrder>19</b:RefOrder>
+    <b:RefOrder>21</b:RefOrder>
   </b:Source>
   <b:Source>
     <b:Tag>Sev08</b:Tag>
@@ -24039,7 +24445,7 @@
     <b:City>São Paulo</b:City>
     <b:Publisher>Cortez Editora</b:Publisher>
     <b:Edition>23</b:Edition>
-    <b:RefOrder>20</b:RefOrder>
+    <b:RefOrder>22</b:RefOrder>
   </b:Source>
   <b:Source>
     <b:Tag>Fur08</b:Tag>
@@ -24061,7 +24467,7 @@
     <b:Year>2008</b:Year>
     <b:City>Porto Alegre</b:City>
     <b:Edition>14</b:Edition>
-    <b:RefOrder>21</b:RefOrder>
+    <b:RefOrder>23</b:RefOrder>
   </b:Source>
   <b:Source>
     <b:Tag>Mic10</b:Tag>
@@ -24079,7 +24485,7 @@
     <b:MonthAccessed>05</b:MonthAccessed>
     <b:DayAccessed>07</b:DayAccessed>
     <b:URL>http://msdn.microsoft.com/pt-br/netframework/default.aspx</b:URL>
-    <b:RefOrder>1</b:RefOrder>
+    <b:RefOrder>4</b:RefOrder>
   </b:Source>
   <b:Source>
     <b:Tag>Mic102</b:Tag>
@@ -24097,7 +24503,7 @@
     <b:MonthAccessed>05</b:MonthAccessed>
     <b:DayAccessed>07</b:DayAccessed>
     <b:URL>http://www.microsoft.com/games/en-us/aboutgfw/pages/directx.aspx</b:URL>
-    <b:RefOrder>3</b:RefOrder>
+    <b:RefOrder>6</b:RefOrder>
   </b:Source>
   <b:Source>
     <b:Tag>Sli10</b:Tag>
@@ -24115,7 +24521,7 @@
     <b:MonthAccessed>05</b:MonthAccessed>
     <b:DayAccessed>07</b:DayAccessed>
     <b:URL>http://www.slimdx.org/</b:URL>
-    <b:RefOrder>4</b:RefOrder>
+    <b:RefOrder>7</b:RefOrder>
   </b:Source>
   <b:Source>
     <b:Tag>NUn07</b:Tag>
@@ -24133,7 +24539,7 @@
     <b:MonthAccessed>05</b:MonthAccessed>
     <b:DayAccessed>07</b:DayAccessed>
     <b:URL>http://www.nunit.org/</b:URL>
-    <b:RefOrder>5</b:RefOrder>
+    <b:RefOrder>8</b:RefOrder>
   </b:Source>
   <b:Source>
     <b:Tag>Sub10</b:Tag>
@@ -24151,25 +24557,7 @@
     <b:MonthAccessed>05</b:MonthAccessed>
     <b:DayAccessed>07</b:DayAccessed>
     <b:URL>http://submain.com/products/testmatrix.aspx</b:URL>
-    <b:RefOrder>6</b:RefOrder>
-  </b:Source>
-  <b:Source>
-    <b:Tag>Ver10</b:Tag>
-    <b:SourceType>InternetSite</b:SourceType>
-    <b:Guid>{7F422025-88A9-429B-90FF-492F0C30FCBB}</b:Guid>
-    <b:LCID>0</b:LCID>
-    <b:Author>
-      <b:Author>
-        <b:Corporate>Versant Corporation</b:Corporate>
-      </b:Author>
-    </b:Author>
-    <b:InternetSiteTitle>db4o:: Java &amp; .NET Object Database</b:InternetSiteTitle>
-    <b:Year>2010</b:Year>
-    <b:YearAccessed>2010</b:YearAccessed>
-    <b:MonthAccessed>05</b:MonthAccessed>
-    <b:DayAccessed>07</b:DayAccessed>
-    <b:URL>http://www.db4o.com/</b:URL>
-    <b:RefOrder>7</b:RefOrder>
+    <b:RefOrder>9</b:RefOrder>
   </b:Source>
   <b:Source>
     <b:Tag>Col10</b:Tag>
@@ -24187,7 +24575,7 @@
     <b:MonthAccessed>05</b:MonthAccessed>
     <b:DayAccessed>07</b:DayAccessed>
     <b:URL>http://subversion.tigris.org/</b:URL>
-    <b:RefOrder>8</b:RefOrder>
+    <b:RefOrder>11</b:RefOrder>
   </b:Source>
   <b:Source>
     <b:Tag>Exc10</b:Tag>
@@ -24205,7 +24593,7 @@
     <b:MonthAccessed>05</b:MonthAccessed>
     <b:DayAccessed>07</b:DayAccessed>
     <b:URL>http://www.xp-dev.com/</b:URL>
-    <b:RefOrder>9</b:RefOrder>
+    <b:RefOrder>12</b:RefOrder>
   </b:Source>
   <b:Source>
     <b:Tag>Fin10</b:Tag>
@@ -24228,7 +24616,7 @@
     <b:MonthAccessed>05</b:MonthAccessed>
     <b:DayAccessed>07</b:DayAccessed>
     <b:URL>http://ankhsvn.open.collab.net/</b:URL>
-    <b:RefOrder>10</b:RefOrder>
+    <b:RefOrder>13</b:RefOrder>
   </b:Source>
   <b:Source>
     <b:Tag>Mic103</b:Tag>
@@ -24246,7 +24634,7 @@
     <b:MonthAccessed>05</b:MonthAccessed>
     <b:DayAccessed>07</b:DayAccessed>
     <b:URL>http://office.microsoft.com/pt-br/visio/default.aspx</b:URL>
-    <b:RefOrder>12</b:RefOrder>
+    <b:RefOrder>15</b:RefOrder>
   </b:Source>
   <b:Source>
     <b:Tag>Mic101</b:Tag>
@@ -24264,7 +24652,7 @@
     <b:MonthAccessed>05</b:MonthAccessed>
     <b:DayAccessed>07</b:DayAccessed>
     <b:URL>http://www.microsoft.com/visualstudio/pt-br/products/2008-editions</b:URL>
-    <b:RefOrder>2</b:RefOrder>
+    <b:RefOrder>5</b:RefOrder>
   </b:Source>
   <b:Source>
     <b:Tag>Obj10</b:Tag>
@@ -24282,13 +24670,90 @@
     <b:MonthAccessed>05</b:MonthAccessed>
     <b:DayAccessed>07</b:DayAccessed>
     <b:URL>http://www.uml.org/</b:URL>
-    <b:RefOrder>11</b:RefOrder>
+    <b:RefOrder>14</b:RefOrder>
+  </b:Source>
+  <b:Source>
+    <b:Tag>The10</b:Tag>
+    <b:SourceType>InternetSite</b:SourceType>
+    <b:Guid>{95D323EB-9417-48E5-A63F-1A7AA4E32C6C}</b:Guid>
+    <b:LCID>0</b:LCID>
+    <b:Author>
+      <b:Author>
+        <b:Corporate>The Code Project</b:Corporate>
+      </b:Author>
+    </b:Author>
+    <b:Year>2010</b:Year>
+    <b:InternetSiteTitle>FFT Guitar Tuner</b:InternetSiteTitle>
+    <b:YearAccessed>2010</b:YearAccessed>
+    <b:MonthAccessed>05</b:MonthAccessed>
+    <b:DayAccessed>07</b:DayAccessed>
+    <b:URL>http://www.codeproject.com/KB/audio-video/FftGuitarTuner.aspx</b:URL>
+    <b:RefOrder>16</b:RefOrder>
+  </b:Source>
+  <b:Source>
+    <b:Tag>Scr10</b:Tag>
+    <b:SourceType>InternetSite</b:SourceType>
+    <b:Guid>{8E24AF2F-0C94-4846-A2D8-576C15E5717F}</b:Guid>
+    <b:LCID>0</b:LCID>
+    <b:Author>
+      <b:Author>
+        <b:Corporate>Scrum Aliance, Inc.</b:Corporate>
+      </b:Author>
+    </b:Author>
+    <b:InternetSiteTitle>What is Scrum?</b:InternetSiteTitle>
+    <b:Year>2010</b:Year>
+    <b:YearAccessed>2010</b:YearAccessed>
+    <b:MonthAccessed>05</b:MonthAccessed>
+    <b:DayAccessed>07</b:DayAccessed>
+    <b:URL>http://www.scrumalliance.org/learn_about_scrum</b:URL>
+    <b:RefOrder>24</b:RefOrder>
+  </b:Source>
+  <b:Source>
+    <b:Tag>Ver10</b:Tag>
+    <b:SourceType>InternetSite</b:SourceType>
+    <b:Guid>{1FF14D8F-8047-4D21-9B69-48F1D760AAC7}</b:Guid>
+    <b:LCID>0</b:LCID>
+    <b:Author>
+      <b:Author>
+        <b:Corporate>Versant Corporation</b:Corporate>
+      </b:Author>
+    </b:Author>
+    <b:InternetSiteTitle>db4o - Java &amp; .NET Object Database</b:InternetSiteTitle>
+    <b:Year>2010</b:Year>
+    <b:YearAccessed>2010</b:YearAccessed>
+    <b:MonthAccessed>05</b:MonthAccessed>
+    <b:DayAccessed>07</b:DayAccessed>
+    <b:URL>http://www.db4o.com/</b:URL>
+    <b:RefOrder>10</b:RefOrder>
+  </b:Source>
+  <b:Source>
+    <b:Tag>Fer04</b:Tag>
+    <b:SourceType>Book</b:SourceType>
+    <b:Guid>{A4755BD6-4181-47AE-8D59-668D1BC741E9}</b:Guid>
+    <b:LCID>0</b:LCID>
+    <b:Author>
+      <b:Author>
+        <b:NameList>
+          <b:Person>
+            <b:Last>Ferreira</b:Last>
+            <b:First>Aurélio</b:First>
+            <b:Middle>Buarque de Holanda</b:Middle>
+          </b:Person>
+        </b:NameList>
+      </b:Author>
+    </b:Author>
+    <b:Title>Minidicionário Aurélio da Língua Portuguesa</b:Title>
+    <b:Year>2004</b:Year>
+    <b:City>Curitiba</b:City>
+    <b:Publisher>Positivo Editora</b:Publisher>
+    <b:Edition>6</b:Edition>
+    <b:RefOrder>3</b:RefOrder>
   </b:Source>
 </b:Sources>
 </file>
 
 <file path=customXml/itemProps1.xml><?xml version="1.0" encoding="utf-8"?>
-<ds:datastoreItem xmlns:ds="http://schemas.openxmlformats.org/officeDocument/2006/customXml" ds:itemID="{56CECAE2-369D-48A7-AA90-605B29B2D922}">
+<ds:datastoreItem xmlns:ds="http://schemas.openxmlformats.org/officeDocument/2006/customXml" ds:itemID="{0427F3D1-18FC-45A6-B89D-7ED99D777DA0}">
   <ds:schemaRefs>
     <ds:schemaRef ds:uri="http://schemas.openxmlformats.org/officeDocument/2006/bibliography"/>
   </ds:schemaRefs>

</xml_diff>